<commit_message>
Added an activity diagram
</commit_message>
<xml_diff>
--- a/docs/4.2 PROJECT_CIT_00046_019.docx
+++ b/docs/4.2 PROJECT_CIT_00046_019.docx
@@ -6393,7 +6393,7 @@
     </w:p>
     <w:p>
       <w:pPr>
-        <w:pStyle w:val="LOnormal"/>
+        <w:pStyle w:val="Heading4"/>
         <w:spacing w:lineRule="auto" w:line="360"/>
         <w:jc w:val="both"/>
         <w:rPr>
@@ -6441,7 +6441,85 @@
       </w:pPr>
       <w:r>
         <w:rPr/>
-        <w:t xml:space="preserve">An Activity diagram is another UML diagram used to describe dynamic aspects of the system. An activity diagram is an advanced version of a flow chart that models the flow from one activity to another. Developers use an activity diagram to understand the flow of programs on a high level. It also enables them to determine constraints and conditions that cause particular events. </w:t>
+        <w:t xml:space="preserve">An Activity diagram is another UML diagram used to describe dynamic aspects of the system. An activity diagram is an advanced version of a flow chart that models the flow from one activity to another. </w:t>
+      </w:r>
+      <w:r>
+        <w:rPr/>
+        <w:t>The figure below is a high level activity diagrams for admin, coordinator, lecturers and students.</w:t>
+      </w:r>
+    </w:p>
+    <w:p>
+      <w:pPr>
+        <w:pStyle w:val="LOnormal3"/>
+        <w:spacing w:lineRule="auto" w:line="480" w:before="0" w:after="0"/>
+        <w:jc w:val="both"/>
+        <w:rPr/>
+      </w:pPr>
+      <w:r>
+        <w:rPr/>
+        <w:drawing>
+          <wp:anchor behindDoc="0" distT="0" distB="0" distL="0" distR="0" simplePos="0" locked="0" layoutInCell="1" allowOverlap="1" relativeHeight="7">
+            <wp:simplePos x="0" y="0"/>
+            <wp:positionH relativeFrom="column">
+              <wp:align>center</wp:align>
+            </wp:positionH>
+            <wp:positionV relativeFrom="paragraph">
+              <wp:posOffset>635</wp:posOffset>
+            </wp:positionV>
+            <wp:extent cx="5943600" cy="4779010"/>
+            <wp:effectExtent l="0" t="0" r="0" b="0"/>
+            <wp:wrapSquare wrapText="largest"/>
+            <wp:docPr id="6" name="Image5" descr=""/>
+            <wp:cNvGraphicFramePr>
+              <a:graphicFrameLocks xmlns:a="http://schemas.openxmlformats.org/drawingml/2006/main" noChangeAspect="1"/>
+            </wp:cNvGraphicFramePr>
+            <a:graphic xmlns:a="http://schemas.openxmlformats.org/drawingml/2006/main">
+              <a:graphicData uri="http://schemas.openxmlformats.org/drawingml/2006/picture">
+                <pic:pic xmlns:pic="http://schemas.openxmlformats.org/drawingml/2006/picture">
+                  <pic:nvPicPr>
+                    <pic:cNvPr id="6" name="Image5" descr=""/>
+                    <pic:cNvPicPr>
+                      <a:picLocks noChangeAspect="1" noChangeArrowheads="1"/>
+                    </pic:cNvPicPr>
+                  </pic:nvPicPr>
+                  <pic:blipFill>
+                    <a:blip r:embed="rId8"/>
+                    <a:stretch>
+                      <a:fillRect/>
+                    </a:stretch>
+                  </pic:blipFill>
+                  <pic:spPr bwMode="auto">
+                    <a:xfrm>
+                      <a:off x="0" y="0"/>
+                      <a:ext cx="5943600" cy="4779010"/>
+                    </a:xfrm>
+                    <a:prstGeom prst="rect">
+                      <a:avLst/>
+                    </a:prstGeom>
+                  </pic:spPr>
+                </pic:pic>
+              </a:graphicData>
+            </a:graphic>
+          </wp:anchor>
+        </w:drawing>
+      </w:r>
+    </w:p>
+    <w:p>
+      <w:pPr>
+        <w:pStyle w:val="Heading4"/>
+        <w:spacing w:lineRule="auto" w:line="360"/>
+        <w:jc w:val="both"/>
+        <w:rPr>
+          <w:rFonts w:ascii="Times New Roman" w:hAnsi="Times New Roman" w:eastAsia="Times New Roman" w:cs="Times New Roman"/>
+          <w:color w:val="000000"/>
+          <w:highlight w:val="white"/>
+        </w:rPr>
+      </w:pPr>
+      <w:r>
+        <w:rPr/>
+      </w:r>
+      <w:r>
+        <w:br w:type="page"/>
       </w:r>
     </w:p>
     <w:p>
@@ -7563,13 +7641,13 @@
         <w:rPr/>
         <w:t>A unit test tests the smallest piece of code that can be logically isolated in a system. In most programming languages, that is a function, a subroutine, a method, or a property. Testing units will ensure that each function and method subroutine works as expected and prints the output in the formats required to ensure no bugs are within the software. To execute Unit Tests, developers will write a section of code to test a specific function in the software application. Developers also isolate functions to test more rigorously to reveal unnecessary dependencies between the function being tested and other units so the dependencies can be eliminated. Developers also use</w:t>
       </w:r>
-      <w:hyperlink r:id="rId8">
+      <w:hyperlink r:id="rId9">
         <w:r>
           <w:rPr/>
           <w:t xml:space="preserve"> the </w:t>
         </w:r>
       </w:hyperlink>
-      <w:hyperlink r:id="rId9">
+      <w:hyperlink r:id="rId10">
         <w:r>
           <w:rPr>
             <w:u w:val="single"/>
@@ -10452,7 +10530,7 @@
       </w:r>
     </w:p>
     <w:sectPr>
-      <w:footerReference w:type="default" r:id="rId10"/>
+      <w:footerReference w:type="default" r:id="rId11"/>
       <w:type w:val="nextPage"/>
       <w:pgSz w:w="12240" w:h="15840"/>
       <w:pgMar w:left="1440" w:right="1440" w:header="0" w:top="1440" w:footer="720" w:bottom="1440" w:gutter="0"/>
@@ -10473,7 +10551,7 @@
         <w:docPartGallery w:val="Page Numbers (Bottom of Page)"/>
         <w:docPartUnique w:val="true"/>
       </w:docPartObj>
-      <w:id w:val="2028256143"/>
+      <w:id w:val="1867517165"/>
     </w:sdtPr>
     <w:sdtContent>
       <w:p>
@@ -10547,7 +10625,7 @@
     </w:r>
     <w:r>
       <w:rPr/>
-      <w:t>34</w:t>
+      <w:t>35</w:t>
     </w:r>
     <w:r>
       <w:rPr/>

</xml_diff>

<commit_message>
updated dfd level 1
</commit_message>
<xml_diff>
--- a/docs/4.2 PROJECT_CIT_00046_019.docx
+++ b/docs/4.2 PROJECT_CIT_00046_019.docx
@@ -316,17 +316,17 @@
         </w:rPr>
       </w:pPr>
       <w:bookmarkStart w:id="1" w:name="__RefHeading___Toc2626_1291767590"/>
-      <w:bookmarkStart w:id="2" w:name="_heading=h.30j0zll"/>
-      <w:bookmarkStart w:id="3" w:name="_Toc124861349"/>
+      <w:bookmarkStart w:id="2" w:name="_Toc124861349"/>
+      <w:bookmarkStart w:id="3" w:name="_heading=h.30j0zll"/>
       <w:bookmarkEnd w:id="1"/>
+      <w:bookmarkEnd w:id="3"/>
+      <w:r>
+        <w:rPr>
+          <w:szCs w:val="32"/>
+        </w:rPr>
+        <w:t>DECLARATION</w:t>
+      </w:r>
       <w:bookmarkEnd w:id="2"/>
-      <w:r>
-        <w:rPr>
-          <w:szCs w:val="32"/>
-        </w:rPr>
-        <w:t>DECLARATION</w:t>
-      </w:r>
-      <w:bookmarkEnd w:id="3"/>
     </w:p>
     <w:p>
       <w:pPr>
@@ -2226,8 +2226,8 @@
         <w:rPr/>
         <w:t>LIST OF TABLES</w:t>
       </w:r>
-      <w:bookmarkStart w:id="18" w:name="__RefHeading___Toc1083_1831200973"/>
-      <w:bookmarkStart w:id="19" w:name="_heading=h.8nbk2wn1lor3"/>
+      <w:bookmarkStart w:id="18" w:name="_heading=h.8nbk2wn1lor3"/>
+      <w:bookmarkStart w:id="19" w:name="__RefHeading___Toc1083_1831200973"/>
       <w:bookmarkEnd w:id="16"/>
       <w:bookmarkEnd w:id="18"/>
       <w:bookmarkEnd w:id="19"/>
@@ -2304,7 +2304,7 @@
     <w:p>
       <w:pPr>
         <w:pStyle w:val="Normal"/>
-        <w:overflowPunct w:val="false"/>
+        <w:overflowPunct w:val="true"/>
         <w:spacing w:lineRule="auto" w:line="240" w:before="0" w:after="0"/>
         <w:rPr>
           <w:rFonts w:cs="Calibri"/>
@@ -2339,9 +2339,6 @@
     <w:p>
       <w:pPr>
         <w:pStyle w:val="FigureIndex1"/>
-        <w:tabs>
-          <w:tab w:val="right" w:pos="9360" w:leader="dot"/>
-        </w:tabs>
         <w:rPr/>
       </w:pPr>
       <w:r>
@@ -2373,9 +2370,6 @@
     <w:p>
       <w:pPr>
         <w:pStyle w:val="FigureIndex1"/>
-        <w:tabs>
-          <w:tab w:val="right" w:pos="9360" w:leader="dot"/>
-        </w:tabs>
         <w:rPr/>
       </w:pPr>
       <w:hyperlink w:anchor="Figure!1|sequence">
@@ -2392,9 +2386,6 @@
     <w:p>
       <w:pPr>
         <w:pStyle w:val="FigureIndex1"/>
-        <w:tabs>
-          <w:tab w:val="right" w:pos="9360" w:leader="dot"/>
-        </w:tabs>
         <w:rPr/>
       </w:pPr>
       <w:hyperlink w:anchor="Figure!2|sequence">
@@ -2411,9 +2402,6 @@
     <w:p>
       <w:pPr>
         <w:pStyle w:val="FigureIndex1"/>
-        <w:tabs>
-          <w:tab w:val="right" w:pos="9360" w:leader="dot"/>
-        </w:tabs>
         <w:rPr/>
       </w:pPr>
       <w:hyperlink w:anchor="Figure!3|sequence">
@@ -2430,9 +2418,6 @@
     <w:p>
       <w:pPr>
         <w:pStyle w:val="FigureIndex1"/>
-        <w:tabs>
-          <w:tab w:val="right" w:pos="9360" w:leader="dot"/>
-        </w:tabs>
         <w:rPr/>
       </w:pPr>
       <w:hyperlink w:anchor="Figure!4|sequence">
@@ -2449,9 +2434,6 @@
     <w:p>
       <w:pPr>
         <w:pStyle w:val="FigureIndex1"/>
-        <w:tabs>
-          <w:tab w:val="right" w:pos="9360" w:leader="dot"/>
-        </w:tabs>
         <w:rPr/>
       </w:pPr>
       <w:hyperlink w:anchor="Figure!5|sequence">
@@ -2468,9 +2450,6 @@
     <w:p>
       <w:pPr>
         <w:pStyle w:val="FigureIndex1"/>
-        <w:tabs>
-          <w:tab w:val="right" w:pos="9360" w:leader="dot"/>
-        </w:tabs>
         <w:rPr/>
       </w:pPr>
       <w:hyperlink w:anchor="Figure!6|sequence">
@@ -2487,9 +2466,6 @@
     <w:p>
       <w:pPr>
         <w:pStyle w:val="FigureIndex1"/>
-        <w:tabs>
-          <w:tab w:val="right" w:pos="9360" w:leader="dot"/>
-        </w:tabs>
         <w:rPr/>
       </w:pPr>
       <w:hyperlink w:anchor="Figure!7|sequence">
@@ -2662,15 +2638,15 @@
         <w:rPr/>
       </w:pPr>
       <w:bookmarkStart w:id="31" w:name="__RefHeading___Toc2644_1291767590"/>
-      <w:bookmarkStart w:id="32" w:name="_heading=h.3rdcrjn"/>
-      <w:bookmarkStart w:id="33" w:name="_Toc124861358"/>
+      <w:bookmarkStart w:id="32" w:name="_Toc124861358"/>
+      <w:bookmarkStart w:id="33" w:name="_heading=h.3rdcrjn"/>
       <w:bookmarkEnd w:id="31"/>
+      <w:bookmarkEnd w:id="33"/>
+      <w:r>
+        <w:rPr/>
+        <w:t>1.3 Study Objectives</w:t>
+      </w:r>
       <w:bookmarkEnd w:id="32"/>
-      <w:r>
-        <w:rPr/>
-        <w:t>1.3 Study Objectives</w:t>
-      </w:r>
-      <w:bookmarkEnd w:id="33"/>
     </w:p>
     <w:p>
       <w:pPr>
@@ -2890,15 +2866,15 @@
         <w:rPr/>
       </w:pPr>
       <w:bookmarkStart w:id="43" w:name="__RefHeading___Toc2652_1291767590"/>
-      <w:bookmarkStart w:id="44" w:name="_heading=h.1ksv4uv"/>
-      <w:bookmarkStart w:id="45" w:name="_Toc124861362"/>
+      <w:bookmarkStart w:id="44" w:name="_Toc124861362"/>
+      <w:bookmarkStart w:id="45" w:name="_heading=h.1ksv4uv"/>
       <w:bookmarkEnd w:id="43"/>
+      <w:bookmarkEnd w:id="45"/>
+      <w:r>
+        <w:rPr/>
+        <w:t>1.5 Significance of the Project</w:t>
+      </w:r>
       <w:bookmarkEnd w:id="44"/>
-      <w:r>
-        <w:rPr/>
-        <w:t>1.5 Significance of the Project</w:t>
-      </w:r>
-      <w:bookmarkEnd w:id="45"/>
     </w:p>
     <w:p>
       <w:pPr>
@@ -3149,15 +3125,15 @@
         <w:rPr/>
       </w:pPr>
       <w:bookmarkStart w:id="61" w:name="__RefHeading___Toc2664_1291767590"/>
-      <w:bookmarkStart w:id="62" w:name="_heading=h.3fwokq0"/>
-      <w:bookmarkStart w:id="63" w:name="_Toc124861368"/>
+      <w:bookmarkStart w:id="62" w:name="_Toc124861368"/>
+      <w:bookmarkStart w:id="63" w:name="_heading=h.3fwokq0"/>
       <w:bookmarkEnd w:id="61"/>
+      <w:bookmarkEnd w:id="63"/>
+      <w:r>
+        <w:rPr/>
+        <w:t>2.3 Lessons Timetabling in Higher Learning Institutions</w:t>
+      </w:r>
       <w:bookmarkEnd w:id="62"/>
-      <w:r>
-        <w:rPr/>
-        <w:t>2.3 Lessons Timetabling in Higher Learning Institutions</w:t>
-      </w:r>
-      <w:bookmarkEnd w:id="63"/>
     </w:p>
     <w:p>
       <w:pPr>
@@ -3552,15 +3528,15 @@
         <w:rPr/>
       </w:pPr>
       <w:bookmarkStart w:id="79" w:name="__RefHeading___Toc2676_1291767590"/>
-      <w:bookmarkStart w:id="80" w:name="_heading=h.nmf14n"/>
-      <w:bookmarkStart w:id="81" w:name="_Toc124861374"/>
+      <w:bookmarkStart w:id="80" w:name="_Toc124861374"/>
+      <w:bookmarkStart w:id="81" w:name="_heading=h.nmf14n"/>
       <w:bookmarkEnd w:id="79"/>
+      <w:bookmarkEnd w:id="81"/>
+      <w:r>
+        <w:rPr/>
+        <w:t>2.5.4 Sagenda Timetabling System</w:t>
+      </w:r>
       <w:bookmarkEnd w:id="80"/>
-      <w:r>
-        <w:rPr/>
-        <w:t>2.5.4 Sagenda Timetabling System</w:t>
-      </w:r>
-      <w:bookmarkEnd w:id="81"/>
     </w:p>
     <w:p>
       <w:pPr>
@@ -3691,8 +3667,8 @@
       </w:tblPr>
       <w:tblGrid>
         <w:gridCol w:w="862"/>
-        <w:gridCol w:w="3543"/>
-        <w:gridCol w:w="4955"/>
+        <w:gridCol w:w="3542"/>
+        <w:gridCol w:w="4956"/>
       </w:tblGrid>
       <w:tr>
         <w:trPr/>
@@ -3727,7 +3703,7 @@
         </w:tc>
         <w:tc>
           <w:tcPr>
-            <w:tcW w:w="3543" w:type="dxa"/>
+            <w:tcW w:w="3542" w:type="dxa"/>
             <w:tcBorders>
               <w:top w:val="single" w:sz="8" w:space="0" w:color="000000"/>
               <w:left w:val="single" w:sz="8" w:space="0" w:color="000000"/>
@@ -3756,7 +3732,7 @@
         </w:tc>
         <w:tc>
           <w:tcPr>
-            <w:tcW w:w="4955" w:type="dxa"/>
+            <w:tcW w:w="4956" w:type="dxa"/>
             <w:tcBorders>
               <w:top w:val="single" w:sz="8" w:space="0" w:color="000000"/>
               <w:left w:val="single" w:sz="8" w:space="0" w:color="000000"/>
@@ -3812,7 +3788,7 @@
         </w:tc>
         <w:tc>
           <w:tcPr>
-            <w:tcW w:w="3543" w:type="dxa"/>
+            <w:tcW w:w="3542" w:type="dxa"/>
             <w:tcBorders>
               <w:top w:val="single" w:sz="8" w:space="0" w:color="000000"/>
               <w:left w:val="single" w:sz="8" w:space="0" w:color="000000"/>
@@ -3836,7 +3812,7 @@
         </w:tc>
         <w:tc>
           <w:tcPr>
-            <w:tcW w:w="4955" w:type="dxa"/>
+            <w:tcW w:w="4956" w:type="dxa"/>
             <w:tcBorders>
               <w:top w:val="single" w:sz="8" w:space="0" w:color="000000"/>
               <w:left w:val="single" w:sz="8" w:space="0" w:color="000000"/>
@@ -3918,7 +3894,7 @@
         </w:tc>
         <w:tc>
           <w:tcPr>
-            <w:tcW w:w="3543" w:type="dxa"/>
+            <w:tcW w:w="3542" w:type="dxa"/>
             <w:tcBorders>
               <w:top w:val="single" w:sz="8" w:space="0" w:color="000000"/>
               <w:left w:val="single" w:sz="8" w:space="0" w:color="000000"/>
@@ -3942,7 +3918,7 @@
         </w:tc>
         <w:tc>
           <w:tcPr>
-            <w:tcW w:w="4955" w:type="dxa"/>
+            <w:tcW w:w="4956" w:type="dxa"/>
             <w:tcBorders>
               <w:top w:val="single" w:sz="8" w:space="0" w:color="000000"/>
               <w:left w:val="single" w:sz="8" w:space="0" w:color="000000"/>
@@ -4024,7 +4000,7 @@
         </w:tc>
         <w:tc>
           <w:tcPr>
-            <w:tcW w:w="3543" w:type="dxa"/>
+            <w:tcW w:w="3542" w:type="dxa"/>
             <w:tcBorders>
               <w:top w:val="single" w:sz="8" w:space="0" w:color="000000"/>
               <w:left w:val="single" w:sz="8" w:space="0" w:color="000000"/>
@@ -4048,7 +4024,7 @@
         </w:tc>
         <w:tc>
           <w:tcPr>
-            <w:tcW w:w="4955" w:type="dxa"/>
+            <w:tcW w:w="4956" w:type="dxa"/>
             <w:tcBorders>
               <w:top w:val="single" w:sz="8" w:space="0" w:color="000000"/>
               <w:left w:val="single" w:sz="8" w:space="0" w:color="000000"/>
@@ -4119,7 +4095,7 @@
         </w:tc>
         <w:tc>
           <w:tcPr>
-            <w:tcW w:w="3543" w:type="dxa"/>
+            <w:tcW w:w="3542" w:type="dxa"/>
             <w:tcBorders>
               <w:top w:val="single" w:sz="8" w:space="0" w:color="000000"/>
               <w:left w:val="single" w:sz="8" w:space="0" w:color="000000"/>
@@ -4143,7 +4119,7 @@
         </w:tc>
         <w:tc>
           <w:tcPr>
-            <w:tcW w:w="4955" w:type="dxa"/>
+            <w:tcW w:w="4956" w:type="dxa"/>
             <w:tcBorders>
               <w:top w:val="single" w:sz="8" w:space="0" w:color="000000"/>
               <w:left w:val="single" w:sz="8" w:space="0" w:color="000000"/>
@@ -4242,15 +4218,15 @@
         <w:rPr/>
       </w:pPr>
       <w:bookmarkStart w:id="83" w:name="__RefHeading___Toc2678_1291767590"/>
-      <w:bookmarkStart w:id="84" w:name="_heading=h.37m2jsg"/>
-      <w:bookmarkStart w:id="85" w:name="_Toc124861375"/>
+      <w:bookmarkStart w:id="84" w:name="_Toc124861375"/>
+      <w:bookmarkStart w:id="85" w:name="_heading=h.37m2jsg"/>
       <w:bookmarkEnd w:id="83"/>
+      <w:bookmarkEnd w:id="85"/>
+      <w:r>
+        <w:rPr/>
+        <w:t>2.6 Conclusion</w:t>
+      </w:r>
       <w:bookmarkEnd w:id="84"/>
-      <w:r>
-        <w:rPr/>
-        <w:t>2.6 Conclusion</w:t>
-      </w:r>
-      <w:bookmarkEnd w:id="85"/>
     </w:p>
     <w:p>
       <w:pPr>
@@ -5086,15 +5062,15 @@
         <w:rPr/>
       </w:pPr>
       <w:bookmarkStart w:id="100" w:name="__RefHeading___Toc2688_1291767590"/>
-      <w:bookmarkStart w:id="101" w:name="_heading=h.kirkvbvg58x1"/>
-      <w:bookmarkStart w:id="102" w:name="_Toc124861380"/>
+      <w:bookmarkStart w:id="101" w:name="_Toc124861380"/>
+      <w:bookmarkStart w:id="102" w:name="_heading=h.kirkvbvg58x1"/>
       <w:bookmarkEnd w:id="100"/>
+      <w:bookmarkEnd w:id="102"/>
+      <w:r>
+        <w:rPr/>
+        <w:t>3.4 Design and Development</w:t>
+      </w:r>
       <w:bookmarkEnd w:id="101"/>
-      <w:r>
-        <w:rPr/>
-        <w:t>3.4 Design and Development</w:t>
-      </w:r>
-      <w:bookmarkEnd w:id="102"/>
     </w:p>
     <w:p>
       <w:pPr>
@@ -5230,7 +5206,7 @@
                 <wp:positionV relativeFrom="paragraph">
                   <wp:posOffset>-104775</wp:posOffset>
                 </wp:positionV>
-                <wp:extent cx="4573905" cy="4660900"/>
+                <wp:extent cx="4574540" cy="4661535"/>
                 <wp:effectExtent l="0" t="0" r="0" b="0"/>
                 <wp:wrapSquare wrapText="largest"/>
                 <wp:docPr id="2" name="Frame1"/>
@@ -5241,7 +5217,7 @@
                       <wps:spPr>
                         <a:xfrm>
                           <a:off x="0" y="0"/>
-                          <a:ext cx="4573440" cy="4660200"/>
+                          <a:ext cx="4573800" cy="4660920"/>
                         </a:xfrm>
                         <a:prstGeom prst="rect">
                           <a:avLst/>
@@ -5268,9 +5244,7 @@
                               </w:rPr>
                             </w:pPr>
                             <w:r>
-                              <w:rPr>
-                                <w:color w:val="000000"/>
-                              </w:rPr>
+                              <w:rPr/>
                               <w:drawing>
                                 <wp:inline distT="0" distB="0" distL="0" distR="0">
                                   <wp:extent cx="4572635" cy="4318000"/>
@@ -5365,7 +5339,7 @@
           </mc:Choice>
           <mc:Fallback>
             <w:pict>
-              <v:rect id="shape_0" ID="Frame1" stroked="f" style="position:absolute;margin-left:1.5pt;margin-top:-8.25pt;width:360.05pt;height:366.9pt">
+              <v:rect id="shape_0" ID="Frame1" stroked="f" style="position:absolute;margin-left:1.5pt;margin-top:-8.25pt;width:360.1pt;height:366.95pt">
                 <w10:wrap type="square"/>
                 <v:fill o:detectmouseclick="t" on="false"/>
                 <v:stroke color="#3465a4" joinstyle="round" endcap="flat"/>
@@ -5380,9 +5354,7 @@
                         </w:rPr>
                       </w:pPr>
                       <w:r>
-                        <w:rPr>
-                          <w:color w:val="000000"/>
-                        </w:rPr>
+                        <w:rPr/>
                         <w:drawing>
                           <wp:inline distT="0" distB="0" distL="0" distR="0">
                             <wp:extent cx="4572635" cy="4318000"/>
@@ -5587,7 +5559,7 @@
                 <wp:positionV relativeFrom="paragraph">
                   <wp:posOffset>635</wp:posOffset>
                 </wp:positionV>
-                <wp:extent cx="5944870" cy="3528060"/>
+                <wp:extent cx="5945505" cy="3528695"/>
                 <wp:effectExtent l="0" t="0" r="0" b="0"/>
                 <wp:wrapSquare wrapText="largest"/>
                 <wp:docPr id="6" name="Frame2"/>
@@ -5598,7 +5570,7 @@
                       <wps:spPr>
                         <a:xfrm>
                           <a:off x="0" y="0"/>
-                          <a:ext cx="5944320" cy="3527280"/>
+                          <a:ext cx="5945040" cy="3528000"/>
                         </a:xfrm>
                         <a:prstGeom prst="rect">
                           <a:avLst/>
@@ -5625,9 +5597,7 @@
                               </w:rPr>
                             </w:pPr>
                             <w:r>
-                              <w:rPr>
-                                <w:color w:val="000000"/>
-                              </w:rPr>
+                              <w:rPr/>
                               <w:drawing>
                                 <wp:inline distT="0" distB="0" distL="0" distR="0">
                                   <wp:extent cx="5943600" cy="3185160"/>
@@ -5722,7 +5692,7 @@
           </mc:Choice>
           <mc:Fallback>
             <w:pict>
-              <v:rect id="shape_0" ID="Frame2" stroked="f" style="position:absolute;margin-left:-0.05pt;margin-top:0.05pt;width:468pt;height:277.7pt;mso-position-horizontal:center">
+              <v:rect id="shape_0" ID="Frame2" stroked="f" style="position:absolute;margin-left:-0.05pt;margin-top:0.05pt;width:468.05pt;height:277.75pt;mso-position-horizontal:center">
                 <w10:wrap type="square"/>
                 <v:fill o:detectmouseclick="t" on="false"/>
                 <v:stroke color="#3465a4" joinstyle="round" endcap="flat"/>
@@ -5737,9 +5707,7 @@
                         </w:rPr>
                       </w:pPr>
                       <w:r>
-                        <w:rPr>
-                          <w:color w:val="000000"/>
-                        </w:rPr>
+                        <w:rPr/>
                         <w:drawing>
                           <wp:inline distT="0" distB="0" distL="0" distR="0">
                             <wp:extent cx="5943600" cy="3185160"/>
@@ -5862,7 +5830,7 @@
                 <wp:positionV relativeFrom="paragraph">
                   <wp:posOffset>635</wp:posOffset>
                 </wp:positionV>
-                <wp:extent cx="5944870" cy="3514725"/>
+                <wp:extent cx="5945505" cy="3515360"/>
                 <wp:effectExtent l="0" t="0" r="0" b="0"/>
                 <wp:wrapSquare wrapText="largest"/>
                 <wp:docPr id="10" name="Frame3"/>
@@ -5873,7 +5841,7 @@
                       <wps:spPr>
                         <a:xfrm>
                           <a:off x="0" y="0"/>
-                          <a:ext cx="5944320" cy="3513960"/>
+                          <a:ext cx="5945040" cy="3514680"/>
                         </a:xfrm>
                         <a:prstGeom prst="rect">
                           <a:avLst/>
@@ -5900,9 +5868,7 @@
                               </w:rPr>
                             </w:pPr>
                             <w:r>
-                              <w:rPr>
-                                <w:color w:val="000000"/>
-                              </w:rPr>
+                              <w:rPr/>
                               <w:drawing>
                                 <wp:inline distT="0" distB="0" distL="0" distR="0">
                                   <wp:extent cx="5943600" cy="3171825"/>
@@ -5997,7 +5963,7 @@
           </mc:Choice>
           <mc:Fallback>
             <w:pict>
-              <v:rect id="shape_0" ID="Frame3" stroked="f" style="position:absolute;margin-left:-0.05pt;margin-top:0.05pt;width:468pt;height:276.65pt;mso-position-horizontal:center">
+              <v:rect id="shape_0" ID="Frame3" stroked="f" style="position:absolute;margin-left:-0.05pt;margin-top:0.05pt;width:468.05pt;height:276.7pt;mso-position-horizontal:center">
                 <w10:wrap type="square"/>
                 <v:fill o:detectmouseclick="t" on="false"/>
                 <v:stroke color="#3465a4" joinstyle="round" endcap="flat"/>
@@ -6012,9 +5978,7 @@
                         </w:rPr>
                       </w:pPr>
                       <w:r>
-                        <w:rPr>
-                          <w:color w:val="000000"/>
-                        </w:rPr>
+                        <w:rPr/>
                         <w:drawing>
                           <wp:inline distT="0" distB="0" distL="0" distR="0">
                             <wp:extent cx="5943600" cy="3171825"/>
@@ -6126,7 +6090,7 @@
                 <wp:positionV relativeFrom="paragraph">
                   <wp:posOffset>295275</wp:posOffset>
                 </wp:positionV>
-                <wp:extent cx="5764530" cy="3340735"/>
+                <wp:extent cx="5765165" cy="3341370"/>
                 <wp:effectExtent l="0" t="0" r="0" b="0"/>
                 <wp:wrapSquare wrapText="largest"/>
                 <wp:docPr id="14" name="Frame4"/>
@@ -6137,7 +6101,7 @@
                       <wps:spPr>
                         <a:xfrm>
                           <a:off x="0" y="0"/>
-                          <a:ext cx="5763960" cy="3340080"/>
+                          <a:ext cx="5764680" cy="3340800"/>
                         </a:xfrm>
                         <a:prstGeom prst="rect">
                           <a:avLst/>
@@ -6164,9 +6128,7 @@
                               </w:rPr>
                             </w:pPr>
                             <w:r>
-                              <w:rPr>
-                                <w:color w:val="000000"/>
-                              </w:rPr>
+                              <w:rPr/>
                               <w:drawing>
                                 <wp:inline distT="0" distB="0" distL="0" distR="0">
                                   <wp:extent cx="5763260" cy="2988310"/>
@@ -6261,7 +6223,7 @@
           </mc:Choice>
           <mc:Fallback>
             <w:pict>
-              <v:rect id="shape_0" ID="Frame4" stroked="f" style="position:absolute;margin-left:0pt;margin-top:23.25pt;width:453.8pt;height:262.95pt">
+              <v:rect id="shape_0" ID="Frame4" stroked="f" style="position:absolute;margin-left:0pt;margin-top:23.25pt;width:453.85pt;height:263pt">
                 <w10:wrap type="square"/>
                 <v:fill o:detectmouseclick="t" on="false"/>
                 <v:stroke color="#3465a4" joinstyle="round" endcap="flat"/>
@@ -6276,9 +6238,7 @@
                         </w:rPr>
                       </w:pPr>
                       <w:r>
-                        <w:rPr>
-                          <w:color w:val="000000"/>
-                        </w:rPr>
+                        <w:rPr/>
                         <w:drawing>
                           <wp:inline distT="0" distB="0" distL="0" distR="0">
                             <wp:extent cx="5763260" cy="2988310"/>
@@ -6463,19 +6423,10 @@
         <w:rPr/>
       </w:pPr>
       <w:r>
-        <w:rPr/>
-        <w:tab/>
-      </w:r>
-      <w:r>
-        <w:rPr/>
-        <w:tab/>
-        <w:tab/>
-      </w:r>
-      <w:r>
         <mc:AlternateContent>
           <mc:Choice Requires="wps">
             <w:drawing>
-              <wp:anchor behindDoc="0" distT="0" distB="0" distL="0" distR="0" simplePos="0" locked="0" layoutInCell="1" allowOverlap="1" relativeHeight="17">
+              <wp:anchor behindDoc="0" distT="0" distB="0" distL="0" distR="0" simplePos="0" locked="0" layoutInCell="1" allowOverlap="1" relativeHeight="7">
                 <wp:simplePos x="0" y="0"/>
                 <wp:positionH relativeFrom="column">
                   <wp:align>center</wp:align>
@@ -6483,21 +6434,33 @@
                 <wp:positionV relativeFrom="paragraph">
                   <wp:posOffset>635</wp:posOffset>
                 </wp:positionV>
-                <wp:extent cx="5943600" cy="3222625"/>
+                <wp:extent cx="5944235" cy="3223260"/>
                 <wp:effectExtent l="0" t="0" r="0" b="0"/>
                 <wp:wrapSquare wrapText="largest"/>
                 <wp:docPr id="18" name="Frame5"/>
                 <a:graphic xmlns:a="http://schemas.openxmlformats.org/drawingml/2006/main">
                   <a:graphicData uri="http://schemas.microsoft.com/office/word/2010/wordprocessingShape">
                     <wps:wsp>
-                      <wps:cNvSpPr txBox="1"/>
+                      <wps:cNvSpPr/>
                       <wps:spPr>
                         <a:xfrm>
                           <a:off x="0" y="0"/>
-                          <a:ext cx="5943600" cy="3222625"/>
+                          <a:ext cx="5943600" cy="3222720"/>
                         </a:xfrm>
-                        <a:prstGeom prst="rect"/>
+                        <a:prstGeom prst="rect">
+                          <a:avLst/>
+                        </a:prstGeom>
+                        <a:noFill/>
+                        <a:ln>
+                          <a:noFill/>
+                        </a:ln>
                       </wps:spPr>
+                      <wps:style>
+                        <a:lnRef idx="0"/>
+                        <a:fillRef idx="0"/>
+                        <a:effectRef idx="0"/>
+                        <a:fontRef idx="minor"/>
+                      </wps:style>
                       <wps:txbx>
                         <w:txbxContent>
                           <w:p>
@@ -6512,7 +6475,7 @@
                                 <wp:inline distT="0" distB="0" distL="0" distR="0">
                                   <wp:extent cx="5943600" cy="2872740"/>
                                   <wp:effectExtent l="0" t="0" r="0" b="0"/>
-                                  <wp:docPr id="19" name="Image7" descr=""/>
+                                  <wp:docPr id="20" name="Image7" descr=""/>
                                   <wp:cNvGraphicFramePr>
                                     <a:graphicFrameLocks xmlns:a="http://schemas.openxmlformats.org/drawingml/2006/main" noChangeAspect="1"/>
                                   </wp:cNvGraphicFramePr>
@@ -6520,7 +6483,7 @@
                                     <a:graphicData uri="http://schemas.openxmlformats.org/drawingml/2006/picture">
                                       <pic:pic xmlns:pic="http://schemas.openxmlformats.org/drawingml/2006/picture">
                                         <pic:nvPicPr>
-                                          <pic:cNvPr id="19" name="Image7" descr=""/>
+                                          <pic:cNvPr id="20" name="Image7" descr=""/>
                                           <pic:cNvPicPr>
                                             <a:picLocks noChangeAspect="1" noChangeArrowheads="1"/>
                                           </pic:cNvPicPr>
@@ -6545,6 +6508,9 @@
                                   </a:graphic>
                                 </wp:inline>
                               </w:drawing>
+                            </w:r>
+                            <w:r>
+                              <w:rPr/>
                               <w:t xml:space="preserve">Figure </w:t>
                             </w:r>
                             <w:r>
@@ -6574,7 +6540,7 @@
                           </w:p>
                         </w:txbxContent>
                       </wps:txbx>
-                      <wps:bodyPr anchor="t" lIns="0" tIns="0" rIns="0" bIns="0">
+                      <wps:bodyPr lIns="0" rIns="0" tIns="0" bIns="0">
                         <a:noAutofit/>
                       </wps:bodyPr>
                     </wps:wsp>
@@ -6585,8 +6551,11 @@
           </mc:Choice>
           <mc:Fallback>
             <w:pict>
-              <v:rect style="position:absolute;rotation:0;width:468pt;height:253.75pt;mso-wrap-distance-left:0pt;mso-wrap-distance-right:0pt;mso-wrap-distance-top:0pt;mso-wrap-distance-bottom:0pt;margin-top:0pt;mso-position-vertical:top;mso-position-vertical-relative:text;margin-left:0pt;mso-position-horizontal:center;mso-position-horizontal-relative:text">
-                <v:textbox inset="0in,0in,0in,0in">
+              <v:rect id="shape_0" ID="Frame5" stroked="f" style="position:absolute;margin-left:0pt;margin-top:0.05pt;width:467.95pt;height:253.7pt;mso-position-horizontal:center">
+                <w10:wrap type="square"/>
+                <v:fill o:detectmouseclick="t" on="false"/>
+                <v:stroke color="#3465a4" joinstyle="round" endcap="flat"/>
+                <v:textbox>
                   <w:txbxContent>
                     <w:p>
                       <w:pPr>
@@ -6600,7 +6569,7 @@
                           <wp:inline distT="0" distB="0" distL="0" distR="0">
                             <wp:extent cx="5943600" cy="2872740"/>
                             <wp:effectExtent l="0" t="0" r="0" b="0"/>
-                            <wp:docPr id="20" name="Image7" descr=""/>
+                            <wp:docPr id="21" name="Image7" descr=""/>
                             <wp:cNvGraphicFramePr>
                               <a:graphicFrameLocks xmlns:a="http://schemas.openxmlformats.org/drawingml/2006/main" noChangeAspect="1"/>
                             </wp:cNvGraphicFramePr>
@@ -6608,7 +6577,7 @@
                               <a:graphicData uri="http://schemas.openxmlformats.org/drawingml/2006/picture">
                                 <pic:pic xmlns:pic="http://schemas.openxmlformats.org/drawingml/2006/picture">
                                   <pic:nvPicPr>
-                                    <pic:cNvPr id="20" name="Image7" descr=""/>
+                                    <pic:cNvPr id="21" name="Image7" descr=""/>
                                     <pic:cNvPicPr>
                                       <a:picLocks noChangeAspect="1" noChangeArrowheads="1"/>
                                     </pic:cNvPicPr>
@@ -6633,6 +6602,9 @@
                             </a:graphic>
                           </wp:inline>
                         </w:drawing>
+                      </w:r>
+                      <w:r>
+                        <w:rPr/>
                         <w:t xml:space="preserve">Figure </w:t>
                       </w:r>
                       <w:r>
@@ -6662,12 +6634,17 @@
                     </w:p>
                   </w:txbxContent>
                 </v:textbox>
-                <w10:wrap type="square" side="largest"/>
               </v:rect>
             </w:pict>
           </mc:Fallback>
         </mc:AlternateContent>
       </w:r>
+      <w:r>
+        <w:rPr/>
+        <w:tab/>
+        <w:tab/>
+        <w:tab/>
+      </w:r>
     </w:p>
     <w:p>
       <w:pPr>
@@ -6683,7 +6660,7 @@
         <mc:AlternateContent>
           <mc:Choice Requires="wps">
             <w:drawing>
-              <wp:anchor behindDoc="0" distT="0" distB="0" distL="0" distR="0" simplePos="0" locked="0" layoutInCell="1" allowOverlap="1" relativeHeight="19">
+              <wp:anchor behindDoc="0" distT="0" distB="0" distL="0" distR="0" simplePos="0" locked="0" layoutInCell="1" allowOverlap="1" relativeHeight="20">
                 <wp:simplePos x="0" y="0"/>
                 <wp:positionH relativeFrom="column">
                   <wp:align>center</wp:align>
@@ -6691,10 +6668,10 @@
                 <wp:positionV relativeFrom="paragraph">
                   <wp:posOffset>635</wp:posOffset>
                 </wp:positionV>
-                <wp:extent cx="5943600" cy="3047365"/>
+                <wp:extent cx="5943600" cy="3943985"/>
                 <wp:effectExtent l="0" t="0" r="0" b="0"/>
                 <wp:wrapSquare wrapText="largest"/>
-                <wp:docPr id="21" name="Frame6"/>
+                <wp:docPr id="22" name="Frame6"/>
                 <a:graphic xmlns:a="http://schemas.openxmlformats.org/drawingml/2006/main">
                   <a:graphicData uri="http://schemas.microsoft.com/office/word/2010/wordprocessingShape">
                     <wps:wsp>
@@ -6702,7 +6679,7 @@
                       <wps:spPr>
                         <a:xfrm>
                           <a:off x="0" y="0"/>
-                          <a:ext cx="5943600" cy="3047365"/>
+                          <a:ext cx="5943600" cy="3943985"/>
                         </a:xfrm>
                         <a:prstGeom prst="rect"/>
                       </wps:spPr>
@@ -6718,9 +6695,9 @@
                               <w:rPr/>
                               <w:drawing>
                                 <wp:inline distT="0" distB="0" distL="0" distR="0">
-                                  <wp:extent cx="5943600" cy="2705735"/>
+                                  <wp:extent cx="5943600" cy="3602355"/>
                                   <wp:effectExtent l="0" t="0" r="0" b="0"/>
-                                  <wp:docPr id="22" name="Image5" descr=""/>
+                                  <wp:docPr id="23" name="Image5" descr=""/>
                                   <wp:cNvGraphicFramePr>
                                     <a:graphicFrameLocks xmlns:a="http://schemas.openxmlformats.org/drawingml/2006/main" noChangeAspect="1"/>
                                   </wp:cNvGraphicFramePr>
@@ -6728,7 +6705,7 @@
                                     <a:graphicData uri="http://schemas.openxmlformats.org/drawingml/2006/picture">
                                       <pic:pic xmlns:pic="http://schemas.openxmlformats.org/drawingml/2006/picture">
                                         <pic:nvPicPr>
-                                          <pic:cNvPr id="22" name="Image5" descr=""/>
+                                          <pic:cNvPr id="23" name="Image5" descr=""/>
                                           <pic:cNvPicPr>
                                             <a:picLocks noChangeAspect="1" noChangeArrowheads="1"/>
                                           </pic:cNvPicPr>
@@ -6742,7 +6719,7 @@
                                         <pic:spPr bwMode="auto">
                                           <a:xfrm>
                                             <a:off x="0" y="0"/>
-                                            <a:ext cx="5943600" cy="2705735"/>
+                                            <a:ext cx="5943600" cy="3602355"/>
                                           </a:xfrm>
                                           <a:prstGeom prst="rect">
                                             <a:avLst/>
@@ -6793,7 +6770,7 @@
           </mc:Choice>
           <mc:Fallback>
             <w:pict>
-              <v:rect style="position:absolute;rotation:0;width:468pt;height:239.95pt;mso-wrap-distance-left:0pt;mso-wrap-distance-right:0pt;mso-wrap-distance-top:0pt;mso-wrap-distance-bottom:0pt;margin-top:0pt;mso-position-vertical:top;mso-position-vertical-relative:text;margin-left:0pt;mso-position-horizontal:center;mso-position-horizontal-relative:text">
+              <v:rect style="position:absolute;rotation:0;width:468pt;height:310.55pt;mso-wrap-distance-left:0pt;mso-wrap-distance-right:0pt;mso-wrap-distance-top:0pt;mso-wrap-distance-bottom:0pt;margin-top:0pt;mso-position-vertical:top;mso-position-vertical-relative:text;margin-left:0pt;mso-position-horizontal:center;mso-position-horizontal-relative:text">
                 <v:textbox inset="0in,0in,0in,0in">
                   <w:txbxContent>
                     <w:p>
@@ -6806,9 +6783,9 @@
                         <w:rPr/>
                         <w:drawing>
                           <wp:inline distT="0" distB="0" distL="0" distR="0">
-                            <wp:extent cx="5943600" cy="2705735"/>
+                            <wp:extent cx="5943600" cy="3602355"/>
                             <wp:effectExtent l="0" t="0" r="0" b="0"/>
-                            <wp:docPr id="23" name="Image5" descr=""/>
+                            <wp:docPr id="24" name="Image5" descr=""/>
                             <wp:cNvGraphicFramePr>
                               <a:graphicFrameLocks xmlns:a="http://schemas.openxmlformats.org/drawingml/2006/main" noChangeAspect="1"/>
                             </wp:cNvGraphicFramePr>
@@ -6816,7 +6793,7 @@
                               <a:graphicData uri="http://schemas.openxmlformats.org/drawingml/2006/picture">
                                 <pic:pic xmlns:pic="http://schemas.openxmlformats.org/drawingml/2006/picture">
                                   <pic:nvPicPr>
-                                    <pic:cNvPr id="23" name="Image5" descr=""/>
+                                    <pic:cNvPr id="24" name="Image5" descr=""/>
                                     <pic:cNvPicPr>
                                       <a:picLocks noChangeAspect="1" noChangeArrowheads="1"/>
                                     </pic:cNvPicPr>
@@ -6830,7 +6807,7 @@
                                   <pic:spPr bwMode="auto">
                                     <a:xfrm>
                                       <a:off x="0" y="0"/>
-                                      <a:ext cx="5943600" cy="2705735"/>
+                                      <a:ext cx="5943600" cy="3602355"/>
                                     </a:xfrm>
                                     <a:prstGeom prst="rect">
                                       <a:avLst/>
@@ -6982,7 +6959,7 @@
           <wp:inline distT="0" distB="0" distL="0" distR="0">
             <wp:extent cx="5943600" cy="3876040"/>
             <wp:effectExtent l="0" t="0" r="0" b="0"/>
-            <wp:docPr id="24" name="Picture 19" descr=""/>
+            <wp:docPr id="25" name="Picture 19" descr=""/>
             <wp:cNvGraphicFramePr>
               <a:graphicFrameLocks xmlns:a="http://schemas.openxmlformats.org/drawingml/2006/main" noChangeAspect="1"/>
             </wp:cNvGraphicFramePr>
@@ -6990,7 +6967,7 @@
               <a:graphicData uri="http://schemas.openxmlformats.org/drawingml/2006/picture">
                 <pic:pic xmlns:pic="http://schemas.openxmlformats.org/drawingml/2006/picture">
                   <pic:nvPicPr>
-                    <pic:cNvPr id="24" name="Picture 19" descr=""/>
+                    <pic:cNvPr id="25" name="Picture 19" descr=""/>
                     <pic:cNvPicPr>
                       <a:picLocks noChangeAspect="1" noChangeArrowheads="1"/>
                     </pic:cNvPicPr>
@@ -7106,7 +7083,7 @@
       <w:r>
         <w:rPr/>
         <w:drawing>
-          <wp:anchor behindDoc="0" distT="0" distB="0" distL="0" distR="0" simplePos="0" locked="0" layoutInCell="1" allowOverlap="1" relativeHeight="16">
+          <wp:anchor behindDoc="0" distT="0" distB="0" distL="0" distR="0" simplePos="0" locked="0" layoutInCell="1" allowOverlap="1" relativeHeight="6">
             <wp:simplePos x="0" y="0"/>
             <wp:positionH relativeFrom="column">
               <wp:align>center</wp:align>
@@ -7117,7 +7094,7 @@
             <wp:extent cx="5943600" cy="3541395"/>
             <wp:effectExtent l="0" t="0" r="0" b="0"/>
             <wp:wrapSquare wrapText="largest"/>
-            <wp:docPr id="25" name="Image6" descr=""/>
+            <wp:docPr id="26" name="Image6" descr=""/>
             <wp:cNvGraphicFramePr>
               <a:graphicFrameLocks xmlns:a="http://schemas.openxmlformats.org/drawingml/2006/main" noChangeAspect="1"/>
             </wp:cNvGraphicFramePr>
@@ -7125,7 +7102,7 @@
               <a:graphicData uri="http://schemas.openxmlformats.org/drawingml/2006/picture">
                 <pic:pic xmlns:pic="http://schemas.openxmlformats.org/drawingml/2006/picture">
                   <pic:nvPicPr>
-                    <pic:cNvPr id="25" name="Image6" descr=""/>
+                    <pic:cNvPr id="26" name="Image6" descr=""/>
                     <pic:cNvPicPr>
                       <a:picLocks noChangeAspect="1" noChangeArrowheads="1"/>
                     </pic:cNvPicPr>
@@ -7205,10 +7182,10 @@
         </w:rPr>
       </w:pPr>
       <w:bookmarkStart w:id="120" w:name="__RefHeading___Toc2700_1291767590"/>
-      <w:bookmarkStart w:id="121" w:name="_heading=h.4w5trshryz30"/>
-      <w:bookmarkStart w:id="122" w:name="_Toc124861386"/>
+      <w:bookmarkStart w:id="121" w:name="_Toc124861386"/>
+      <w:bookmarkStart w:id="122" w:name="_heading=h.4w5trshryz30"/>
       <w:bookmarkEnd w:id="120"/>
-      <w:bookmarkEnd w:id="121"/>
+      <w:bookmarkEnd w:id="122"/>
       <w:r>
         <w:rPr>
           <w:rFonts w:eastAsia="Times New Roman" w:cs="Times New Roman" w:ascii="Times New Roman" w:hAnsi="Times New Roman"/>
@@ -7216,7 +7193,7 @@
         </w:rPr>
         <w:t>3.4.2.1 Hardware Platform</w:t>
       </w:r>
-      <w:bookmarkEnd w:id="122"/>
+      <w:bookmarkEnd w:id="121"/>
     </w:p>
     <w:p>
       <w:pPr>
@@ -8351,15 +8328,15 @@
         <w:rPr/>
       </w:pPr>
       <w:bookmarkStart w:id="139" w:name="__RefHeading___Toc2710_1291767590"/>
-      <w:bookmarkStart w:id="140" w:name="_heading=h.rbsl3xx9xw4y"/>
-      <w:bookmarkStart w:id="141" w:name="_Toc124861391"/>
+      <w:bookmarkStart w:id="140" w:name="_Toc124861391"/>
+      <w:bookmarkStart w:id="141" w:name="_heading=h.rbsl3xx9xw4y"/>
       <w:bookmarkEnd w:id="139"/>
+      <w:bookmarkEnd w:id="141"/>
+      <w:r>
+        <w:rPr/>
+        <w:t>3.5.3 System Testing</w:t>
+      </w:r>
       <w:bookmarkEnd w:id="140"/>
-      <w:r>
-        <w:rPr/>
-        <w:t>3.5.3 System Testing</w:t>
-      </w:r>
-      <w:bookmarkEnd w:id="141"/>
     </w:p>
     <w:p>
       <w:pPr>
@@ -11173,7 +11150,7 @@
         <w:docPartGallery w:val="Page Numbers (Bottom of Page)"/>
         <w:docPartUnique w:val="true"/>
       </w:docPartObj>
-      <w:id w:val="724335681"/>
+      <w:id w:val="1488096948"/>
     </w:sdtPr>
     <w:sdtContent>
       <w:p>
@@ -11247,7 +11224,7 @@
     </w:r>
     <w:r>
       <w:rPr/>
-      <w:t>35</w:t>
+      <w:t>36</w:t>
     </w:r>
     <w:r>
       <w:rPr/>
@@ -13182,7 +13159,7 @@
     <w:pPr>
       <w:widowControl/>
       <w:suppressAutoHyphens w:val="true"/>
-      <w:overflowPunct w:val="true"/>
+      <w:overflowPunct w:val="false"/>
       <w:bidi w:val="0"/>
       <w:spacing w:lineRule="auto" w:line="259" w:before="0" w:after="160"/>
       <w:jc w:val="left"/>
@@ -13591,7 +13568,7 @@
     <w:pPr>
       <w:widowControl/>
       <w:suppressAutoHyphens w:val="true"/>
-      <w:overflowPunct w:val="true"/>
+      <w:overflowPunct w:val="false"/>
       <w:bidi w:val="0"/>
       <w:spacing w:lineRule="auto" w:line="259" w:before="0" w:after="160"/>
       <w:jc w:val="left"/>
@@ -13611,7 +13588,7 @@
     <w:pPr>
       <w:widowControl/>
       <w:suppressAutoHyphens w:val="true"/>
-      <w:overflowPunct w:val="true"/>
+      <w:overflowPunct w:val="false"/>
       <w:bidi w:val="0"/>
       <w:spacing w:lineRule="auto" w:line="259" w:before="0" w:after="160"/>
       <w:jc w:val="left"/>

</xml_diff>

<commit_message>
updated database and erd
</commit_message>
<xml_diff>
--- a/docs/4.2 PROJECT_CIT_00046_019.docx
+++ b/docs/4.2 PROJECT_CIT_00046_019.docx
@@ -988,7 +988,6 @@
             <w:rPr>
               <w:webHidden/>
               <w:rStyle w:val="IndexLink"/>
-              <w:vanish w:val="false"/>
             </w:rPr>
             <w:instrText> TOC \z \o "1-9" \u \h</w:instrText>
           </w:r>
@@ -996,7 +995,6 @@
             <w:rPr>
               <w:webHidden/>
               <w:rStyle w:val="IndexLink"/>
-              <w:vanish w:val="false"/>
             </w:rPr>
             <w:fldChar w:fldCharType="separate"/>
           </w:r>
@@ -1005,7 +1003,6 @@
               <w:rPr>
                 <w:webHidden/>
                 <w:rStyle w:val="IndexLink"/>
-                <w:vanish w:val="false"/>
               </w:rPr>
               <w:t>EDUTIME TIMETABLING SYSTEM</w:t>
               <w:tab/>
@@ -1027,7 +1024,6 @@
               <w:rPr>
                 <w:webHidden/>
                 <w:rStyle w:val="IndexLink"/>
-                <w:vanish w:val="false"/>
               </w:rPr>
               <w:t>DECLARATION</w:t>
               <w:tab/>
@@ -1049,7 +1045,6 @@
               <w:rPr>
                 <w:webHidden/>
                 <w:rStyle w:val="IndexLink"/>
-                <w:vanish w:val="false"/>
               </w:rPr>
               <w:t>DEDICATION</w:t>
               <w:tab/>
@@ -1071,7 +1066,6 @@
               <w:rPr>
                 <w:webHidden/>
                 <w:rStyle w:val="IndexLink"/>
-                <w:vanish w:val="false"/>
               </w:rPr>
               <w:t>ACKNOWLEDGMENT</w:t>
               <w:tab/>
@@ -1093,7 +1087,6 @@
               <w:rPr>
                 <w:webHidden/>
                 <w:rStyle w:val="IndexLink"/>
-                <w:vanish w:val="false"/>
               </w:rPr>
               <w:t>ABSTRACT</w:t>
               <w:tab/>
@@ -1115,7 +1108,6 @@
               <w:rPr>
                 <w:webHidden/>
                 <w:rStyle w:val="IndexLink"/>
-                <w:vanish w:val="false"/>
               </w:rPr>
               <w:t>LIST OF TABLES</w:t>
               <w:tab/>
@@ -1137,7 +1129,6 @@
               <w:rPr>
                 <w:webHidden/>
                 <w:rStyle w:val="IndexLink"/>
-                <w:vanish w:val="false"/>
               </w:rPr>
               <w:t>LIST OF FIGURES</w:t>
               <w:tab/>
@@ -1159,7 +1150,6 @@
               <w:rPr>
                 <w:webHidden/>
                 <w:rStyle w:val="IndexLink"/>
-                <w:vanish w:val="false"/>
               </w:rPr>
               <w:t>CHAPTER ONE: INTRODUCTION</w:t>
               <w:tab/>
@@ -1181,7 +1171,6 @@
               <w:rPr>
                 <w:webHidden/>
                 <w:rStyle w:val="IndexLink"/>
-                <w:vanish w:val="false"/>
               </w:rPr>
               <w:t>1.1 Background Information</w:t>
               <w:tab/>
@@ -1203,7 +1192,6 @@
               <w:rPr>
                 <w:webHidden/>
                 <w:rStyle w:val="IndexLink"/>
-                <w:vanish w:val="false"/>
               </w:rPr>
               <w:t>1.2 Problem Statement</w:t>
               <w:tab/>
@@ -1225,7 +1213,6 @@
               <w:rPr>
                 <w:webHidden/>
                 <w:rStyle w:val="IndexLink"/>
-                <w:vanish w:val="false"/>
               </w:rPr>
               <w:t>1.3 Study Objectives</w:t>
               <w:tab/>
@@ -1247,7 +1234,6 @@
               <w:rPr>
                 <w:webHidden/>
                 <w:rStyle w:val="IndexLink"/>
-                <w:vanish w:val="false"/>
               </w:rPr>
               <w:t>1.3.1 Overall Project Objective</w:t>
               <w:tab/>
@@ -1269,7 +1255,6 @@
               <w:rPr>
                 <w:webHidden/>
                 <w:rStyle w:val="IndexLink"/>
-                <w:vanish w:val="false"/>
               </w:rPr>
               <w:t>1.3.2 Specific Objectives</w:t>
               <w:tab/>
@@ -1291,7 +1276,6 @@
               <w:rPr>
                 <w:webHidden/>
                 <w:rStyle w:val="IndexLink"/>
-                <w:vanish w:val="false"/>
               </w:rPr>
               <w:t>1.4 Research Questions</w:t>
               <w:tab/>
@@ -1313,7 +1297,6 @@
               <w:rPr>
                 <w:webHidden/>
                 <w:rStyle w:val="IndexLink"/>
-                <w:vanish w:val="false"/>
               </w:rPr>
               <w:t>1.5 Significance of the Project</w:t>
               <w:tab/>
@@ -1335,7 +1318,6 @@
               <w:rPr>
                 <w:webHidden/>
                 <w:rStyle w:val="IndexLink"/>
-                <w:vanish w:val="false"/>
               </w:rPr>
               <w:t>1.6 Limitations</w:t>
               <w:tab/>
@@ -1357,7 +1339,6 @@
               <w:rPr>
                 <w:webHidden/>
                 <w:rStyle w:val="IndexLink"/>
-                <w:vanish w:val="false"/>
               </w:rPr>
               <w:t>1.7 Assumptions</w:t>
               <w:tab/>
@@ -1379,7 +1360,6 @@
               <w:rPr>
                 <w:webHidden/>
                 <w:rStyle w:val="IndexLink"/>
-                <w:vanish w:val="false"/>
               </w:rPr>
               <w:t>CHAPTER TWO: LITERATURE REVIEW</w:t>
               <w:tab/>
@@ -1401,7 +1381,6 @@
               <w:rPr>
                 <w:webHidden/>
                 <w:rStyle w:val="IndexLink"/>
-                <w:vanish w:val="false"/>
               </w:rPr>
               <w:t>2.1 Introduction</w:t>
               <w:tab/>
@@ -1423,7 +1402,6 @@
               <w:rPr>
                 <w:webHidden/>
                 <w:rStyle w:val="IndexLink"/>
-                <w:vanish w:val="false"/>
               </w:rPr>
               <w:t>2.2 Timetabling</w:t>
               <w:tab/>
@@ -1445,7 +1423,6 @@
               <w:rPr>
                 <w:webHidden/>
                 <w:rStyle w:val="IndexLink"/>
-                <w:vanish w:val="false"/>
               </w:rPr>
               <w:t>2.3 Lessons Timetabling in Higher Learning Institutions</w:t>
               <w:tab/>
@@ -1467,7 +1444,6 @@
               <w:rPr>
                 <w:webHidden/>
                 <w:rStyle w:val="IndexLink"/>
-                <w:vanish w:val="false"/>
               </w:rPr>
               <w:t>2.4 Challenges in Timetabling</w:t>
               <w:tab/>
@@ -1489,7 +1465,6 @@
               <w:rPr>
                 <w:webHidden/>
                 <w:rStyle w:val="IndexLink"/>
-                <w:vanish w:val="false"/>
               </w:rPr>
               <w:t>2.5 Existing Timetabling Systems</w:t>
               <w:tab/>
@@ -1511,7 +1486,6 @@
               <w:rPr>
                 <w:webHidden/>
                 <w:rStyle w:val="IndexLink"/>
-                <w:vanish w:val="false"/>
               </w:rPr>
               <w:t>2.5.1 Manual Timetabling System</w:t>
               <w:tab/>
@@ -1533,7 +1507,6 @@
               <w:rPr>
                 <w:webHidden/>
                 <w:rStyle w:val="IndexLink"/>
-                <w:vanish w:val="false"/>
               </w:rPr>
               <w:t>2.5.2 UniTime Scheduling System</w:t>
               <w:tab/>
@@ -1555,7 +1528,6 @@
               <w:rPr>
                 <w:webHidden/>
                 <w:rStyle w:val="IndexLink"/>
-                <w:vanish w:val="false"/>
               </w:rPr>
               <w:t>2.5.3 Utwente Timetabling System</w:t>
               <w:tab/>
@@ -1577,7 +1549,6 @@
               <w:rPr>
                 <w:webHidden/>
                 <w:rStyle w:val="IndexLink"/>
-                <w:vanish w:val="false"/>
               </w:rPr>
               <w:t>2.5.4 Sagenda Timetabling System</w:t>
               <w:tab/>
@@ -1599,7 +1570,6 @@
               <w:rPr>
                 <w:webHidden/>
                 <w:rStyle w:val="IndexLink"/>
-                <w:vanish w:val="false"/>
               </w:rPr>
               <w:t>2.6 Conclusion</w:t>
               <w:tab/>
@@ -1621,7 +1591,6 @@
               <w:rPr>
                 <w:webHidden/>
                 <w:rStyle w:val="IndexLink"/>
-                <w:vanish w:val="false"/>
               </w:rPr>
               <w:t>CHAPTER THREE: METHODOLOGY</w:t>
               <w:tab/>
@@ -1643,7 +1612,6 @@
               <w:rPr>
                 <w:webHidden/>
                 <w:rStyle w:val="IndexLink"/>
-                <w:vanish w:val="false"/>
               </w:rPr>
               <w:t>3.1 Introduction</w:t>
               <w:tab/>
@@ -1665,7 +1633,6 @@
               <w:rPr>
                 <w:webHidden/>
                 <w:rStyle w:val="IndexLink"/>
-                <w:vanish w:val="false"/>
               </w:rPr>
               <w:t>3.2 Approach to Project Development</w:t>
               <w:tab/>
@@ -1687,7 +1654,6 @@
               <w:rPr>
                 <w:webHidden/>
                 <w:rStyle w:val="IndexLink"/>
-                <w:vanish w:val="false"/>
               </w:rPr>
               <w:t>3.3 Requirements Identification</w:t>
               <w:tab/>
@@ -1709,7 +1675,6 @@
               <w:rPr>
                 <w:webHidden/>
                 <w:rStyle w:val="IndexLink"/>
-                <w:vanish w:val="false"/>
               </w:rPr>
               <w:t>3.3.1 Functional Requirements</w:t>
               <w:tab/>
@@ -1731,7 +1696,6 @@
               <w:rPr>
                 <w:webHidden/>
                 <w:rStyle w:val="IndexLink"/>
-                <w:vanish w:val="false"/>
               </w:rPr>
               <w:t>3.3.2 Non Functional Requirements</w:t>
               <w:tab/>
@@ -1753,7 +1717,6 @@
               <w:rPr>
                 <w:webHidden/>
                 <w:rStyle w:val="IndexLink"/>
-                <w:vanish w:val="false"/>
               </w:rPr>
               <w:t>3.4 Design and Development</w:t>
               <w:tab/>
@@ -1775,7 +1738,6 @@
               <w:rPr>
                 <w:webHidden/>
                 <w:rStyle w:val="IndexLink"/>
-                <w:vanish w:val="false"/>
               </w:rPr>
               <w:t>3.4.1 System Design</w:t>
               <w:tab/>
@@ -1792,60 +1754,29 @@
             </w:tabs>
             <w:rPr/>
           </w:pPr>
-          <w:hyperlink w:anchor="__RefHeading___Toc2692_1291767590">
+          <w:hyperlink w:anchor="__RefHeading___Toc1591_439670988">
             <w:r>
               <w:rPr>
                 <w:webHidden/>
                 <w:rStyle w:val="IndexLink"/>
-                <w:vanish w:val="false"/>
-              </w:rPr>
-              <w:t>3.4.1.1 Use Case Diagram</w:t>
+              </w:rPr>
+              <w:t xml:space="preserve">3.4.1.1 </w:t>
+            </w:r>
+            <w:r>
+              <w:rPr>
+                <w:rStyle w:val="IndexLink"/>
+                <w:i/>
+                <w:iCs/>
+              </w:rPr>
+              <w:t xml:space="preserve">Data Flow </w:t>
+            </w:r>
+            <w:r>
+              <w:rPr>
+                <w:rStyle w:val="IndexLink"/>
+              </w:rPr>
+              <w:t>Diagram</w:t>
               <w:tab/>
               <w:t>23</w:t>
-            </w:r>
-          </w:hyperlink>
-        </w:p>
-        <w:p>
-          <w:pPr>
-            <w:pStyle w:val="Contents4"/>
-            <w:tabs>
-              <w:tab w:val="clear" w:pos="720"/>
-              <w:tab w:val="right" w:pos="9360" w:leader="dot"/>
-            </w:tabs>
-            <w:rPr/>
-          </w:pPr>
-          <w:hyperlink w:anchor="__RefHeading___Toc2694_1291767590">
-            <w:r>
-              <w:rPr>
-                <w:webHidden/>
-                <w:rStyle w:val="IndexLink"/>
-                <w:vanish w:val="false"/>
-              </w:rPr>
-              <w:t>3.4.1.2 Activity Diagram</w:t>
-              <w:tab/>
-              <w:t>26</w:t>
-            </w:r>
-          </w:hyperlink>
-        </w:p>
-        <w:p>
-          <w:pPr>
-            <w:pStyle w:val="Contents4"/>
-            <w:tabs>
-              <w:tab w:val="clear" w:pos="720"/>
-              <w:tab w:val="right" w:pos="9360" w:leader="dot"/>
-            </w:tabs>
-            <w:rPr/>
-          </w:pPr>
-          <w:hyperlink w:anchor="__RefHeading___Toc1588_2412519932">
-            <w:r>
-              <w:rPr>
-                <w:webHidden/>
-                <w:rStyle w:val="IndexLink"/>
-                <w:vanish w:val="false"/>
-              </w:rPr>
-              <w:t>3.4.1.3 Sequence Diagram</w:t>
-              <w:tab/>
-              <w:t>27</w:t>
             </w:r>
           </w:hyperlink>
         </w:p>
@@ -1863,11 +1794,10 @@
               <w:rPr>
                 <w:webHidden/>
                 <w:rStyle w:val="IndexLink"/>
-                <w:vanish w:val="false"/>
               </w:rPr>
               <w:t>3.4.1.3 Entity Relational Diagram(ERD)</w:t>
               <w:tab/>
-              <w:t>28</w:t>
+              <w:t>25</w:t>
             </w:r>
           </w:hyperlink>
         </w:p>
@@ -1885,11 +1815,10 @@
               <w:rPr>
                 <w:webHidden/>
                 <w:rStyle w:val="IndexLink"/>
-                <w:vanish w:val="false"/>
               </w:rPr>
               <w:t>3.4.2 Development</w:t>
               <w:tab/>
-              <w:t>29</w:t>
+              <w:t>26</w:t>
             </w:r>
           </w:hyperlink>
         </w:p>
@@ -1907,11 +1836,10 @@
               <w:rPr>
                 <w:webHidden/>
                 <w:rStyle w:val="IndexLink"/>
-                <w:vanish w:val="false"/>
               </w:rPr>
               <w:t>3.4.2.1 Hardware Platform</w:t>
               <w:tab/>
-              <w:t>29</w:t>
+              <w:t>26</w:t>
             </w:r>
           </w:hyperlink>
         </w:p>
@@ -1929,11 +1857,10 @@
               <w:rPr>
                 <w:webHidden/>
                 <w:rStyle w:val="IndexLink"/>
-                <w:vanish w:val="false"/>
               </w:rPr>
               <w:t>3.4.2.2 Software Environment</w:t>
               <w:tab/>
-              <w:t>30</w:t>
+              <w:t>27</w:t>
             </w:r>
           </w:hyperlink>
         </w:p>
@@ -1951,11 +1878,10 @@
               <w:rPr>
                 <w:webHidden/>
                 <w:rStyle w:val="IndexLink"/>
-                <w:vanish w:val="false"/>
               </w:rPr>
               <w:t>3.5 Testing</w:t>
               <w:tab/>
-              <w:t>30</w:t>
+              <w:t>27</w:t>
             </w:r>
           </w:hyperlink>
         </w:p>
@@ -1973,11 +1899,10 @@
               <w:rPr>
                 <w:webHidden/>
                 <w:rStyle w:val="IndexLink"/>
-                <w:vanish w:val="false"/>
               </w:rPr>
               <w:t>3.5.1 Unit testing</w:t>
               <w:tab/>
-              <w:t>31</w:t>
+              <w:t>28</w:t>
             </w:r>
           </w:hyperlink>
         </w:p>
@@ -1995,11 +1920,10 @@
               <w:rPr>
                 <w:webHidden/>
                 <w:rStyle w:val="IndexLink"/>
-                <w:vanish w:val="false"/>
               </w:rPr>
               <w:t>3.5.2 Integration testing</w:t>
               <w:tab/>
-              <w:t>31</w:t>
+              <w:t>28</w:t>
             </w:r>
           </w:hyperlink>
         </w:p>
@@ -2017,11 +1941,10 @@
               <w:rPr>
                 <w:webHidden/>
                 <w:rStyle w:val="IndexLink"/>
-                <w:vanish w:val="false"/>
               </w:rPr>
               <w:t>3.5.3 System Testing</w:t>
               <w:tab/>
-              <w:t>32</w:t>
+              <w:t>29</w:t>
             </w:r>
           </w:hyperlink>
         </w:p>
@@ -2039,11 +1962,10 @@
               <w:rPr>
                 <w:webHidden/>
                 <w:rStyle w:val="IndexLink"/>
-                <w:vanish w:val="false"/>
               </w:rPr>
               <w:t>3.6 Representation of Results</w:t>
               <w:tab/>
-              <w:t>33</w:t>
+              <w:t>30</w:t>
             </w:r>
           </w:hyperlink>
         </w:p>
@@ -2061,11 +1983,10 @@
               <w:rPr>
                 <w:webHidden/>
                 <w:rStyle w:val="IndexLink"/>
-                <w:vanish w:val="false"/>
               </w:rPr>
               <w:t>3.7 Ethical Requirements</w:t>
               <w:tab/>
-              <w:t>33</w:t>
+              <w:t>30</w:t>
             </w:r>
           </w:hyperlink>
         </w:p>
@@ -2083,11 +2004,10 @@
               <w:rPr>
                 <w:webHidden/>
                 <w:rStyle w:val="IndexLink"/>
-                <w:vanish w:val="false"/>
               </w:rPr>
               <w:t>REFERENCES</w:t>
               <w:tab/>
-              <w:t>35</w:t>
+              <w:t>31</w:t>
             </w:r>
           </w:hyperlink>
         </w:p>
@@ -2105,11 +2025,10 @@
               <w:rPr>
                 <w:webHidden/>
                 <w:rStyle w:val="IndexLink"/>
-                <w:vanish w:val="false"/>
               </w:rPr>
               <w:t>APPENDICES</w:t>
               <w:tab/>
-              <w:t>36</w:t>
+              <w:t>32</w:t>
             </w:r>
           </w:hyperlink>
         </w:p>
@@ -2127,17 +2046,15 @@
               <w:rPr>
                 <w:webHidden/>
                 <w:rStyle w:val="IndexLink"/>
-                <w:vanish w:val="false"/>
               </w:rPr>
               <w:t>GANTT CHART</w:t>
               <w:tab/>
-              <w:t>36</w:t>
+              <w:t>32</w:t>
             </w:r>
           </w:hyperlink>
           <w:r>
             <w:rPr>
               <w:rStyle w:val="IndexLink"/>
-              <w:vanish w:val="false"/>
             </w:rPr>
             <w:fldChar w:fldCharType="end"/>
           </w:r>
@@ -2226,8 +2143,8 @@
         <w:rPr/>
         <w:t>LIST OF TABLES</w:t>
       </w:r>
-      <w:bookmarkStart w:id="18" w:name="__RefHeading___Toc1083_1831200973"/>
-      <w:bookmarkStart w:id="19" w:name="_heading=h.8nbk2wn1lor3"/>
+      <w:bookmarkStart w:id="18" w:name="_heading=h.8nbk2wn1lor3"/>
+      <w:bookmarkStart w:id="19" w:name="__RefHeading___Toc1083_1831200973"/>
       <w:bookmarkEnd w:id="16"/>
       <w:bookmarkEnd w:id="18"/>
       <w:bookmarkEnd w:id="19"/>
@@ -2304,7 +2221,7 @@
     <w:p>
       <w:pPr>
         <w:pStyle w:val="Normal"/>
-        <w:overflowPunct w:val="false"/>
+        <w:overflowPunct w:val="true"/>
         <w:spacing w:lineRule="auto" w:line="240" w:before="0" w:after="0"/>
         <w:rPr>
           <w:rFonts w:cs="Calibri"/>
@@ -3667,8 +3584,8 @@
       </w:tblPr>
       <w:tblGrid>
         <w:gridCol w:w="862"/>
-        <w:gridCol w:w="3541"/>
-        <w:gridCol w:w="4957"/>
+        <w:gridCol w:w="3540"/>
+        <w:gridCol w:w="4958"/>
       </w:tblGrid>
       <w:tr>
         <w:trPr/>
@@ -3703,7 +3620,7 @@
         </w:tc>
         <w:tc>
           <w:tcPr>
-            <w:tcW w:w="3541" w:type="dxa"/>
+            <w:tcW w:w="3540" w:type="dxa"/>
             <w:tcBorders>
               <w:top w:val="single" w:sz="8" w:space="0" w:color="000000"/>
               <w:left w:val="single" w:sz="8" w:space="0" w:color="000000"/>
@@ -3732,7 +3649,7 @@
         </w:tc>
         <w:tc>
           <w:tcPr>
-            <w:tcW w:w="4957" w:type="dxa"/>
+            <w:tcW w:w="4958" w:type="dxa"/>
             <w:tcBorders>
               <w:top w:val="single" w:sz="8" w:space="0" w:color="000000"/>
               <w:left w:val="single" w:sz="8" w:space="0" w:color="000000"/>
@@ -3788,7 +3705,7 @@
         </w:tc>
         <w:tc>
           <w:tcPr>
-            <w:tcW w:w="3541" w:type="dxa"/>
+            <w:tcW w:w="3540" w:type="dxa"/>
             <w:tcBorders>
               <w:top w:val="single" w:sz="8" w:space="0" w:color="000000"/>
               <w:left w:val="single" w:sz="8" w:space="0" w:color="000000"/>
@@ -3812,7 +3729,7 @@
         </w:tc>
         <w:tc>
           <w:tcPr>
-            <w:tcW w:w="4957" w:type="dxa"/>
+            <w:tcW w:w="4958" w:type="dxa"/>
             <w:tcBorders>
               <w:top w:val="single" w:sz="8" w:space="0" w:color="000000"/>
               <w:left w:val="single" w:sz="8" w:space="0" w:color="000000"/>
@@ -3894,7 +3811,7 @@
         </w:tc>
         <w:tc>
           <w:tcPr>
-            <w:tcW w:w="3541" w:type="dxa"/>
+            <w:tcW w:w="3540" w:type="dxa"/>
             <w:tcBorders>
               <w:top w:val="single" w:sz="8" w:space="0" w:color="000000"/>
               <w:left w:val="single" w:sz="8" w:space="0" w:color="000000"/>
@@ -3918,7 +3835,7 @@
         </w:tc>
         <w:tc>
           <w:tcPr>
-            <w:tcW w:w="4957" w:type="dxa"/>
+            <w:tcW w:w="4958" w:type="dxa"/>
             <w:tcBorders>
               <w:top w:val="single" w:sz="8" w:space="0" w:color="000000"/>
               <w:left w:val="single" w:sz="8" w:space="0" w:color="000000"/>
@@ -4000,7 +3917,7 @@
         </w:tc>
         <w:tc>
           <w:tcPr>
-            <w:tcW w:w="3541" w:type="dxa"/>
+            <w:tcW w:w="3540" w:type="dxa"/>
             <w:tcBorders>
               <w:top w:val="single" w:sz="8" w:space="0" w:color="000000"/>
               <w:left w:val="single" w:sz="8" w:space="0" w:color="000000"/>
@@ -4024,7 +3941,7 @@
         </w:tc>
         <w:tc>
           <w:tcPr>
-            <w:tcW w:w="4957" w:type="dxa"/>
+            <w:tcW w:w="4958" w:type="dxa"/>
             <w:tcBorders>
               <w:top w:val="single" w:sz="8" w:space="0" w:color="000000"/>
               <w:left w:val="single" w:sz="8" w:space="0" w:color="000000"/>
@@ -4095,7 +4012,7 @@
         </w:tc>
         <w:tc>
           <w:tcPr>
-            <w:tcW w:w="3541" w:type="dxa"/>
+            <w:tcW w:w="3540" w:type="dxa"/>
             <w:tcBorders>
               <w:top w:val="single" w:sz="8" w:space="0" w:color="000000"/>
               <w:left w:val="single" w:sz="8" w:space="0" w:color="000000"/>
@@ -4119,7 +4036,7 @@
         </w:tc>
         <w:tc>
           <w:tcPr>
-            <w:tcW w:w="4957" w:type="dxa"/>
+            <w:tcW w:w="4958" w:type="dxa"/>
             <w:tcBorders>
               <w:top w:val="single" w:sz="8" w:space="0" w:color="000000"/>
               <w:left w:val="single" w:sz="8" w:space="0" w:color="000000"/>
@@ -5102,31 +5019,7 @@
         <w:rPr>
           <w:highlight w:val="white"/>
         </w:rPr>
-        <w:t xml:space="preserve">Systems design defines system elements like modules, architecture, components, and their interfaces and data for a system based on the specified requirements. This project will use </w:t>
-      </w:r>
-      <w:r>
-        <w:rPr>
-          <w:highlight w:val="white"/>
-        </w:rPr>
-        <w:t>Data Flow Diagrams to model</w:t>
-      </w:r>
-      <w:r>
-        <w:rPr>
-          <w:highlight w:val="white"/>
-        </w:rPr>
-        <w:t xml:space="preserve"> system. The design of the proposed system include:</w:t>
-      </w:r>
-      <w:r>
-        <w:rPr>
-          <w:highlight w:val="white"/>
-        </w:rPr>
-        <w:t>Level 0 and Level 1</w:t>
-      </w:r>
-      <w:r>
-        <w:rPr>
-          <w:highlight w:val="white"/>
-        </w:rPr>
-        <w:t xml:space="preserve"> </w:t>
+        <w:t xml:space="preserve">Systems design defines system elements like modules, architecture, components, and their interfaces and data for a system based on the specified requirements. This project will use Data Flow Diagrams to model system. The design of the proposed system include:Level 0 and Level 1 </w:t>
       </w:r>
       <w:r>
         <w:rPr>
@@ -5152,26 +5045,16 @@
         <w:pStyle w:val="Heading4"/>
         <w:rPr/>
       </w:pPr>
-      <w:bookmarkStart w:id="106" w:name="_heading=h.d15m6mxm0tdx"/>
+      <w:bookmarkStart w:id="106" w:name="__RefHeading___Toc1591_439670988"/>
       <w:bookmarkStart w:id="107" w:name="_Toc124861383"/>
+      <w:bookmarkStart w:id="108" w:name="_heading=h.d15m6mxm0tdx"/>
       <w:bookmarkEnd w:id="106"/>
+      <w:bookmarkEnd w:id="108"/>
       <w:r>
         <w:rPr>
           <w:rFonts w:eastAsia="Times New Roman" w:cs="Times New Roman" w:ascii="Times New Roman" w:hAnsi="Times New Roman"/>
         </w:rPr>
-        <w:t>3.4.1.</w:t>
-      </w:r>
-      <w:r>
-        <w:rPr>
-          <w:rFonts w:eastAsia="Times New Roman" w:cs="Times New Roman" w:ascii="Times New Roman" w:hAnsi="Times New Roman"/>
-        </w:rPr>
-        <w:t>1</w:t>
-      </w:r>
-      <w:r>
-        <w:rPr>
-          <w:rFonts w:eastAsia="Times New Roman" w:cs="Times New Roman" w:ascii="Times New Roman" w:hAnsi="Times New Roman"/>
-        </w:rPr>
-        <w:t xml:space="preserve"> </w:t>
+        <w:t xml:space="preserve">3.4.1.1 </w:t>
       </w:r>
       <w:r>
         <w:rPr>
@@ -5212,12 +5095,10 @@
       </w:pPr>
       <w:r>
         <w:rPr/>
-      </w:r>
-      <w:r>
         <mc:AlternateContent>
           <mc:Choice Requires="wps">
             <w:drawing>
-              <wp:anchor behindDoc="0" distT="0" distB="0" distL="0" distR="0" simplePos="0" locked="0" layoutInCell="1" allowOverlap="1" relativeHeight="4">
+              <wp:anchor behindDoc="0" distT="0" distB="0" distL="0" distR="0" simplePos="0" locked="0" layoutInCell="1" allowOverlap="1" relativeHeight="2">
                 <wp:simplePos x="0" y="0"/>
                 <wp:positionH relativeFrom="column">
                   <wp:align>center</wp:align>
@@ -5225,21 +5106,33 @@
                 <wp:positionV relativeFrom="paragraph">
                   <wp:posOffset>635</wp:posOffset>
                 </wp:positionV>
-                <wp:extent cx="5943600" cy="3623945"/>
+                <wp:extent cx="5944235" cy="3624580"/>
                 <wp:effectExtent l="0" t="0" r="0" b="0"/>
                 <wp:wrapSquare wrapText="largest"/>
                 <wp:docPr id="2" name="Frame1"/>
                 <a:graphic xmlns:a="http://schemas.openxmlformats.org/drawingml/2006/main">
                   <a:graphicData uri="http://schemas.microsoft.com/office/word/2010/wordprocessingShape">
                     <wps:wsp>
-                      <wps:cNvSpPr txBox="1"/>
+                      <wps:cNvSpPr/>
                       <wps:spPr>
                         <a:xfrm>
                           <a:off x="0" y="0"/>
-                          <a:ext cx="5943600" cy="3623945"/>
+                          <a:ext cx="5943600" cy="3624120"/>
                         </a:xfrm>
-                        <a:prstGeom prst="rect"/>
+                        <a:prstGeom prst="rect">
+                          <a:avLst/>
+                        </a:prstGeom>
+                        <a:noFill/>
+                        <a:ln>
+                          <a:noFill/>
+                        </a:ln>
                       </wps:spPr>
+                      <wps:style>
+                        <a:lnRef idx="0"/>
+                        <a:fillRef idx="0"/>
+                        <a:effectRef idx="0"/>
+                        <a:fontRef idx="minor"/>
+                      </wps:style>
                       <wps:txbx>
                         <w:txbxContent>
                           <w:p>
@@ -5254,7 +5147,7 @@
                                 <wp:inline distT="0" distB="0" distL="0" distR="0">
                                   <wp:extent cx="5943600" cy="3282315"/>
                                   <wp:effectExtent l="0" t="0" r="0" b="0"/>
-                                  <wp:docPr id="3" name="Image1" descr=""/>
+                                  <wp:docPr id="4" name="Image1" descr=""/>
                                   <wp:cNvGraphicFramePr>
                                     <a:graphicFrameLocks xmlns:a="http://schemas.openxmlformats.org/drawingml/2006/main" noChangeAspect="1"/>
                                   </wp:cNvGraphicFramePr>
@@ -5262,7 +5155,7 @@
                                     <a:graphicData uri="http://schemas.openxmlformats.org/drawingml/2006/picture">
                                       <pic:pic xmlns:pic="http://schemas.openxmlformats.org/drawingml/2006/picture">
                                         <pic:nvPicPr>
-                                          <pic:cNvPr id="3" name="Image1" descr=""/>
+                                          <pic:cNvPr id="4" name="Image1" descr=""/>
                                           <pic:cNvPicPr>
                                             <a:picLocks noChangeAspect="1" noChangeArrowheads="1"/>
                                           </pic:cNvPicPr>
@@ -5287,6 +5180,9 @@
                                   </a:graphic>
                                 </wp:inline>
                               </w:drawing>
+                            </w:r>
+                            <w:r>
+                              <w:rPr/>
                               <w:t xml:space="preserve">Figure </w:t>
                             </w:r>
                             <w:r>
@@ -5316,7 +5212,7 @@
                           </w:p>
                         </w:txbxContent>
                       </wps:txbx>
-                      <wps:bodyPr anchor="t" lIns="0" tIns="0" rIns="0" bIns="0">
+                      <wps:bodyPr lIns="0" rIns="0" tIns="0" bIns="0">
                         <a:noAutofit/>
                       </wps:bodyPr>
                     </wps:wsp>
@@ -5327,8 +5223,11 @@
           </mc:Choice>
           <mc:Fallback>
             <w:pict>
-              <v:rect style="position:absolute;rotation:0;width:468pt;height:285.35pt;mso-wrap-distance-left:0pt;mso-wrap-distance-right:0pt;mso-wrap-distance-top:0pt;mso-wrap-distance-bottom:0pt;margin-top:0pt;mso-position-vertical:top;mso-position-vertical-relative:text;margin-left:0pt;mso-position-horizontal:center;mso-position-horizontal-relative:text">
-                <v:textbox inset="0in,0in,0in,0in">
+              <v:rect id="shape_0" ID="Frame1" stroked="f" style="position:absolute;margin-left:0pt;margin-top:0.05pt;width:467.95pt;height:285.3pt;mso-position-horizontal:center">
+                <w10:wrap type="square"/>
+                <v:fill o:detectmouseclick="t" on="false"/>
+                <v:stroke color="#3465a4" joinstyle="round" endcap="flat"/>
+                <v:textbox>
                   <w:txbxContent>
                     <w:p>
                       <w:pPr>
@@ -5342,7 +5241,7 @@
                           <wp:inline distT="0" distB="0" distL="0" distR="0">
                             <wp:extent cx="5943600" cy="3282315"/>
                             <wp:effectExtent l="0" t="0" r="0" b="0"/>
-                            <wp:docPr id="4" name="Image1" descr=""/>
+                            <wp:docPr id="5" name="Image1" descr=""/>
                             <wp:cNvGraphicFramePr>
                               <a:graphicFrameLocks xmlns:a="http://schemas.openxmlformats.org/drawingml/2006/main" noChangeAspect="1"/>
                             </wp:cNvGraphicFramePr>
@@ -5350,7 +5249,7 @@
                               <a:graphicData uri="http://schemas.openxmlformats.org/drawingml/2006/picture">
                                 <pic:pic xmlns:pic="http://schemas.openxmlformats.org/drawingml/2006/picture">
                                   <pic:nvPicPr>
-                                    <pic:cNvPr id="4" name="Image1" descr=""/>
+                                    <pic:cNvPr id="5" name="Image1" descr=""/>
                                     <pic:cNvPicPr>
                                       <a:picLocks noChangeAspect="1" noChangeArrowheads="1"/>
                                     </pic:cNvPicPr>
@@ -5375,6 +5274,9 @@
                             </a:graphic>
                           </wp:inline>
                         </w:drawing>
+                      </w:r>
+                      <w:r>
+                        <w:rPr/>
                         <w:t xml:space="preserve">Figure </w:t>
                       </w:r>
                       <w:r>
@@ -5404,6 +5306,303 @@
                     </w:p>
                   </w:txbxContent>
                 </v:textbox>
+              </v:rect>
+            </w:pict>
+          </mc:Fallback>
+        </mc:AlternateContent>
+      </w:r>
+    </w:p>
+    <w:p>
+      <w:pPr>
+        <w:pStyle w:val="LOnormal3"/>
+        <w:spacing w:lineRule="auto" w:line="480" w:before="0" w:after="0"/>
+        <w:jc w:val="both"/>
+        <w:rPr/>
+      </w:pPr>
+      <w:r>
+        <w:rPr/>
+      </w:r>
+    </w:p>
+    <w:p>
+      <w:pPr>
+        <w:pStyle w:val="LOnormal3"/>
+        <w:spacing w:lineRule="auto" w:line="480" w:before="0" w:after="0"/>
+        <w:jc w:val="both"/>
+        <w:rPr/>
+      </w:pPr>
+      <w:r>
+        <w:rPr/>
+        <w:tab/>
+        <w:tab/>
+        <w:tab/>
+      </w:r>
+    </w:p>
+    <w:p>
+      <w:pPr>
+        <w:pStyle w:val="LOnormal3"/>
+        <w:spacing w:lineRule="auto" w:line="480" w:before="0" w:after="0"/>
+        <w:jc w:val="both"/>
+        <w:rPr/>
+      </w:pPr>
+      <w:r>
+        <w:rPr/>
+      </w:r>
+    </w:p>
+    <w:p>
+      <w:pPr>
+        <w:pStyle w:val="LOnormal3"/>
+        <w:spacing w:lineRule="auto" w:line="480" w:before="0" w:after="0"/>
+        <w:jc w:val="both"/>
+        <w:rPr/>
+      </w:pPr>
+      <w:r>
+        <w:rPr/>
+      </w:r>
+    </w:p>
+    <w:p>
+      <w:pPr>
+        <w:pStyle w:val="Heading4"/>
+        <w:spacing w:lineRule="auto" w:line="360"/>
+        <w:jc w:val="both"/>
+        <w:rPr>
+          <w:rFonts w:ascii="Times New Roman" w:hAnsi="Times New Roman" w:eastAsia="Times New Roman" w:cs="Times New Roman"/>
+          <w:color w:val="000000"/>
+        </w:rPr>
+      </w:pPr>
+      <w:r>
+        <w:rPr>
+          <w:rFonts w:eastAsia="Times New Roman" w:cs="Times New Roman" w:ascii="Times New Roman" w:hAnsi="Times New Roman"/>
+          <w:color w:val="000000"/>
+        </w:rPr>
+      </w:r>
+    </w:p>
+    <w:p>
+      <w:pPr>
+        <w:pStyle w:val="Heading4"/>
+        <w:spacing w:lineRule="auto" w:line="360"/>
+        <w:jc w:val="both"/>
+        <w:rPr>
+          <w:rFonts w:ascii="Times New Roman" w:hAnsi="Times New Roman" w:eastAsia="Times New Roman" w:cs="Times New Roman"/>
+          <w:color w:val="000000"/>
+        </w:rPr>
+      </w:pPr>
+      <w:r>
+        <w:rPr>
+          <w:rFonts w:eastAsia="Times New Roman" w:cs="Times New Roman" w:ascii="Times New Roman" w:hAnsi="Times New Roman"/>
+          <w:color w:val="000000"/>
+        </w:rPr>
+      </w:r>
+      <w:r>
+        <w:br w:type="page"/>
+      </w:r>
+    </w:p>
+    <w:p>
+      <w:pPr>
+        <w:pStyle w:val="Heading4"/>
+        <w:spacing w:lineRule="auto" w:line="360"/>
+        <w:jc w:val="both"/>
+        <w:rPr>
+          <w:rFonts w:ascii="Times New Roman" w:hAnsi="Times New Roman" w:eastAsia="Times New Roman" w:cs="Times New Roman"/>
+          <w:color w:val="000000"/>
+        </w:rPr>
+      </w:pPr>
+      <w:r>
+        <w:rPr>
+          <w:rFonts w:eastAsia="Times New Roman" w:cs="Times New Roman" w:ascii="Times New Roman" w:hAnsi="Times New Roman"/>
+          <w:color w:val="000000"/>
+        </w:rPr>
+      </w:r>
+      <w:r>
+        <mc:AlternateContent>
+          <mc:Choice Requires="wps">
+            <w:drawing>
+              <wp:anchor behindDoc="0" distT="0" distB="0" distL="0" distR="0" simplePos="0" locked="0" layoutInCell="1" allowOverlap="1" relativeHeight="6">
+                <wp:simplePos x="0" y="0"/>
+                <wp:positionH relativeFrom="column">
+                  <wp:align>center</wp:align>
+                </wp:positionH>
+                <wp:positionV relativeFrom="paragraph">
+                  <wp:posOffset>635</wp:posOffset>
+                </wp:positionV>
+                <wp:extent cx="5943600" cy="4729480"/>
+                <wp:effectExtent l="0" t="0" r="0" b="0"/>
+                <wp:wrapSquare wrapText="largest"/>
+                <wp:docPr id="6" name="Frame2"/>
+                <a:graphic xmlns:a="http://schemas.openxmlformats.org/drawingml/2006/main">
+                  <a:graphicData uri="http://schemas.microsoft.com/office/word/2010/wordprocessingShape">
+                    <wps:wsp>
+                      <wps:cNvSpPr txBox="1"/>
+                      <wps:spPr>
+                        <a:xfrm>
+                          <a:off x="0" y="0"/>
+                          <a:ext cx="5943600" cy="4729480"/>
+                        </a:xfrm>
+                        <a:prstGeom prst="rect"/>
+                      </wps:spPr>
+                      <wps:txbx>
+                        <w:txbxContent>
+                          <w:p>
+                            <w:pPr>
+                              <w:pStyle w:val="Figure"/>
+                              <w:spacing w:before="120" w:after="120"/>
+                              <w:rPr/>
+                            </w:pPr>
+                            <w:r>
+                              <w:rPr/>
+                              <w:drawing>
+                                <wp:inline distT="0" distB="0" distL="0" distR="0">
+                                  <wp:extent cx="5943600" cy="4387850"/>
+                                  <wp:effectExtent l="0" t="0" r="0" b="0"/>
+                                  <wp:docPr id="7" name="Image2" descr=""/>
+                                  <wp:cNvGraphicFramePr>
+                                    <a:graphicFrameLocks xmlns:a="http://schemas.openxmlformats.org/drawingml/2006/main" noChangeAspect="1"/>
+                                  </wp:cNvGraphicFramePr>
+                                  <a:graphic xmlns:a="http://schemas.openxmlformats.org/drawingml/2006/main">
+                                    <a:graphicData uri="http://schemas.openxmlformats.org/drawingml/2006/picture">
+                                      <pic:pic xmlns:pic="http://schemas.openxmlformats.org/drawingml/2006/picture">
+                                        <pic:nvPicPr>
+                                          <pic:cNvPr id="7" name="Image2" descr=""/>
+                                          <pic:cNvPicPr>
+                                            <a:picLocks noChangeAspect="1" noChangeArrowheads="1"/>
+                                          </pic:cNvPicPr>
+                                        </pic:nvPicPr>
+                                        <pic:blipFill>
+                                          <a:blip r:embed="rId5"/>
+                                          <a:stretch>
+                                            <a:fillRect/>
+                                          </a:stretch>
+                                        </pic:blipFill>
+                                        <pic:spPr bwMode="auto">
+                                          <a:xfrm>
+                                            <a:off x="0" y="0"/>
+                                            <a:ext cx="5943600" cy="4387850"/>
+                                          </a:xfrm>
+                                          <a:prstGeom prst="rect">
+                                            <a:avLst/>
+                                          </a:prstGeom>
+                                        </pic:spPr>
+                                      </pic:pic>
+                                    </a:graphicData>
+                                  </a:graphic>
+                                </wp:inline>
+                              </w:drawing>
+                              <w:t xml:space="preserve">Figure </w:t>
+                            </w:r>
+                            <w:r>
+                              <w:rPr/>
+                              <w:fldChar w:fldCharType="begin"/>
+                            </w:r>
+                            <w:r>
+                              <w:rPr/>
+                              <w:instrText> SEQ Figure \* ARABIC </w:instrText>
+                            </w:r>
+                            <w:r>
+                              <w:rPr/>
+                              <w:fldChar w:fldCharType="separate"/>
+                            </w:r>
+                            <w:r>
+                              <w:rPr/>
+                              <w:t>2</w:t>
+                            </w:r>
+                            <w:r>
+                              <w:rPr/>
+                              <w:fldChar w:fldCharType="end"/>
+                            </w:r>
+                            <w:r>
+                              <w:rPr/>
+                              <w:t>: Level 1 Data Flow Diagram</w:t>
+                            </w:r>
+                          </w:p>
+                        </w:txbxContent>
+                      </wps:txbx>
+                      <wps:bodyPr anchor="t" lIns="0" tIns="0" rIns="0" bIns="0">
+                        <a:noAutofit/>
+                      </wps:bodyPr>
+                    </wps:wsp>
+                  </a:graphicData>
+                </a:graphic>
+              </wp:anchor>
+            </w:drawing>
+          </mc:Choice>
+          <mc:Fallback>
+            <w:pict>
+              <v:rect style="position:absolute;rotation:0;width:468pt;height:372.4pt;mso-wrap-distance-left:0pt;mso-wrap-distance-right:0pt;mso-wrap-distance-top:0pt;mso-wrap-distance-bottom:0pt;margin-top:0pt;mso-position-vertical:top;mso-position-vertical-relative:text;margin-left:0pt;mso-position-horizontal:center;mso-position-horizontal-relative:text">
+                <v:textbox inset="0in,0in,0in,0in">
+                  <w:txbxContent>
+                    <w:p>
+                      <w:pPr>
+                        <w:pStyle w:val="Figure"/>
+                        <w:spacing w:before="120" w:after="120"/>
+                        <w:rPr/>
+                      </w:pPr>
+                      <w:r>
+                        <w:rPr/>
+                        <w:drawing>
+                          <wp:inline distT="0" distB="0" distL="0" distR="0">
+                            <wp:extent cx="5943600" cy="4387850"/>
+                            <wp:effectExtent l="0" t="0" r="0" b="0"/>
+                            <wp:docPr id="8" name="Image2" descr=""/>
+                            <wp:cNvGraphicFramePr>
+                              <a:graphicFrameLocks xmlns:a="http://schemas.openxmlformats.org/drawingml/2006/main" noChangeAspect="1"/>
+                            </wp:cNvGraphicFramePr>
+                            <a:graphic xmlns:a="http://schemas.openxmlformats.org/drawingml/2006/main">
+                              <a:graphicData uri="http://schemas.openxmlformats.org/drawingml/2006/picture">
+                                <pic:pic xmlns:pic="http://schemas.openxmlformats.org/drawingml/2006/picture">
+                                  <pic:nvPicPr>
+                                    <pic:cNvPr id="8" name="Image2" descr=""/>
+                                    <pic:cNvPicPr>
+                                      <a:picLocks noChangeAspect="1" noChangeArrowheads="1"/>
+                                    </pic:cNvPicPr>
+                                  </pic:nvPicPr>
+                                  <pic:blipFill>
+                                    <a:blip r:embed="rId5"/>
+                                    <a:stretch>
+                                      <a:fillRect/>
+                                    </a:stretch>
+                                  </pic:blipFill>
+                                  <pic:spPr bwMode="auto">
+                                    <a:xfrm>
+                                      <a:off x="0" y="0"/>
+                                      <a:ext cx="5943600" cy="4387850"/>
+                                    </a:xfrm>
+                                    <a:prstGeom prst="rect">
+                                      <a:avLst/>
+                                    </a:prstGeom>
+                                  </pic:spPr>
+                                </pic:pic>
+                              </a:graphicData>
+                            </a:graphic>
+                          </wp:inline>
+                        </w:drawing>
+                        <w:t xml:space="preserve">Figure </w:t>
+                      </w:r>
+                      <w:r>
+                        <w:rPr/>
+                        <w:fldChar w:fldCharType="begin"/>
+                      </w:r>
+                      <w:r>
+                        <w:rPr/>
+                        <w:instrText> SEQ Figure \* ARABIC </w:instrText>
+                      </w:r>
+                      <w:r>
+                        <w:rPr/>
+                        <w:fldChar w:fldCharType="separate"/>
+                      </w:r>
+                      <w:r>
+                        <w:rPr/>
+                        <w:t>2</w:t>
+                      </w:r>
+                      <w:r>
+                        <w:rPr/>
+                        <w:fldChar w:fldCharType="end"/>
+                      </w:r>
+                      <w:r>
+                        <w:rPr/>
+                        <w:t>: Level 1 Data Flow Diagram</w:t>
+                      </w:r>
+                    </w:p>
+                  </w:txbxContent>
+                </v:textbox>
                 <w10:wrap type="square" side="largest"/>
               </v:rect>
             </w:pict>
@@ -5413,49 +5612,16 @@
     </w:p>
     <w:p>
       <w:pPr>
-        <w:pStyle w:val="LOnormal3"/>
-        <w:spacing w:lineRule="auto" w:line="480" w:before="0" w:after="0"/>
+        <w:pStyle w:val="Normal"/>
+        <w:spacing w:lineRule="auto" w:line="480"/>
         <w:jc w:val="both"/>
         <w:rPr/>
       </w:pPr>
       <w:r>
         <w:rPr/>
       </w:r>
-    </w:p>
-    <w:p>
-      <w:pPr>
-        <w:pStyle w:val="LOnormal3"/>
-        <w:spacing w:lineRule="auto" w:line="480" w:before="0" w:after="0"/>
-        <w:jc w:val="both"/>
-        <w:rPr/>
-      </w:pPr>
-      <w:r>
-        <w:rPr/>
-        <w:tab/>
-        <w:tab/>
-        <w:tab/>
-      </w:r>
-    </w:p>
-    <w:p>
-      <w:pPr>
-        <w:pStyle w:val="LOnormal3"/>
-        <w:spacing w:lineRule="auto" w:line="480" w:before="0" w:after="0"/>
-        <w:jc w:val="both"/>
-        <w:rPr/>
-      </w:pPr>
-      <w:r>
-        <w:rPr/>
-      </w:r>
-    </w:p>
-    <w:p>
-      <w:pPr>
-        <w:pStyle w:val="LOnormal3"/>
-        <w:spacing w:lineRule="auto" w:line="480" w:before="0" w:after="0"/>
-        <w:jc w:val="both"/>
-        <w:rPr/>
-      </w:pPr>
-      <w:r>
-        <w:rPr/>
+      <w:r>
+        <w:br w:type="page"/>
       </w:r>
     </w:p>
     <w:p>
@@ -5466,124 +5632,14 @@
         <w:rPr>
           <w:rFonts w:ascii="Times New Roman" w:hAnsi="Times New Roman" w:eastAsia="Times New Roman" w:cs="Times New Roman"/>
           <w:color w:val="000000"/>
-        </w:rPr>
-      </w:pPr>
-      <w:r>
-        <w:rPr>
-          <w:rFonts w:eastAsia="Times New Roman" w:cs="Times New Roman" w:ascii="Times New Roman" w:hAnsi="Times New Roman"/>
-          <w:color w:val="000000"/>
-        </w:rPr>
-      </w:r>
-    </w:p>
-    <w:p>
-      <w:pPr>
-        <w:pStyle w:val="Heading4"/>
-        <w:spacing w:lineRule="auto" w:line="360"/>
-        <w:jc w:val="both"/>
-        <w:rPr>
-          <w:rFonts w:ascii="Times New Roman" w:hAnsi="Times New Roman" w:eastAsia="Times New Roman" w:cs="Times New Roman"/>
-          <w:color w:val="000000"/>
-        </w:rPr>
-      </w:pPr>
-      <w:r>
-        <w:rPr>
-          <w:rFonts w:eastAsia="Times New Roman" w:cs="Times New Roman" w:ascii="Times New Roman" w:hAnsi="Times New Roman"/>
-          <w:color w:val="000000"/>
-        </w:rPr>
-      </w:r>
-      <w:r>
-        <w:br w:type="page"/>
-      </w:r>
-    </w:p>
-    <w:p>
-      <w:pPr>
-        <w:pStyle w:val="Heading4"/>
-        <w:spacing w:lineRule="auto" w:line="360"/>
-        <w:jc w:val="both"/>
-        <w:rPr>
-          <w:rFonts w:ascii="Times New Roman" w:hAnsi="Times New Roman" w:eastAsia="Times New Roman" w:cs="Times New Roman"/>
-          <w:color w:val="000000"/>
-        </w:rPr>
-      </w:pPr>
-      <w:r>
-        <w:rPr/>
-        <w:drawing>
-          <wp:anchor behindDoc="0" distT="0" distB="0" distL="0" distR="0" simplePos="0" locked="0" layoutInCell="1" allowOverlap="1" relativeHeight="6">
-            <wp:simplePos x="0" y="0"/>
-            <wp:positionH relativeFrom="column">
-              <wp:align>center</wp:align>
-            </wp:positionH>
-            <wp:positionV relativeFrom="paragraph">
-              <wp:posOffset>635</wp:posOffset>
-            </wp:positionV>
-            <wp:extent cx="5943600" cy="4592320"/>
-            <wp:effectExtent l="0" t="0" r="0" b="0"/>
-            <wp:wrapSquare wrapText="largest"/>
-            <wp:docPr id="5" name="Image2" descr=""/>
-            <wp:cNvGraphicFramePr>
-              <a:graphicFrameLocks xmlns:a="http://schemas.openxmlformats.org/drawingml/2006/main" noChangeAspect="1"/>
-            </wp:cNvGraphicFramePr>
-            <a:graphic xmlns:a="http://schemas.openxmlformats.org/drawingml/2006/main">
-              <a:graphicData uri="http://schemas.openxmlformats.org/drawingml/2006/picture">
-                <pic:pic xmlns:pic="http://schemas.openxmlformats.org/drawingml/2006/picture">
-                  <pic:nvPicPr>
-                    <pic:cNvPr id="5" name="Image2" descr=""/>
-                    <pic:cNvPicPr>
-                      <a:picLocks noChangeAspect="1" noChangeArrowheads="1"/>
-                    </pic:cNvPicPr>
-                  </pic:nvPicPr>
-                  <pic:blipFill>
-                    <a:blip r:embed="rId5"/>
-                    <a:stretch>
-                      <a:fillRect/>
-                    </a:stretch>
-                  </pic:blipFill>
-                  <pic:spPr bwMode="auto">
-                    <a:xfrm>
-                      <a:off x="0" y="0"/>
-                      <a:ext cx="5943600" cy="4592320"/>
-                    </a:xfrm>
-                    <a:prstGeom prst="rect">
-                      <a:avLst/>
-                    </a:prstGeom>
-                  </pic:spPr>
-                </pic:pic>
-              </a:graphicData>
-            </a:graphic>
-          </wp:anchor>
-        </w:drawing>
-      </w:r>
-    </w:p>
-    <w:p>
-      <w:pPr>
-        <w:pStyle w:val="Normal"/>
-        <w:spacing w:lineRule="auto" w:line="480"/>
-        <w:jc w:val="both"/>
-        <w:rPr/>
-      </w:pPr>
-      <w:r>
-        <w:rPr/>
-      </w:r>
-      <w:r>
-        <w:br w:type="page"/>
-      </w:r>
-    </w:p>
-    <w:p>
-      <w:pPr>
-        <w:pStyle w:val="Heading4"/>
-        <w:spacing w:lineRule="auto" w:line="360"/>
-        <w:jc w:val="both"/>
-        <w:rPr>
-          <w:rFonts w:ascii="Times New Roman" w:hAnsi="Times New Roman" w:eastAsia="Times New Roman" w:cs="Times New Roman"/>
-          <w:color w:val="000000"/>
           <w:highlight w:val="white"/>
         </w:rPr>
       </w:pPr>
-      <w:bookmarkStart w:id="108" w:name="__RefHeading___Toc2696_1291767590"/>
-      <w:bookmarkStart w:id="109" w:name="_Toc124861384"/>
-      <w:bookmarkStart w:id="110" w:name="_heading=h.fgam0cymtc5i"/>
-      <w:bookmarkEnd w:id="108"/>
-      <w:bookmarkEnd w:id="110"/>
+      <w:bookmarkStart w:id="109" w:name="__RefHeading___Toc2696_1291767590"/>
+      <w:bookmarkStart w:id="110" w:name="_Toc124861384"/>
+      <w:bookmarkStart w:id="111" w:name="_heading=h.fgam0cymtc5i"/>
+      <w:bookmarkEnd w:id="109"/>
+      <w:bookmarkEnd w:id="111"/>
       <w:r>
         <w:rPr>
           <w:rFonts w:eastAsia="Times New Roman" w:cs="Times New Roman" w:ascii="Times New Roman" w:hAnsi="Times New Roman"/>
@@ -5599,7 +5655,7 @@
         </w:rPr>
         <w:t>Entity Relational Diagram(ERD)</w:t>
       </w:r>
-      <w:bookmarkEnd w:id="109"/>
+      <w:bookmarkEnd w:id="110"/>
     </w:p>
     <w:p>
       <w:pPr>
@@ -5644,54 +5700,206 @@
       </w:pPr>
       <w:r>
         <w:rPr/>
-        <w:drawing>
-          <wp:anchor behindDoc="0" distT="0" distB="0" distL="0" distR="0" simplePos="0" locked="0" layoutInCell="1" allowOverlap="1" relativeHeight="2">
-            <wp:simplePos x="0" y="0"/>
-            <wp:positionH relativeFrom="column">
-              <wp:align>center</wp:align>
-            </wp:positionH>
-            <wp:positionV relativeFrom="paragraph">
-              <wp:posOffset>635</wp:posOffset>
-            </wp:positionV>
-            <wp:extent cx="5943600" cy="3541395"/>
-            <wp:effectExtent l="0" t="0" r="0" b="0"/>
-            <wp:wrapSquare wrapText="largest"/>
-            <wp:docPr id="6" name="Image6" descr=""/>
-            <wp:cNvGraphicFramePr>
-              <a:graphicFrameLocks xmlns:a="http://schemas.openxmlformats.org/drawingml/2006/main" noChangeAspect="1"/>
-            </wp:cNvGraphicFramePr>
-            <a:graphic xmlns:a="http://schemas.openxmlformats.org/drawingml/2006/main">
-              <a:graphicData uri="http://schemas.openxmlformats.org/drawingml/2006/picture">
-                <pic:pic xmlns:pic="http://schemas.openxmlformats.org/drawingml/2006/picture">
-                  <pic:nvPicPr>
-                    <pic:cNvPr id="6" name="Image6" descr=""/>
-                    <pic:cNvPicPr>
-                      <a:picLocks noChangeAspect="1" noChangeArrowheads="1"/>
-                    </pic:cNvPicPr>
-                  </pic:nvPicPr>
-                  <pic:blipFill>
-                    <a:blip r:embed="rId6"/>
-                    <a:stretch>
-                      <a:fillRect/>
-                    </a:stretch>
-                  </pic:blipFill>
-                  <pic:spPr bwMode="auto">
-                    <a:xfrm>
-                      <a:off x="0" y="0"/>
-                      <a:ext cx="5943600" cy="3541395"/>
-                    </a:xfrm>
-                    <a:prstGeom prst="rect">
-                      <a:avLst/>
-                    </a:prstGeom>
-                  </pic:spPr>
-                </pic:pic>
-              </a:graphicData>
-            </a:graphic>
-          </wp:anchor>
-        </w:drawing>
       </w:r>
       <w:r>
         <w:br w:type="page"/>
+      </w:r>
+      <w:r>
+        <mc:AlternateContent>
+          <mc:Choice Requires="wps">
+            <w:drawing>
+              <wp:anchor behindDoc="0" distT="0" distB="0" distL="0" distR="0" simplePos="0" locked="0" layoutInCell="1" allowOverlap="1" relativeHeight="8">
+                <wp:simplePos x="0" y="0"/>
+                <wp:positionH relativeFrom="column">
+                  <wp:align>center</wp:align>
+                </wp:positionH>
+                <wp:positionV relativeFrom="paragraph">
+                  <wp:posOffset>635</wp:posOffset>
+                </wp:positionV>
+                <wp:extent cx="5943600" cy="4284980"/>
+                <wp:effectExtent l="0" t="0" r="0" b="0"/>
+                <wp:wrapSquare wrapText="largest"/>
+                <wp:docPr id="9" name="Frame3"/>
+                <a:graphic xmlns:a="http://schemas.openxmlformats.org/drawingml/2006/main">
+                  <a:graphicData uri="http://schemas.microsoft.com/office/word/2010/wordprocessingShape">
+                    <wps:wsp>
+                      <wps:cNvSpPr txBox="1"/>
+                      <wps:spPr>
+                        <a:xfrm>
+                          <a:off x="0" y="0"/>
+                          <a:ext cx="5943600" cy="4284980"/>
+                        </a:xfrm>
+                        <a:prstGeom prst="rect"/>
+                      </wps:spPr>
+                      <wps:txbx>
+                        <w:txbxContent>
+                          <w:p>
+                            <w:pPr>
+                              <w:pStyle w:val="Figure"/>
+                              <w:spacing w:before="120" w:after="120"/>
+                              <w:rPr/>
+                            </w:pPr>
+                            <w:r>
+                              <w:rPr/>
+                              <w:drawing>
+                                <wp:inline distT="0" distB="0" distL="0" distR="0">
+                                  <wp:extent cx="5943600" cy="3943350"/>
+                                  <wp:effectExtent l="0" t="0" r="0" b="0"/>
+                                  <wp:docPr id="10" name="Image3" descr=""/>
+                                  <wp:cNvGraphicFramePr>
+                                    <a:graphicFrameLocks xmlns:a="http://schemas.openxmlformats.org/drawingml/2006/main" noChangeAspect="1"/>
+                                  </wp:cNvGraphicFramePr>
+                                  <a:graphic xmlns:a="http://schemas.openxmlformats.org/drawingml/2006/main">
+                                    <a:graphicData uri="http://schemas.openxmlformats.org/drawingml/2006/picture">
+                                      <pic:pic xmlns:pic="http://schemas.openxmlformats.org/drawingml/2006/picture">
+                                        <pic:nvPicPr>
+                                          <pic:cNvPr id="10" name="Image3" descr=""/>
+                                          <pic:cNvPicPr>
+                                            <a:picLocks noChangeAspect="1" noChangeArrowheads="1"/>
+                                          </pic:cNvPicPr>
+                                        </pic:nvPicPr>
+                                        <pic:blipFill>
+                                          <a:blip r:embed="rId6"/>
+                                          <a:stretch>
+                                            <a:fillRect/>
+                                          </a:stretch>
+                                        </pic:blipFill>
+                                        <pic:spPr bwMode="auto">
+                                          <a:xfrm>
+                                            <a:off x="0" y="0"/>
+                                            <a:ext cx="5943600" cy="3943350"/>
+                                          </a:xfrm>
+                                          <a:prstGeom prst="rect">
+                                            <a:avLst/>
+                                          </a:prstGeom>
+                                        </pic:spPr>
+                                      </pic:pic>
+                                    </a:graphicData>
+                                  </a:graphic>
+                                </wp:inline>
+                              </w:drawing>
+                              <w:t xml:space="preserve">Figure </w:t>
+                            </w:r>
+                            <w:r>
+                              <w:rPr/>
+                              <w:fldChar w:fldCharType="begin"/>
+                            </w:r>
+                            <w:r>
+                              <w:rPr/>
+                              <w:instrText> SEQ Figure \* ARABIC </w:instrText>
+                            </w:r>
+                            <w:r>
+                              <w:rPr/>
+                              <w:fldChar w:fldCharType="separate"/>
+                            </w:r>
+                            <w:r>
+                              <w:rPr/>
+                              <w:t>3</w:t>
+                            </w:r>
+                            <w:r>
+                              <w:rPr/>
+                              <w:fldChar w:fldCharType="end"/>
+                            </w:r>
+                            <w:r>
+                              <w:rPr/>
+                              <w:t>: Entity Relationship Diagram</w:t>
+                            </w:r>
+                          </w:p>
+                        </w:txbxContent>
+                      </wps:txbx>
+                      <wps:bodyPr anchor="t" lIns="0" tIns="0" rIns="0" bIns="0">
+                        <a:noAutofit/>
+                      </wps:bodyPr>
+                    </wps:wsp>
+                  </a:graphicData>
+                </a:graphic>
+              </wp:anchor>
+            </w:drawing>
+          </mc:Choice>
+          <mc:Fallback>
+            <w:pict>
+              <v:rect style="position:absolute;rotation:0;width:468pt;height:337.4pt;mso-wrap-distance-left:0pt;mso-wrap-distance-right:0pt;mso-wrap-distance-top:0pt;mso-wrap-distance-bottom:0pt;margin-top:0pt;mso-position-vertical:top;mso-position-vertical-relative:text;margin-left:0pt;mso-position-horizontal:center;mso-position-horizontal-relative:text">
+                <v:textbox inset="0in,0in,0in,0in">
+                  <w:txbxContent>
+                    <w:p>
+                      <w:pPr>
+                        <w:pStyle w:val="Figure"/>
+                        <w:spacing w:before="120" w:after="120"/>
+                        <w:rPr/>
+                      </w:pPr>
+                      <w:r>
+                        <w:rPr/>
+                        <w:drawing>
+                          <wp:inline distT="0" distB="0" distL="0" distR="0">
+                            <wp:extent cx="5943600" cy="3943350"/>
+                            <wp:effectExtent l="0" t="0" r="0" b="0"/>
+                            <wp:docPr id="11" name="Image3" descr=""/>
+                            <wp:cNvGraphicFramePr>
+                              <a:graphicFrameLocks xmlns:a="http://schemas.openxmlformats.org/drawingml/2006/main" noChangeAspect="1"/>
+                            </wp:cNvGraphicFramePr>
+                            <a:graphic xmlns:a="http://schemas.openxmlformats.org/drawingml/2006/main">
+                              <a:graphicData uri="http://schemas.openxmlformats.org/drawingml/2006/picture">
+                                <pic:pic xmlns:pic="http://schemas.openxmlformats.org/drawingml/2006/picture">
+                                  <pic:nvPicPr>
+                                    <pic:cNvPr id="11" name="Image3" descr=""/>
+                                    <pic:cNvPicPr>
+                                      <a:picLocks noChangeAspect="1" noChangeArrowheads="1"/>
+                                    </pic:cNvPicPr>
+                                  </pic:nvPicPr>
+                                  <pic:blipFill>
+                                    <a:blip r:embed="rId6"/>
+                                    <a:stretch>
+                                      <a:fillRect/>
+                                    </a:stretch>
+                                  </pic:blipFill>
+                                  <pic:spPr bwMode="auto">
+                                    <a:xfrm>
+                                      <a:off x="0" y="0"/>
+                                      <a:ext cx="5943600" cy="3943350"/>
+                                    </a:xfrm>
+                                    <a:prstGeom prst="rect">
+                                      <a:avLst/>
+                                    </a:prstGeom>
+                                  </pic:spPr>
+                                </pic:pic>
+                              </a:graphicData>
+                            </a:graphic>
+                          </wp:inline>
+                        </w:drawing>
+                        <w:t xml:space="preserve">Figure </w:t>
+                      </w:r>
+                      <w:r>
+                        <w:rPr/>
+                        <w:fldChar w:fldCharType="begin"/>
+                      </w:r>
+                      <w:r>
+                        <w:rPr/>
+                        <w:instrText> SEQ Figure \* ARABIC </w:instrText>
+                      </w:r>
+                      <w:r>
+                        <w:rPr/>
+                        <w:fldChar w:fldCharType="separate"/>
+                      </w:r>
+                      <w:r>
+                        <w:rPr/>
+                        <w:t>3</w:t>
+                      </w:r>
+                      <w:r>
+                        <w:rPr/>
+                        <w:fldChar w:fldCharType="end"/>
+                      </w:r>
+                      <w:r>
+                        <w:rPr/>
+                        <w:t>: Entity Relationship Diagram</w:t>
+                      </w:r>
+                    </w:p>
+                  </w:txbxContent>
+                </v:textbox>
+                <w10:wrap type="square" side="largest"/>
+              </v:rect>
+            </w:pict>
+          </mc:Fallback>
+        </mc:AlternateContent>
       </w:r>
     </w:p>
     <w:p>
@@ -5710,16 +5918,16 @@
         <w:jc w:val="both"/>
         <w:rPr/>
       </w:pPr>
-      <w:bookmarkStart w:id="111" w:name="__RefHeading___Toc2698_1291767590"/>
-      <w:bookmarkStart w:id="112" w:name="_Toc124861385"/>
-      <w:bookmarkStart w:id="113" w:name="_heading=h.j3t8zl2lmz4j"/>
-      <w:bookmarkEnd w:id="111"/>
+      <w:bookmarkStart w:id="112" w:name="__RefHeading___Toc2698_1291767590"/>
+      <w:bookmarkStart w:id="113" w:name="_Toc124861385"/>
+      <w:bookmarkStart w:id="114" w:name="_heading=h.j3t8zl2lmz4j"/>
+      <w:bookmarkEnd w:id="112"/>
+      <w:bookmarkEnd w:id="114"/>
+      <w:r>
+        <w:rPr/>
+        <w:t>3.4.2 Development</w:t>
+      </w:r>
       <w:bookmarkEnd w:id="113"/>
-      <w:r>
-        <w:rPr/>
-        <w:t>3.4.2 Development</w:t>
-      </w:r>
-      <w:bookmarkEnd w:id="112"/>
     </w:p>
     <w:p>
       <w:pPr>
@@ -5743,11 +5951,11 @@
           <w:color w:val="000000"/>
         </w:rPr>
       </w:pPr>
-      <w:bookmarkStart w:id="114" w:name="__RefHeading___Toc2700_1291767590"/>
-      <w:bookmarkStart w:id="115" w:name="_Toc124861386"/>
-      <w:bookmarkStart w:id="116" w:name="_heading=h.4w5trshryz30"/>
-      <w:bookmarkEnd w:id="114"/>
-      <w:bookmarkEnd w:id="116"/>
+      <w:bookmarkStart w:id="115" w:name="__RefHeading___Toc2700_1291767590"/>
+      <w:bookmarkStart w:id="116" w:name="_Toc124861386"/>
+      <w:bookmarkStart w:id="117" w:name="_heading=h.4w5trshryz30"/>
+      <w:bookmarkEnd w:id="115"/>
+      <w:bookmarkEnd w:id="117"/>
       <w:r>
         <w:rPr>
           <w:rFonts w:eastAsia="Times New Roman" w:cs="Times New Roman" w:ascii="Times New Roman" w:hAnsi="Times New Roman"/>
@@ -5755,7 +5963,7 @@
         </w:rPr>
         <w:t>3.4.2.1 Hardware Platform</w:t>
       </w:r>
-      <w:bookmarkEnd w:id="115"/>
+      <w:bookmarkEnd w:id="116"/>
     </w:p>
     <w:p>
       <w:pPr>
@@ -6058,7 +6266,7 @@
         <w:pStyle w:val="Caption1"/>
         <w:rPr/>
       </w:pPr>
-      <w:bookmarkStart w:id="117" w:name="_Toc124450295"/>
+      <w:bookmarkStart w:id="118" w:name="_Toc124450295"/>
       <w:r>
         <w:rPr/>
         <w:t xml:space="preserve">Table </w:t>
@@ -6087,7 +6295,7 @@
         <w:rPr/>
         <w:t xml:space="preserve"> Hardware Specifications</w:t>
       </w:r>
-      <w:bookmarkEnd w:id="117"/>
+      <w:bookmarkEnd w:id="118"/>
     </w:p>
     <w:p>
       <w:pPr>
@@ -6117,9 +6325,9 @@
           <w:color w:val="000000"/>
         </w:rPr>
       </w:r>
-      <w:bookmarkStart w:id="118" w:name="_heading=h.la59pnq2r148"/>
       <w:bookmarkStart w:id="119" w:name="_heading=h.la59pnq2r148"/>
-      <w:bookmarkEnd w:id="119"/>
+      <w:bookmarkStart w:id="120" w:name="_heading=h.la59pnq2r148"/>
+      <w:bookmarkEnd w:id="120"/>
       <w:r>
         <w:br w:type="page"/>
       </w:r>
@@ -6134,11 +6342,11 @@
           <w:color w:val="000000"/>
         </w:rPr>
       </w:pPr>
-      <w:bookmarkStart w:id="120" w:name="__RefHeading___Toc2702_1291767590"/>
-      <w:bookmarkStart w:id="121" w:name="_Toc124861387"/>
-      <w:bookmarkStart w:id="122" w:name="_heading=h.ry5ovujfoard"/>
-      <w:bookmarkEnd w:id="120"/>
-      <w:bookmarkEnd w:id="122"/>
+      <w:bookmarkStart w:id="121" w:name="__RefHeading___Toc2702_1291767590"/>
+      <w:bookmarkStart w:id="122" w:name="_Toc124861387"/>
+      <w:bookmarkStart w:id="123" w:name="_heading=h.ry5ovujfoard"/>
+      <w:bookmarkEnd w:id="121"/>
+      <w:bookmarkEnd w:id="123"/>
       <w:r>
         <w:rPr>
           <w:rFonts w:eastAsia="Times New Roman" w:cs="Times New Roman" w:ascii="Times New Roman" w:hAnsi="Times New Roman"/>
@@ -6146,7 +6354,7 @@
         </w:rPr>
         <w:t>3.4.2.2 Software Environment</w:t>
       </w:r>
-      <w:bookmarkEnd w:id="121"/>
+      <w:bookmarkEnd w:id="122"/>
     </w:p>
     <w:p>
       <w:pPr>
@@ -6653,7 +6861,7 @@
         <w:pStyle w:val="Caption1"/>
         <w:rPr/>
       </w:pPr>
-      <w:bookmarkStart w:id="123" w:name="_Toc124450296"/>
+      <w:bookmarkStart w:id="124" w:name="_Toc124450296"/>
       <w:r>
         <w:rPr/>
         <w:t xml:space="preserve">Table </w:t>
@@ -6682,7 +6890,7 @@
         <w:rPr/>
         <w:t xml:space="preserve"> Software Environment</w:t>
       </w:r>
-      <w:bookmarkEnd w:id="123"/>
+      <w:bookmarkEnd w:id="124"/>
     </w:p>
     <w:p>
       <w:pPr>
@@ -6702,16 +6910,16 @@
         <w:jc w:val="both"/>
         <w:rPr/>
       </w:pPr>
-      <w:bookmarkStart w:id="124" w:name="__RefHeading___Toc2704_1291767590"/>
-      <w:bookmarkStart w:id="125" w:name="_Toc124861388"/>
-      <w:bookmarkStart w:id="126" w:name="_heading=h.4kf3raaaah6q"/>
-      <w:bookmarkEnd w:id="124"/>
+      <w:bookmarkStart w:id="125" w:name="__RefHeading___Toc2704_1291767590"/>
+      <w:bookmarkStart w:id="126" w:name="_Toc124861388"/>
+      <w:bookmarkStart w:id="127" w:name="_heading=h.4kf3raaaah6q"/>
+      <w:bookmarkEnd w:id="125"/>
+      <w:bookmarkEnd w:id="127"/>
+      <w:r>
+        <w:rPr/>
+        <w:t>3.5 Testing</w:t>
+      </w:r>
       <w:bookmarkEnd w:id="126"/>
-      <w:r>
-        <w:rPr/>
-        <w:t>3.5 Testing</w:t>
-      </w:r>
-      <w:bookmarkEnd w:id="125"/>
     </w:p>
     <w:p>
       <w:pPr>
@@ -6732,16 +6940,16 @@
         <w:jc w:val="both"/>
         <w:rPr/>
       </w:pPr>
-      <w:bookmarkStart w:id="127" w:name="__RefHeading___Toc2706_1291767590"/>
-      <w:bookmarkStart w:id="128" w:name="_Toc124861389"/>
-      <w:bookmarkStart w:id="129" w:name="_heading=h.o4zps4z6490v"/>
-      <w:bookmarkEnd w:id="127"/>
+      <w:bookmarkStart w:id="128" w:name="__RefHeading___Toc2706_1291767590"/>
+      <w:bookmarkStart w:id="129" w:name="_Toc124861389"/>
+      <w:bookmarkStart w:id="130" w:name="_heading=h.o4zps4z6490v"/>
+      <w:bookmarkEnd w:id="128"/>
+      <w:bookmarkEnd w:id="130"/>
+      <w:r>
+        <w:rPr/>
+        <w:t>3.5.1 Unit testing</w:t>
+      </w:r>
       <w:bookmarkEnd w:id="129"/>
-      <w:r>
-        <w:rPr/>
-        <w:t>3.5.1 Unit testing</w:t>
-      </w:r>
-      <w:bookmarkEnd w:id="128"/>
     </w:p>
     <w:p>
       <w:pPr>
@@ -6818,16 +7026,16 @@
         <w:jc w:val="both"/>
         <w:rPr/>
       </w:pPr>
-      <w:bookmarkStart w:id="130" w:name="__RefHeading___Toc2708_1291767590"/>
-      <w:bookmarkStart w:id="131" w:name="_Toc124861390"/>
-      <w:bookmarkStart w:id="132" w:name="_heading=h.qqr4o1bt2sld"/>
-      <w:bookmarkEnd w:id="130"/>
+      <w:bookmarkStart w:id="131" w:name="__RefHeading___Toc2708_1291767590"/>
+      <w:bookmarkStart w:id="132" w:name="_Toc124861390"/>
+      <w:bookmarkStart w:id="133" w:name="_heading=h.qqr4o1bt2sld"/>
+      <w:bookmarkEnd w:id="131"/>
+      <w:bookmarkEnd w:id="133"/>
+      <w:r>
+        <w:rPr/>
+        <w:t>3.5.2 Integration testing</w:t>
+      </w:r>
       <w:bookmarkEnd w:id="132"/>
-      <w:r>
-        <w:rPr/>
-        <w:t>3.5.2 Integration testing</w:t>
-      </w:r>
-      <w:bookmarkEnd w:id="131"/>
     </w:p>
     <w:p>
       <w:pPr>
@@ -6889,16 +7097,16 @@
         <w:jc w:val="both"/>
         <w:rPr/>
       </w:pPr>
-      <w:bookmarkStart w:id="133" w:name="__RefHeading___Toc2710_1291767590"/>
-      <w:bookmarkStart w:id="134" w:name="_Toc124861391"/>
-      <w:bookmarkStart w:id="135" w:name="_heading=h.rbsl3xx9xw4y"/>
-      <w:bookmarkEnd w:id="133"/>
+      <w:bookmarkStart w:id="134" w:name="__RefHeading___Toc2710_1291767590"/>
+      <w:bookmarkStart w:id="135" w:name="_Toc124861391"/>
+      <w:bookmarkStart w:id="136" w:name="_heading=h.rbsl3xx9xw4y"/>
+      <w:bookmarkEnd w:id="134"/>
+      <w:bookmarkEnd w:id="136"/>
+      <w:r>
+        <w:rPr/>
+        <w:t>3.5.3 System Testing</w:t>
+      </w:r>
       <w:bookmarkEnd w:id="135"/>
-      <w:r>
-        <w:rPr/>
-        <w:t>3.5.3 System Testing</w:t>
-      </w:r>
-      <w:bookmarkEnd w:id="134"/>
     </w:p>
     <w:p>
       <w:pPr>
@@ -6947,16 +7155,16 @@
         <w:jc w:val="both"/>
         <w:rPr/>
       </w:pPr>
-      <w:bookmarkStart w:id="136" w:name="__RefHeading___Toc2712_1291767590"/>
-      <w:bookmarkStart w:id="137" w:name="_Toc124861392"/>
-      <w:bookmarkStart w:id="138" w:name="_heading=h.6mez9jquohx6"/>
-      <w:bookmarkEnd w:id="136"/>
+      <w:bookmarkStart w:id="137" w:name="__RefHeading___Toc2712_1291767590"/>
+      <w:bookmarkStart w:id="138" w:name="_Toc124861392"/>
+      <w:bookmarkStart w:id="139" w:name="_heading=h.6mez9jquohx6"/>
+      <w:bookmarkEnd w:id="137"/>
+      <w:bookmarkEnd w:id="139"/>
+      <w:r>
+        <w:rPr/>
+        <w:t>3.6 Representation of Results</w:t>
+      </w:r>
       <w:bookmarkEnd w:id="138"/>
-      <w:r>
-        <w:rPr/>
-        <w:t>3.6 Representation of Results</w:t>
-      </w:r>
-      <w:bookmarkEnd w:id="137"/>
     </w:p>
     <w:p>
       <w:pPr>
@@ -6977,16 +7185,16 @@
         <w:jc w:val="both"/>
         <w:rPr/>
       </w:pPr>
-      <w:bookmarkStart w:id="139" w:name="__RefHeading___Toc2714_1291767590"/>
-      <w:bookmarkStart w:id="140" w:name="_Toc124861393"/>
-      <w:bookmarkStart w:id="141" w:name="_heading=h.9a9f2tb4iben"/>
-      <w:bookmarkEnd w:id="139"/>
+      <w:bookmarkStart w:id="140" w:name="__RefHeading___Toc2714_1291767590"/>
+      <w:bookmarkStart w:id="141" w:name="_Toc124861393"/>
+      <w:bookmarkStart w:id="142" w:name="_heading=h.9a9f2tb4iben"/>
+      <w:bookmarkEnd w:id="140"/>
+      <w:bookmarkEnd w:id="142"/>
+      <w:r>
+        <w:rPr/>
+        <w:t>3.7 Ethical Requirements</w:t>
+      </w:r>
       <w:bookmarkEnd w:id="141"/>
-      <w:r>
-        <w:rPr/>
-        <w:t>3.7 Ethical Requirements</w:t>
-      </w:r>
-      <w:bookmarkEnd w:id="140"/>
     </w:p>
     <w:p>
       <w:pPr>
@@ -7152,16 +7360,16 @@
         <w:ind w:left="720" w:hanging="0"/>
         <w:rPr/>
       </w:pPr>
-      <w:bookmarkStart w:id="142" w:name="__RefHeading___Toc2716_1291767590"/>
-      <w:bookmarkStart w:id="143" w:name="_Toc124861394"/>
-      <w:bookmarkStart w:id="144" w:name="_heading=h.1rvwp1q"/>
-      <w:bookmarkEnd w:id="142"/>
+      <w:bookmarkStart w:id="143" w:name="__RefHeading___Toc2716_1291767590"/>
+      <w:bookmarkStart w:id="144" w:name="_Toc124861394"/>
+      <w:bookmarkStart w:id="145" w:name="_heading=h.1rvwp1q"/>
+      <w:bookmarkEnd w:id="143"/>
+      <w:bookmarkEnd w:id="145"/>
+      <w:r>
+        <w:rPr/>
+        <w:t>REFERENCES</w:t>
+      </w:r>
       <w:bookmarkEnd w:id="144"/>
-      <w:r>
-        <w:rPr/>
-        <w:t>REFERENCES</w:t>
-      </w:r>
-      <w:bookmarkEnd w:id="143"/>
     </w:p>
     <w:p>
       <w:pPr>
@@ -7404,32 +7612,32 @@
         <w:pStyle w:val="Heading1"/>
         <w:rPr/>
       </w:pPr>
-      <w:bookmarkStart w:id="145" w:name="__RefHeading___Toc2718_1291767590"/>
-      <w:bookmarkStart w:id="146" w:name="_Toc124861395"/>
-      <w:bookmarkStart w:id="147" w:name="_heading=h.z337ya"/>
-      <w:bookmarkEnd w:id="145"/>
+      <w:bookmarkStart w:id="146" w:name="__RefHeading___Toc2718_1291767590"/>
+      <w:bookmarkStart w:id="147" w:name="_Toc124861395"/>
+      <w:bookmarkStart w:id="148" w:name="_heading=h.z337ya"/>
+      <w:bookmarkEnd w:id="146"/>
+      <w:bookmarkEnd w:id="148"/>
+      <w:r>
+        <w:rPr/>
+        <w:t>APPENDICES</w:t>
+      </w:r>
       <w:bookmarkEnd w:id="147"/>
-      <w:r>
-        <w:rPr/>
-        <w:t>APPENDICES</w:t>
-      </w:r>
-      <w:bookmarkEnd w:id="146"/>
     </w:p>
     <w:p>
       <w:pPr>
         <w:pStyle w:val="Heading2"/>
         <w:rPr/>
       </w:pPr>
-      <w:bookmarkStart w:id="148" w:name="__RefHeading___Toc2720_1291767590"/>
-      <w:bookmarkStart w:id="149" w:name="_Toc124861396"/>
-      <w:bookmarkStart w:id="150" w:name="_heading=h.3j2qqm3"/>
-      <w:bookmarkEnd w:id="148"/>
+      <w:bookmarkStart w:id="149" w:name="__RefHeading___Toc2720_1291767590"/>
+      <w:bookmarkStart w:id="150" w:name="_Toc124861396"/>
+      <w:bookmarkStart w:id="151" w:name="_heading=h.3j2qqm3"/>
+      <w:bookmarkEnd w:id="149"/>
+      <w:bookmarkEnd w:id="151"/>
+      <w:r>
+        <w:rPr/>
+        <w:t>GANTT CHART</w:t>
+      </w:r>
       <w:bookmarkEnd w:id="150"/>
-      <w:r>
-        <w:rPr/>
-        <w:t>GANTT CHART</w:t>
-      </w:r>
-      <w:bookmarkEnd w:id="149"/>
     </w:p>
     <w:tbl>
       <w:tblPr>
@@ -9646,7 +9854,7 @@
           <w:rFonts w:eastAsia="Times New Roman" w:cs="Times New Roman"/>
         </w:rPr>
       </w:pPr>
-      <w:bookmarkStart w:id="151" w:name="_Toc124450297"/>
+      <w:bookmarkStart w:id="152" w:name="_Toc124450297"/>
       <w:r>
         <w:rPr/>
         <w:t xml:space="preserve">Figure </w:t>
@@ -9665,7 +9873,7 @@
       </w:r>
       <w:r>
         <w:rPr/>
-        <w:t>2</w:t>
+        <w:t>4</w:t>
       </w:r>
       <w:r>
         <w:rPr/>
@@ -9675,7 +9883,7 @@
         <w:rPr/>
         <w:t xml:space="preserve"> Gantt Chart</w:t>
       </w:r>
-      <w:bookmarkEnd w:id="151"/>
+      <w:bookmarkEnd w:id="152"/>
     </w:p>
     <w:p>
       <w:pPr>
@@ -9712,7 +9920,7 @@
         <w:docPartGallery w:val="Page Numbers (Bottom of Page)"/>
         <w:docPartUnique w:val="true"/>
       </w:docPartObj>
-      <w:id w:val="27195269"/>
+      <w:id w:val="1022128698"/>
     </w:sdtPr>
     <w:sdtContent>
       <w:p>
@@ -11721,7 +11929,7 @@
     <w:pPr>
       <w:widowControl/>
       <w:suppressAutoHyphens w:val="true"/>
-      <w:overflowPunct w:val="true"/>
+      <w:overflowPunct w:val="false"/>
       <w:bidi w:val="0"/>
       <w:spacing w:lineRule="auto" w:line="259" w:before="0" w:after="160"/>
       <w:jc w:val="left"/>
@@ -12130,7 +12338,7 @@
     <w:pPr>
       <w:widowControl/>
       <w:suppressAutoHyphens w:val="true"/>
-      <w:overflowPunct w:val="true"/>
+      <w:overflowPunct w:val="false"/>
       <w:bidi w:val="0"/>
       <w:spacing w:lineRule="auto" w:line="259" w:before="0" w:after="160"/>
       <w:jc w:val="left"/>
@@ -12150,7 +12358,7 @@
     <w:pPr>
       <w:widowControl/>
       <w:suppressAutoHyphens w:val="true"/>
-      <w:overflowPunct w:val="true"/>
+      <w:overflowPunct w:val="false"/>
       <w:bidi w:val="0"/>
       <w:spacing w:lineRule="auto" w:line="259" w:before="0" w:after="160"/>
       <w:jc w:val="left"/>

</xml_diff>

<commit_message>
did system analysis and design
</commit_message>
<xml_diff>
--- a/docs/4.2 PROJECT_CIT_00046_019.docx
+++ b/docs/4.2 PROJECT_CIT_00046_019.docx
@@ -316,17 +316,17 @@
         </w:rPr>
       </w:pPr>
       <w:bookmarkStart w:id="1" w:name="__RefHeading___Toc2626_1291767590"/>
-      <w:bookmarkStart w:id="2" w:name="_heading=h.30j0zll"/>
-      <w:bookmarkStart w:id="3" w:name="_Toc124861349"/>
+      <w:bookmarkStart w:id="2" w:name="_Toc124861349"/>
+      <w:bookmarkStart w:id="3" w:name="_heading=h.30j0zll"/>
       <w:bookmarkEnd w:id="1"/>
+      <w:bookmarkEnd w:id="3"/>
+      <w:r>
+        <w:rPr>
+          <w:szCs w:val="32"/>
+        </w:rPr>
+        <w:t>DECLARATION</w:t>
+      </w:r>
       <w:bookmarkEnd w:id="2"/>
-      <w:r>
-        <w:rPr>
-          <w:szCs w:val="32"/>
-        </w:rPr>
-        <w:t>DECLARATION</w:t>
-      </w:r>
-      <w:bookmarkEnd w:id="3"/>
     </w:p>
     <w:p>
       <w:pPr>
@@ -988,7 +988,6 @@
             <w:rPr>
               <w:webHidden/>
               <w:rStyle w:val="IndexLink"/>
-              <w:vanish w:val="false"/>
             </w:rPr>
             <w:instrText> TOC \z \o "1-9" \u \h</w:instrText>
           </w:r>
@@ -996,7 +995,6 @@
             <w:rPr>
               <w:webHidden/>
               <w:rStyle w:val="IndexLink"/>
-              <w:vanish w:val="false"/>
             </w:rPr>
             <w:fldChar w:fldCharType="separate"/>
           </w:r>
@@ -1005,7 +1003,6 @@
               <w:rPr>
                 <w:webHidden/>
                 <w:rStyle w:val="IndexLink"/>
-                <w:vanish w:val="false"/>
               </w:rPr>
               <w:t>EDUTIME TIMETABLING SYSTEM</w:t>
               <w:tab/>
@@ -1027,7 +1024,6 @@
               <w:rPr>
                 <w:webHidden/>
                 <w:rStyle w:val="IndexLink"/>
-                <w:vanish w:val="false"/>
               </w:rPr>
               <w:t>DECLARATION</w:t>
               <w:tab/>
@@ -1049,7 +1045,6 @@
               <w:rPr>
                 <w:webHidden/>
                 <w:rStyle w:val="IndexLink"/>
-                <w:vanish w:val="false"/>
               </w:rPr>
               <w:t>DEDICATION</w:t>
               <w:tab/>
@@ -1071,7 +1066,6 @@
               <w:rPr>
                 <w:webHidden/>
                 <w:rStyle w:val="IndexLink"/>
-                <w:vanish w:val="false"/>
               </w:rPr>
               <w:t>ACKNOWLEDGMENT</w:t>
               <w:tab/>
@@ -1093,7 +1087,6 @@
               <w:rPr>
                 <w:webHidden/>
                 <w:rStyle w:val="IndexLink"/>
-                <w:vanish w:val="false"/>
               </w:rPr>
               <w:t>ABSTRACT</w:t>
               <w:tab/>
@@ -1115,7 +1108,6 @@
               <w:rPr>
                 <w:webHidden/>
                 <w:rStyle w:val="IndexLink"/>
-                <w:vanish w:val="false"/>
               </w:rPr>
               <w:t>LIST OF TABLES</w:t>
               <w:tab/>
@@ -1137,7 +1129,6 @@
               <w:rPr>
                 <w:webHidden/>
                 <w:rStyle w:val="IndexLink"/>
-                <w:vanish w:val="false"/>
               </w:rPr>
               <w:t>LIST OF FIGURES</w:t>
               <w:tab/>
@@ -1159,7 +1150,6 @@
               <w:rPr>
                 <w:webHidden/>
                 <w:rStyle w:val="IndexLink"/>
-                <w:vanish w:val="false"/>
               </w:rPr>
               <w:t>CHAPTER ONE: INTRODUCTION</w:t>
               <w:tab/>
@@ -1181,7 +1171,6 @@
               <w:rPr>
                 <w:webHidden/>
                 <w:rStyle w:val="IndexLink"/>
-                <w:vanish w:val="false"/>
               </w:rPr>
               <w:t>1.1 Background Information</w:t>
               <w:tab/>
@@ -1203,7 +1192,6 @@
               <w:rPr>
                 <w:webHidden/>
                 <w:rStyle w:val="IndexLink"/>
-                <w:vanish w:val="false"/>
               </w:rPr>
               <w:t>1.2 Problem Statement</w:t>
               <w:tab/>
@@ -1225,7 +1213,6 @@
               <w:rPr>
                 <w:webHidden/>
                 <w:rStyle w:val="IndexLink"/>
-                <w:vanish w:val="false"/>
               </w:rPr>
               <w:t>1.3 Study Objectives</w:t>
               <w:tab/>
@@ -1247,7 +1234,6 @@
               <w:rPr>
                 <w:webHidden/>
                 <w:rStyle w:val="IndexLink"/>
-                <w:vanish w:val="false"/>
               </w:rPr>
               <w:t>1.3.1 Overall Project Objective</w:t>
               <w:tab/>
@@ -1269,7 +1255,6 @@
               <w:rPr>
                 <w:webHidden/>
                 <w:rStyle w:val="IndexLink"/>
-                <w:vanish w:val="false"/>
               </w:rPr>
               <w:t>1.3.2 Specific Objectives</w:t>
               <w:tab/>
@@ -1291,7 +1276,6 @@
               <w:rPr>
                 <w:webHidden/>
                 <w:rStyle w:val="IndexLink"/>
-                <w:vanish w:val="false"/>
               </w:rPr>
               <w:t>1.4 Research Questions</w:t>
               <w:tab/>
@@ -1313,7 +1297,6 @@
               <w:rPr>
                 <w:webHidden/>
                 <w:rStyle w:val="IndexLink"/>
-                <w:vanish w:val="false"/>
               </w:rPr>
               <w:t>1.5 Significance of the Project</w:t>
               <w:tab/>
@@ -1335,7 +1318,6 @@
               <w:rPr>
                 <w:webHidden/>
                 <w:rStyle w:val="IndexLink"/>
-                <w:vanish w:val="false"/>
               </w:rPr>
               <w:t>1.6 Limitations</w:t>
               <w:tab/>
@@ -1357,7 +1339,6 @@
               <w:rPr>
                 <w:webHidden/>
                 <w:rStyle w:val="IndexLink"/>
-                <w:vanish w:val="false"/>
               </w:rPr>
               <w:t>1.7 Assumptions</w:t>
               <w:tab/>
@@ -1379,7 +1360,6 @@
               <w:rPr>
                 <w:webHidden/>
                 <w:rStyle w:val="IndexLink"/>
-                <w:vanish w:val="false"/>
               </w:rPr>
               <w:t>CHAPTER TWO: LITERATURE REVIEW</w:t>
               <w:tab/>
@@ -1401,7 +1381,6 @@
               <w:rPr>
                 <w:webHidden/>
                 <w:rStyle w:val="IndexLink"/>
-                <w:vanish w:val="false"/>
               </w:rPr>
               <w:t>2.1 Introduction</w:t>
               <w:tab/>
@@ -1423,7 +1402,6 @@
               <w:rPr>
                 <w:webHidden/>
                 <w:rStyle w:val="IndexLink"/>
-                <w:vanish w:val="false"/>
               </w:rPr>
               <w:t>2.2 Timetabling</w:t>
               <w:tab/>
@@ -1445,7 +1423,6 @@
               <w:rPr>
                 <w:webHidden/>
                 <w:rStyle w:val="IndexLink"/>
-                <w:vanish w:val="false"/>
               </w:rPr>
               <w:t>2.3 Lessons Timetabling in Higher Learning Institutions</w:t>
               <w:tab/>
@@ -1467,7 +1444,6 @@
               <w:rPr>
                 <w:webHidden/>
                 <w:rStyle w:val="IndexLink"/>
-                <w:vanish w:val="false"/>
               </w:rPr>
               <w:t>2.4 Challenges in Timetabling</w:t>
               <w:tab/>
@@ -1489,7 +1465,6 @@
               <w:rPr>
                 <w:webHidden/>
                 <w:rStyle w:val="IndexLink"/>
-                <w:vanish w:val="false"/>
               </w:rPr>
               <w:t>2.5 Existing Timetabling Systems</w:t>
               <w:tab/>
@@ -1511,7 +1486,6 @@
               <w:rPr>
                 <w:webHidden/>
                 <w:rStyle w:val="IndexLink"/>
-                <w:vanish w:val="false"/>
               </w:rPr>
               <w:t>2.5.1 Manual Timetabling System</w:t>
               <w:tab/>
@@ -1533,7 +1507,6 @@
               <w:rPr>
                 <w:webHidden/>
                 <w:rStyle w:val="IndexLink"/>
-                <w:vanish w:val="false"/>
               </w:rPr>
               <w:t>2.5.2 UniTime Scheduling System</w:t>
               <w:tab/>
@@ -1555,7 +1528,6 @@
               <w:rPr>
                 <w:webHidden/>
                 <w:rStyle w:val="IndexLink"/>
-                <w:vanish w:val="false"/>
               </w:rPr>
               <w:t>2.5.3 Utwente Timetabling System</w:t>
               <w:tab/>
@@ -1577,7 +1549,6 @@
               <w:rPr>
                 <w:webHidden/>
                 <w:rStyle w:val="IndexLink"/>
-                <w:vanish w:val="false"/>
               </w:rPr>
               <w:t>2.5.4 Sagenda Timetabling System</w:t>
               <w:tab/>
@@ -1599,7 +1570,6 @@
               <w:rPr>
                 <w:webHidden/>
                 <w:rStyle w:val="IndexLink"/>
-                <w:vanish w:val="false"/>
               </w:rPr>
               <w:t>2.6 Conclusion</w:t>
               <w:tab/>
@@ -1621,7 +1591,6 @@
               <w:rPr>
                 <w:webHidden/>
                 <w:rStyle w:val="IndexLink"/>
-                <w:vanish w:val="false"/>
               </w:rPr>
               <w:t>CHAPTER THREE: METHODOLOGY</w:t>
               <w:tab/>
@@ -1643,7 +1612,6 @@
               <w:rPr>
                 <w:webHidden/>
                 <w:rStyle w:val="IndexLink"/>
-                <w:vanish w:val="false"/>
               </w:rPr>
               <w:t>3.1 Introduction</w:t>
               <w:tab/>
@@ -1665,7 +1633,6 @@
               <w:rPr>
                 <w:webHidden/>
                 <w:rStyle w:val="IndexLink"/>
-                <w:vanish w:val="false"/>
               </w:rPr>
               <w:t>3.2 Approach to Project Development</w:t>
               <w:tab/>
@@ -1687,7 +1654,6 @@
               <w:rPr>
                 <w:webHidden/>
                 <w:rStyle w:val="IndexLink"/>
-                <w:vanish w:val="false"/>
               </w:rPr>
               <w:t>3.3 Requirements Identification</w:t>
               <w:tab/>
@@ -1709,7 +1675,6 @@
               <w:rPr>
                 <w:webHidden/>
                 <w:rStyle w:val="IndexLink"/>
-                <w:vanish w:val="false"/>
               </w:rPr>
               <w:t>3.3.1 Functional Requirements</w:t>
               <w:tab/>
@@ -1731,11 +1696,10 @@
               <w:rPr>
                 <w:webHidden/>
                 <w:rStyle w:val="IndexLink"/>
-                <w:vanish w:val="false"/>
               </w:rPr>
               <w:t>3.3.2 Non Functional Requirements</w:t>
               <w:tab/>
-              <w:t>21</w:t>
+              <w:t>22</w:t>
             </w:r>
           </w:hyperlink>
         </w:p>
@@ -1753,11 +1717,10 @@
               <w:rPr>
                 <w:webHidden/>
                 <w:rStyle w:val="IndexLink"/>
-                <w:vanish w:val="false"/>
               </w:rPr>
               <w:t>3.4 Design and Development</w:t>
               <w:tab/>
-              <w:t>22</w:t>
+              <w:t>23</w:t>
             </w:r>
           </w:hyperlink>
         </w:p>
@@ -1775,11 +1738,10 @@
               <w:rPr>
                 <w:webHidden/>
                 <w:rStyle w:val="IndexLink"/>
-                <w:vanish w:val="false"/>
               </w:rPr>
               <w:t>3.4.1 System Design</w:t>
               <w:tab/>
-              <w:t>22</w:t>
+              <w:t>23</w:t>
             </w:r>
           </w:hyperlink>
         </w:p>
@@ -1797,7 +1759,6 @@
               <w:rPr>
                 <w:webHidden/>
                 <w:rStyle w:val="IndexLink"/>
-                <w:vanish w:val="false"/>
               </w:rPr>
               <w:t xml:space="preserve">3.4.1.1 </w:t>
             </w:r>
@@ -1807,15 +1768,48 @@
                 <w:i/>
                 <w:iCs/>
               </w:rPr>
-              <w:t xml:space="preserve">Data Flow </w:t>
+              <w:t>Use Case Diagram</w:t>
             </w:r>
             <w:r>
               <w:rPr>
                 <w:rStyle w:val="IndexLink"/>
               </w:rPr>
-              <w:t>Diagram</w:t>
               <w:tab/>
               <w:t>23</w:t>
+            </w:r>
+          </w:hyperlink>
+        </w:p>
+        <w:p>
+          <w:pPr>
+            <w:pStyle w:val="Contents4"/>
+            <w:tabs>
+              <w:tab w:val="clear" w:pos="720"/>
+              <w:tab w:val="right" w:pos="9360" w:leader="dot"/>
+            </w:tabs>
+            <w:rPr/>
+          </w:pPr>
+          <w:hyperlink w:anchor="__RefHeading___Toc3223_858385607">
+            <w:r>
+              <w:rPr>
+                <w:webHidden/>
+                <w:rStyle w:val="IndexLink"/>
+              </w:rPr>
+              <w:t xml:space="preserve">3.4.1.2 </w:t>
+            </w:r>
+            <w:r>
+              <w:rPr>
+                <w:rStyle w:val="IndexLink"/>
+                <w:i/>
+                <w:iCs/>
+              </w:rPr>
+              <w:t>Sequence Diagram</w:t>
+            </w:r>
+            <w:r>
+              <w:rPr>
+                <w:rStyle w:val="IndexLink"/>
+              </w:rPr>
+              <w:tab/>
+              <w:t>24</w:t>
             </w:r>
           </w:hyperlink>
         </w:p>
@@ -1833,7 +1827,6 @@
               <w:rPr>
                 <w:webHidden/>
                 <w:rStyle w:val="IndexLink"/>
-                <w:vanish w:val="false"/>
               </w:rPr>
               <w:t>3.4.1.3 Entity Relational Diagram(ERD)</w:t>
               <w:tab/>
@@ -1855,7 +1848,6 @@
               <w:rPr>
                 <w:webHidden/>
                 <w:rStyle w:val="IndexLink"/>
-                <w:vanish w:val="false"/>
               </w:rPr>
               <w:t>3.4.2 Development</w:t>
               <w:tab/>
@@ -1877,7 +1869,6 @@
               <w:rPr>
                 <w:webHidden/>
                 <w:rStyle w:val="IndexLink"/>
-                <w:vanish w:val="false"/>
               </w:rPr>
               <w:t>3.4.2.1 Hardware Platform</w:t>
               <w:tab/>
@@ -1899,7 +1890,6 @@
               <w:rPr>
                 <w:webHidden/>
                 <w:rStyle w:val="IndexLink"/>
-                <w:vanish w:val="false"/>
               </w:rPr>
               <w:t>3.4.2.2 Software Environment</w:t>
               <w:tab/>
@@ -1921,7 +1911,6 @@
               <w:rPr>
                 <w:webHidden/>
                 <w:rStyle w:val="IndexLink"/>
-                <w:vanish w:val="false"/>
               </w:rPr>
               <w:t>3.5 Testing</w:t>
               <w:tab/>
@@ -1943,7 +1932,6 @@
               <w:rPr>
                 <w:webHidden/>
                 <w:rStyle w:val="IndexLink"/>
-                <w:vanish w:val="false"/>
               </w:rPr>
               <w:t>3.5.1 Unit testing</w:t>
               <w:tab/>
@@ -1965,7 +1953,6 @@
               <w:rPr>
                 <w:webHidden/>
                 <w:rStyle w:val="IndexLink"/>
-                <w:vanish w:val="false"/>
               </w:rPr>
               <w:t>3.5.2 Integration testing</w:t>
               <w:tab/>
@@ -1987,7 +1974,6 @@
               <w:rPr>
                 <w:webHidden/>
                 <w:rStyle w:val="IndexLink"/>
-                <w:vanish w:val="false"/>
               </w:rPr>
               <w:t>3.5.3 System Testing</w:t>
               <w:tab/>
@@ -2009,7 +1995,6 @@
               <w:rPr>
                 <w:webHidden/>
                 <w:rStyle w:val="IndexLink"/>
-                <w:vanish w:val="false"/>
               </w:rPr>
               <w:t>3.6 Representation of Results</w:t>
               <w:tab/>
@@ -2031,7 +2016,6 @@
               <w:rPr>
                 <w:webHidden/>
                 <w:rStyle w:val="IndexLink"/>
-                <w:vanish w:val="false"/>
               </w:rPr>
               <w:t>3.7 Ethical Requirements</w:t>
               <w:tab/>
@@ -2053,7 +2037,6 @@
               <w:rPr>
                 <w:webHidden/>
                 <w:rStyle w:val="IndexLink"/>
-                <w:vanish w:val="false"/>
               </w:rPr>
               <w:t>REFERENCES</w:t>
               <w:tab/>
@@ -2075,7 +2058,6 @@
               <w:rPr>
                 <w:webHidden/>
                 <w:rStyle w:val="IndexLink"/>
-                <w:vanish w:val="false"/>
               </w:rPr>
               <w:t>APPENDICES</w:t>
               <w:tab/>
@@ -2097,7 +2079,6 @@
               <w:rPr>
                 <w:webHidden/>
                 <w:rStyle w:val="IndexLink"/>
-                <w:vanish w:val="false"/>
               </w:rPr>
               <w:t>GANTT CHART</w:t>
               <w:tab/>
@@ -2107,7 +2088,6 @@
           <w:r>
             <w:rPr>
               <w:rStyle w:val="IndexLink"/>
-              <w:vanish w:val="false"/>
             </w:rPr>
             <w:fldChar w:fldCharType="end"/>
           </w:r>
@@ -2196,8 +2176,8 @@
         <w:rPr/>
         <w:t>LIST OF TABLES</w:t>
       </w:r>
-      <w:bookmarkStart w:id="18" w:name="_heading=h.8nbk2wn1lor3"/>
-      <w:bookmarkStart w:id="19" w:name="__RefHeading___Toc1083_1831200973"/>
+      <w:bookmarkStart w:id="18" w:name="__RefHeading___Toc1083_1831200973"/>
+      <w:bookmarkStart w:id="19" w:name="_heading=h.8nbk2wn1lor3"/>
       <w:bookmarkEnd w:id="16"/>
       <w:bookmarkEnd w:id="18"/>
       <w:bookmarkEnd w:id="19"/>
@@ -2274,7 +2254,7 @@
     <w:p>
       <w:pPr>
         <w:pStyle w:val="Normal"/>
-        <w:overflowPunct w:val="true"/>
+        <w:overflowPunct w:val="false"/>
         <w:spacing w:lineRule="auto" w:line="240" w:before="0" w:after="0"/>
         <w:rPr>
           <w:rFonts w:cs="Calibri"/>
@@ -2309,6 +2289,9 @@
     <w:p>
       <w:pPr>
         <w:pStyle w:val="FigureIndex1"/>
+        <w:tabs>
+          <w:tab w:val="right" w:pos="9360" w:leader="dot"/>
+        </w:tabs>
         <w:rPr/>
       </w:pPr>
       <w:r>
@@ -2331,7 +2314,7 @@
           <w:rPr>
             <w:rStyle w:val="IndexLink"/>
           </w:rPr>
-          <w:t>Figure 1: Level 0 Data Flow Diagram</w:t>
+          <w:t>Figure 1: Use Case Diagram</w:t>
           <w:tab/>
           <w:t>23</w:t>
         </w:r>
@@ -2340,6 +2323,9 @@
     <w:p>
       <w:pPr>
         <w:pStyle w:val="FigureIndex1"/>
+        <w:tabs>
+          <w:tab w:val="right" w:pos="9360" w:leader="dot"/>
+        </w:tabs>
         <w:rPr/>
       </w:pPr>
       <w:hyperlink w:anchor="Figure!1|sequence">
@@ -2347,7 +2333,7 @@
           <w:rPr>
             <w:rStyle w:val="IndexLink"/>
           </w:rPr>
-          <w:t>Figure 2: Level 1 Data Flow Diagram</w:t>
+          <w:t>Figure 2: Sequence Diagram</w:t>
           <w:tab/>
           <w:t>24</w:t>
         </w:r>
@@ -2356,6 +2342,9 @@
     <w:p>
       <w:pPr>
         <w:pStyle w:val="FigureIndex1"/>
+        <w:tabs>
+          <w:tab w:val="right" w:pos="9360" w:leader="dot"/>
+        </w:tabs>
         <w:rPr/>
       </w:pPr>
       <w:hyperlink w:anchor="Figure!2|sequence">
@@ -2363,15 +2352,18 @@
           <w:rPr>
             <w:rStyle w:val="IndexLink"/>
           </w:rPr>
-          <w:t>Figure 3: Entity Relationship Diagram</w:t>
+          <w:t>Figure 3: Entity Relationship Diagram (ERD)</w:t>
           <w:tab/>
-          <w:t>26</w:t>
+          <w:t>25</w:t>
         </w:r>
       </w:hyperlink>
     </w:p>
     <w:p>
       <w:pPr>
         <w:pStyle w:val="FigureIndex1"/>
+        <w:tabs>
+          <w:tab w:val="right" w:pos="9360" w:leader="dot"/>
+        </w:tabs>
         <w:rPr/>
       </w:pPr>
       <w:hyperlink w:anchor="Figure!3|sequence">
@@ -2381,7 +2373,7 @@
           </w:rPr>
           <w:t>Figure 4 Gantt Chart</w:t>
           <w:tab/>
-          <w:t>33</w:t>
+          <w:t>32</w:t>
         </w:r>
       </w:hyperlink>
       <w:r>
@@ -2653,15 +2645,15 @@
         <w:rPr/>
       </w:pPr>
       <w:bookmarkStart w:id="40" w:name="__RefHeading___Toc2650_1291767590"/>
-      <w:bookmarkStart w:id="41" w:name="_heading=h.35nkun2"/>
-      <w:bookmarkStart w:id="42" w:name="_Toc124861361"/>
+      <w:bookmarkStart w:id="41" w:name="_Toc124861361"/>
+      <w:bookmarkStart w:id="42" w:name="_heading=h.35nkun2"/>
       <w:bookmarkEnd w:id="40"/>
+      <w:bookmarkEnd w:id="42"/>
+      <w:r>
+        <w:rPr/>
+        <w:t>1.4 Research Questions</w:t>
+      </w:r>
       <w:bookmarkEnd w:id="41"/>
-      <w:r>
-        <w:rPr/>
-        <w:t>1.4 Research Questions</w:t>
-      </w:r>
-      <w:bookmarkEnd w:id="42"/>
     </w:p>
     <w:p>
       <w:pPr>
@@ -2831,15 +2823,15 @@
         <w:rPr/>
       </w:pPr>
       <w:bookmarkStart w:id="49" w:name="__RefHeading___Toc2656_1291767590"/>
-      <w:bookmarkStart w:id="50" w:name="_heading=h.2jxsxqh"/>
-      <w:bookmarkStart w:id="51" w:name="_Toc124861364"/>
+      <w:bookmarkStart w:id="50" w:name="_Toc124861364"/>
+      <w:bookmarkStart w:id="51" w:name="_heading=h.2jxsxqh"/>
       <w:bookmarkEnd w:id="49"/>
+      <w:bookmarkEnd w:id="51"/>
+      <w:r>
+        <w:rPr/>
+        <w:t>1.7 Assumptions</w:t>
+      </w:r>
       <w:bookmarkEnd w:id="50"/>
-      <w:r>
-        <w:rPr/>
-        <w:t>1.7 Assumptions</w:t>
-      </w:r>
-      <w:bookmarkEnd w:id="51"/>
     </w:p>
     <w:p>
       <w:pPr>
@@ -3067,15 +3059,15 @@
         <w:rPr/>
       </w:pPr>
       <w:bookmarkStart w:id="67" w:name="__RefHeading___Toc1578_2412519932"/>
-      <w:bookmarkStart w:id="68" w:name="_heading=h.2u6wntf"/>
-      <w:bookmarkStart w:id="69" w:name="_Toc124861370"/>
+      <w:bookmarkStart w:id="68" w:name="_Toc124861370"/>
+      <w:bookmarkStart w:id="69" w:name="_heading=h.2u6wntf"/>
       <w:bookmarkEnd w:id="67"/>
+      <w:bookmarkEnd w:id="69"/>
+      <w:r>
+        <w:rPr/>
+        <w:t>2.5 Existing Timetabling Systems</w:t>
+      </w:r>
       <w:bookmarkEnd w:id="68"/>
-      <w:r>
-        <w:rPr/>
-        <w:t>2.5 Existing Timetabling Systems</w:t>
-      </w:r>
-      <w:bookmarkEnd w:id="69"/>
     </w:p>
     <w:p>
       <w:pPr>
@@ -3413,15 +3405,15 @@
         <w:rPr/>
       </w:pPr>
       <w:bookmarkStart w:id="79" w:name="__RefHeading___Toc2676_1291767590"/>
-      <w:bookmarkStart w:id="80" w:name="_heading=h.nmf14n"/>
-      <w:bookmarkStart w:id="81" w:name="_Toc124861374"/>
+      <w:bookmarkStart w:id="80" w:name="_Toc124861374"/>
+      <w:bookmarkStart w:id="81" w:name="_heading=h.nmf14n"/>
       <w:bookmarkEnd w:id="79"/>
+      <w:bookmarkEnd w:id="81"/>
+      <w:r>
+        <w:rPr/>
+        <w:t>2.5.4 Sagenda Timetabling System</w:t>
+      </w:r>
       <w:bookmarkEnd w:id="80"/>
-      <w:r>
-        <w:rPr/>
-        <w:t>2.5.4 Sagenda Timetabling System</w:t>
-      </w:r>
-      <w:bookmarkEnd w:id="81"/>
     </w:p>
     <w:p>
       <w:pPr>
@@ -4657,18 +4649,7 @@
           <w:szCs w:val="22"/>
           <w:lang w:val="en-US" w:eastAsia="zh-CN" w:bidi="hi-IN"/>
         </w:rPr>
-        <w:t xml:space="preserve">deans, department chairpersons and lecturers. </w:t>
-      </w:r>
-      <w:r>
-        <w:rPr>
-          <w:rFonts w:eastAsia="Calibri" w:cs="Times New Roman"/>
-          <w:color w:val="auto"/>
-          <w:kern w:val="0"/>
-          <w:sz w:val="24"/>
-          <w:szCs w:val="22"/>
-          <w:lang w:val="en-US" w:eastAsia="zh-CN" w:bidi="hi-IN"/>
-        </w:rPr>
-        <w:t>The users of the system are: an Administrator,lecturers, and students. The data to be input will be: pf number, names, email, phone number and user password.</w:t>
+        <w:t>deans, department chairpersons and lecturers. The users of the system are: an Administrator,lecturers, and students. The data to be input will be: pf number, names, email, phone number and user password.</w:t>
       </w:r>
     </w:p>
     <w:p>
@@ -4686,13 +4667,7 @@
         <w:rPr>
           <w:rFonts w:cs="Times New Roman"/>
         </w:rPr>
-        <w:t xml:space="preserve">School </w:t>
-      </w:r>
-      <w:r>
-        <w:rPr>
-          <w:rFonts w:cs="Times New Roman"/>
-        </w:rPr>
-        <w:t xml:space="preserve">Management: The system should allow the creation and management of </w:t>
+        <w:t xml:space="preserve">School Management: The system should allow the creation and management of </w:t>
       </w:r>
       <w:r>
         <w:rPr>
@@ -4709,13 +4684,7 @@
         <w:rPr>
           <w:rFonts w:cs="Times New Roman"/>
         </w:rPr>
-        <w:t xml:space="preserve"> and their details, including </w:t>
-      </w:r>
-      <w:r>
-        <w:rPr>
-          <w:rFonts w:cs="Times New Roman"/>
-        </w:rPr>
-        <w:t>school ID and a school name.</w:t>
+        <w:t xml:space="preserve"> and their details, including school ID and a school name.</w:t>
       </w:r>
     </w:p>
     <w:p>
@@ -4913,19 +4882,7 @@
         <w:rPr>
           <w:rFonts w:cs="Times New Roman"/>
         </w:rPr>
-        <w:t xml:space="preserve"> to </w:t>
-      </w:r>
-      <w:r>
-        <w:rPr>
-          <w:rFonts w:cs="Times New Roman"/>
-        </w:rPr>
-        <w:t>request a re-</w:t>
-      </w:r>
-      <w:r>
-        <w:rPr>
-          <w:rFonts w:cs="Times New Roman"/>
-        </w:rPr>
-        <w:t>schedule classes and adjust their schedules as needed, taking into consideration the availability of rooms and other scheduling constraints.</w:t>
+        <w:t xml:space="preserve"> to request a re-schedule classes and adjust their schedules as needed, taking into consideration the availability of rooms and other scheduling constraints.</w:t>
       </w:r>
     </w:p>
     <w:p>
@@ -4978,19 +4935,7 @@
         <w:rPr>
           <w:rFonts w:cs="Times New Roman"/>
         </w:rPr>
-        <w:t xml:space="preserve">Notifications: The system should provide notifications to </w:t>
-      </w:r>
-      <w:r>
-        <w:rPr>
-          <w:rFonts w:cs="Times New Roman"/>
-        </w:rPr>
-        <w:t xml:space="preserve">students, </w:t>
-      </w:r>
-      <w:r>
-        <w:rPr>
-          <w:rFonts w:cs="Times New Roman"/>
-        </w:rPr>
-        <w:t>professors, and administrators, such as reminders about upcoming classes, changes to schedules, and other important updates.</w:t>
+        <w:t>Notifications: The system should provide notifications to students, professors, and administrators, such as reminders about upcoming classes, changes to schedules, and other important updates.</w:t>
       </w:r>
     </w:p>
     <w:p>
@@ -5030,7 +4975,7 @@
     <w:p>
       <w:pPr>
         <w:pStyle w:val="Normal"/>
-        <w:spacing w:lineRule="auto" w:line="480"/>
+        <w:spacing w:lineRule="auto" w:line="360"/>
         <w:jc w:val="both"/>
         <w:rPr/>
       </w:pPr>
@@ -5239,6 +5184,7 @@
     <w:p>
       <w:pPr>
         <w:pStyle w:val="Heading2"/>
+        <w:spacing w:lineRule="auto" w:line="360"/>
         <w:jc w:val="both"/>
         <w:rPr/>
       </w:pPr>
@@ -5256,34 +5202,32 @@
     <w:p>
       <w:pPr>
         <w:pStyle w:val="Heading3"/>
-        <w:spacing w:lineRule="auto" w:line="480"/>
+        <w:spacing w:lineRule="auto" w:line="360"/>
         <w:rPr/>
       </w:pPr>
       <w:bookmarkStart w:id="103" w:name="__RefHeading___Toc2690_1291767590"/>
-      <w:bookmarkStart w:id="104" w:name="_heading=h.6popeliqw0kr"/>
-      <w:bookmarkStart w:id="105" w:name="_Toc124861381"/>
+      <w:bookmarkStart w:id="104" w:name="_Toc124861381"/>
+      <w:bookmarkStart w:id="105" w:name="_heading=h.6popeliqw0kr"/>
       <w:bookmarkEnd w:id="103"/>
+      <w:bookmarkEnd w:id="105"/>
+      <w:r>
+        <w:rPr/>
+        <w:t>3.4.1 System Design</w:t>
+      </w:r>
       <w:bookmarkEnd w:id="104"/>
-      <w:r>
-        <w:rPr/>
-        <w:t>3.4.1 System Design</w:t>
-      </w:r>
-      <w:bookmarkEnd w:id="105"/>
     </w:p>
     <w:p>
       <w:pPr>
         <w:pStyle w:val="LOnormal3"/>
-        <w:spacing w:lineRule="auto" w:line="480"/>
+        <w:spacing w:lineRule="auto" w:line="360"/>
         <w:jc w:val="both"/>
+        <w:rPr/>
+      </w:pPr>
+      <w:r>
         <w:rPr>
           <w:highlight w:val="white"/>
         </w:rPr>
-      </w:pPr>
-      <w:r>
-        <w:rPr>
-          <w:highlight w:val="white"/>
-        </w:rPr>
-        <w:t>Systems design defines system elements like modules, architecture, components, and their interfaces and data for a system based on the specified requirements. This project will use Data Flow Diagrams to model system. The design of the proposed system include: Level 0 and Level 1 D</w:t>
+        <w:t xml:space="preserve">Systems design defines system elements like modules, architecture, components, and their interfaces and data for a system based on the specified requirements. This project will use Data </w:t>
       </w:r>
       <w:r>
         <w:rPr>
@@ -5295,75 +5239,70 @@
           <w:highlight w:val="white"/>
           <w:lang w:val="en-US" w:eastAsia="zh-CN" w:bidi="hi-IN"/>
         </w:rPr>
-        <w:t>ata Flow</w:t>
-      </w:r>
-      <w:r>
-        <w:rPr>
-          <w:rFonts w:eastAsia="Bitstream Vera Sans" w:cs="FreeSans"/>
-          <w:color w:val="auto"/>
-          <w:kern w:val="0"/>
-          <w:sz w:val="24"/>
-          <w:szCs w:val="24"/>
+        <w:t>Use Case diagrams, and sequence diagrams</w:t>
+      </w:r>
+      <w:r>
+        <w:rPr>
           <w:highlight w:val="white"/>
-          <w:u w:val="none"/>
-          <w:lang w:val="en-US" w:eastAsia="zh-CN" w:bidi="hi-IN"/>
-        </w:rPr>
-        <w:t xml:space="preserve"> D</w:t>
-      </w:r>
-      <w:r>
-        <w:rPr>
-          <w:rFonts w:eastAsia="Bitstream Vera Sans" w:cs="FreeSans"/>
-          <w:color w:val="auto"/>
-          <w:kern w:val="0"/>
-          <w:sz w:val="24"/>
-          <w:szCs w:val="24"/>
+        </w:rPr>
+        <w:t xml:space="preserve"> to model </w:t>
+      </w:r>
+      <w:r>
+        <w:rPr>
           <w:highlight w:val="white"/>
-          <w:lang w:val="en-US" w:eastAsia="zh-CN" w:bidi="hi-IN"/>
-        </w:rPr>
-        <w:t>iagrams</w:t>
+        </w:rPr>
+        <w:t xml:space="preserve">the </w:t>
       </w:r>
       <w:r>
         <w:rPr>
           <w:highlight w:val="white"/>
         </w:rPr>
-        <w:t xml:space="preserve"> and Entity Relational Diagram.</w:t>
+        <w:t xml:space="preserve">system. </w:t>
       </w:r>
     </w:p>
     <w:p>
       <w:pPr>
         <w:pStyle w:val="Heading4"/>
+        <w:spacing w:lineRule="auto" w:line="360"/>
         <w:rPr/>
       </w:pPr>
       <w:bookmarkStart w:id="106" w:name="__RefHeading___Toc1591_439670988"/>
-      <w:bookmarkStart w:id="107" w:name="_Toc124861383"/>
-      <w:bookmarkStart w:id="108" w:name="_heading=h.d15m6mxm0tdx"/>
+      <w:bookmarkStart w:id="107" w:name="_heading=h.d15m6mxm0tdx"/>
+      <w:bookmarkStart w:id="108" w:name="_Toc124861383"/>
       <w:bookmarkEnd w:id="106"/>
+      <w:bookmarkEnd w:id="107"/>
+      <w:r>
+        <w:rPr>
+          <w:rFonts w:eastAsia="Times New Roman" w:cs="Times New Roman" w:ascii="Times New Roman" w:hAnsi="Times New Roman"/>
+        </w:rPr>
+        <w:t xml:space="preserve">3.4.1.1 </w:t>
+      </w:r>
       <w:bookmarkEnd w:id="108"/>
-      <w:r>
-        <w:rPr>
-          <w:rFonts w:eastAsia="Times New Roman" w:cs="Times New Roman" w:ascii="Times New Roman" w:hAnsi="Times New Roman"/>
-        </w:rPr>
-        <w:t xml:space="preserve">3.4.1.1 </w:t>
-      </w:r>
       <w:r>
         <w:rPr>
           <w:rFonts w:eastAsia="Times New Roman" w:cs="Times New Roman" w:ascii="Times New Roman" w:hAnsi="Times New Roman"/>
           <w:i/>
           <w:iCs/>
+          <w:color w:val="2E74B5"/>
           <w:kern w:val="0"/>
           <w:sz w:val="24"/>
           <w:szCs w:val="22"/>
           <w:lang w:val="en-US" w:eastAsia="zh-CN" w:bidi="hi-IN"/>
         </w:rPr>
-        <w:t xml:space="preserve">Data  Flow </w:t>
-      </w:r>
-      <w:r>
-        <w:rPr>
-          <w:rFonts w:eastAsia="Times New Roman" w:cs="Times New Roman" w:ascii="Times New Roman" w:hAnsi="Times New Roman"/>
-        </w:rPr>
-        <w:t>Diagram</w:t>
-      </w:r>
-      <w:bookmarkEnd w:id="107"/>
+        <w:t>Use Case Diagram</w:t>
+      </w:r>
+    </w:p>
+    <w:p>
+      <w:pPr>
+        <w:pStyle w:val="Normal"/>
+        <w:spacing w:lineRule="auto" w:line="360"/>
+        <w:jc w:val="both"/>
+        <w:rPr/>
+      </w:pPr>
+      <w:r>
+        <w:rPr/>
+        <w:t xml:space="preserve">A use case diagram is a graphical representation of the interactions between an actor (a person or a system) and a system or software application. </w:t>
+      </w:r>
     </w:p>
     <w:p>
       <w:pPr>
@@ -5373,72 +5312,49 @@
       </w:pPr>
       <w:r>
         <w:rPr/>
-        <w:t>A data flow diagram (DFD) is a graphical representation of the flow of data through a system or organization. It is a structured approach to depict the flow of information, data, and materials through different processes in a system.</w:t>
-      </w:r>
-    </w:p>
-    <w:p>
-      <w:pPr>
-        <w:pStyle w:val="Normal"/>
-        <w:spacing w:lineRule="auto" w:line="480"/>
-        <w:rPr/>
-      </w:pPr>
-      <w:r>
-        <w:rPr/>
+      </w:r>
+      <w:r>
         <mc:AlternateContent>
           <mc:Choice Requires="wps">
             <w:drawing>
-              <wp:anchor behindDoc="0" distT="0" distB="0" distL="0" distR="0" simplePos="0" locked="0" layoutInCell="1" allowOverlap="1" relativeHeight="2">
+              <wp:anchor behindDoc="0" distT="0" distB="0" distL="0" distR="0" simplePos="0" locked="0" layoutInCell="1" allowOverlap="1" relativeHeight="6">
                 <wp:simplePos x="0" y="0"/>
                 <wp:positionH relativeFrom="column">
-                  <wp:align>center</wp:align>
+                  <wp:posOffset>-104775</wp:posOffset>
                 </wp:positionH>
                 <wp:positionV relativeFrom="paragraph">
-                  <wp:posOffset>635</wp:posOffset>
+                  <wp:posOffset>3810</wp:posOffset>
                 </wp:positionV>
-                <wp:extent cx="5946775" cy="3627120"/>
+                <wp:extent cx="5943600" cy="5570220"/>
                 <wp:effectExtent l="0" t="0" r="0" b="0"/>
                 <wp:wrapSquare wrapText="largest"/>
                 <wp:docPr id="2" name="Frame1"/>
                 <a:graphic xmlns:a="http://schemas.openxmlformats.org/drawingml/2006/main">
                   <a:graphicData uri="http://schemas.microsoft.com/office/word/2010/wordprocessingShape">
                     <wps:wsp>
-                      <wps:cNvSpPr/>
+                      <wps:cNvSpPr txBox="1"/>
                       <wps:spPr>
                         <a:xfrm>
                           <a:off x="0" y="0"/>
-                          <a:ext cx="5946120" cy="3626640"/>
+                          <a:ext cx="5943600" cy="5570220"/>
                         </a:xfrm>
-                        <a:prstGeom prst="rect">
-                          <a:avLst/>
-                        </a:prstGeom>
-                        <a:noFill/>
-                        <a:ln>
-                          <a:noFill/>
-                        </a:ln>
+                        <a:prstGeom prst="rect"/>
                       </wps:spPr>
-                      <wps:style>
-                        <a:lnRef idx="0"/>
-                        <a:fillRef idx="0"/>
-                        <a:effectRef idx="0"/>
-                        <a:fontRef idx="minor"/>
-                      </wps:style>
                       <wps:txbx>
                         <w:txbxContent>
                           <w:p>
                             <w:pPr>
                               <w:pStyle w:val="Figure"/>
                               <w:spacing w:before="120" w:after="120"/>
-                              <w:rPr>
-                                <w:color w:val="000000"/>
-                              </w:rPr>
+                              <w:rPr/>
                             </w:pPr>
                             <w:r>
                               <w:rPr/>
                               <w:drawing>
                                 <wp:inline distT="0" distB="0" distL="0" distR="0">
-                                  <wp:extent cx="5943600" cy="3282315"/>
+                                  <wp:extent cx="5943600" cy="5228590"/>
                                   <wp:effectExtent l="0" t="0" r="0" b="0"/>
-                                  <wp:docPr id="4" name="Image1" descr=""/>
+                                  <wp:docPr id="3" name="Image1" descr=""/>
                                   <wp:cNvGraphicFramePr>
                                     <a:graphicFrameLocks xmlns:a="http://schemas.openxmlformats.org/drawingml/2006/main" noChangeAspect="1"/>
                                   </wp:cNvGraphicFramePr>
@@ -5446,7 +5362,7 @@
                                     <a:graphicData uri="http://schemas.openxmlformats.org/drawingml/2006/picture">
                                       <pic:pic xmlns:pic="http://schemas.openxmlformats.org/drawingml/2006/picture">
                                         <pic:nvPicPr>
-                                          <pic:cNvPr id="4" name="Image1" descr=""/>
+                                          <pic:cNvPr id="3" name="Image1" descr=""/>
                                           <pic:cNvPicPr>
                                             <a:picLocks noChangeAspect="1" noChangeArrowheads="1"/>
                                           </pic:cNvPicPr>
@@ -5460,7 +5376,7 @@
                                         <pic:spPr bwMode="auto">
                                           <a:xfrm>
                                             <a:off x="0" y="0"/>
-                                            <a:ext cx="5943600" cy="3282315"/>
+                                            <a:ext cx="5943600" cy="5228590"/>
                                           </a:xfrm>
                                           <a:prstGeom prst="rect">
                                             <a:avLst/>
@@ -5471,53 +5387,36 @@
                                   </a:graphic>
                                 </wp:inline>
                               </w:drawing>
-                            </w:r>
-                            <w:r>
-                              <w:rPr>
-                                <w:color w:val="000000"/>
-                              </w:rPr>
                               <w:t xml:space="preserve">Figure </w:t>
                             </w:r>
                             <w:r>
-                              <w:rPr>
-                                <w:color w:val="000000"/>
-                              </w:rPr>
+                              <w:rPr/>
                               <w:fldChar w:fldCharType="begin"/>
                             </w:r>
                             <w:r>
-                              <w:rPr>
-                                <w:color w:val="000000"/>
-                              </w:rPr>
+                              <w:rPr/>
                               <w:instrText> SEQ Figure \* ARABIC </w:instrText>
                             </w:r>
                             <w:r>
-                              <w:rPr>
-                                <w:color w:val="000000"/>
-                              </w:rPr>
+                              <w:rPr/>
                               <w:fldChar w:fldCharType="separate"/>
                             </w:r>
                             <w:r>
-                              <w:rPr>
-                                <w:color w:val="000000"/>
-                              </w:rPr>
+                              <w:rPr/>
                               <w:t>1</w:t>
                             </w:r>
                             <w:r>
-                              <w:rPr>
-                                <w:color w:val="000000"/>
-                              </w:rPr>
+                              <w:rPr/>
                               <w:fldChar w:fldCharType="end"/>
                             </w:r>
                             <w:r>
-                              <w:rPr>
-                                <w:color w:val="000000"/>
-                              </w:rPr>
-                              <w:t>: Level 0 Data Flow Diagram</w:t>
+                              <w:rPr/>
+                              <w:t>: Use Case Diagram</w:t>
                             </w:r>
                           </w:p>
                         </w:txbxContent>
                       </wps:txbx>
-                      <wps:bodyPr lIns="0" rIns="0" tIns="0" bIns="0">
+                      <wps:bodyPr anchor="t" lIns="0" tIns="0" rIns="0" bIns="0">
                         <a:noAutofit/>
                       </wps:bodyPr>
                     </wps:wsp>
@@ -5528,27 +5427,22 @@
           </mc:Choice>
           <mc:Fallback>
             <w:pict>
-              <v:rect id="shape_0" ID="Frame1" stroked="f" style="position:absolute;margin-left:-0.1pt;margin-top:0.05pt;width:468.15pt;height:285.5pt;mso-position-horizontal:center">
-                <w10:wrap type="square"/>
-                <v:fill o:detectmouseclick="t" on="false"/>
-                <v:stroke color="#3465a4" joinstyle="round" endcap="flat"/>
-                <v:textbox>
+              <v:rect style="position:absolute;rotation:0;width:468pt;height:438.6pt;mso-wrap-distance-left:0pt;mso-wrap-distance-right:0pt;mso-wrap-distance-top:0pt;mso-wrap-distance-bottom:0pt;margin-top:0.3pt;mso-position-vertical-relative:text;margin-left:-8.25pt;mso-position-horizontal-relative:text">
+                <v:textbox inset="0in,0in,0in,0in">
                   <w:txbxContent>
                     <w:p>
                       <w:pPr>
                         <w:pStyle w:val="Figure"/>
                         <w:spacing w:before="120" w:after="120"/>
-                        <w:rPr>
-                          <w:color w:val="000000"/>
-                        </w:rPr>
+                        <w:rPr/>
                       </w:pPr>
                       <w:r>
                         <w:rPr/>
                         <w:drawing>
                           <wp:inline distT="0" distB="0" distL="0" distR="0">
-                            <wp:extent cx="5943600" cy="3282315"/>
+                            <wp:extent cx="5943600" cy="5228590"/>
                             <wp:effectExtent l="0" t="0" r="0" b="0"/>
-                            <wp:docPr id="5" name="Image1" descr=""/>
+                            <wp:docPr id="4" name="Image1" descr=""/>
                             <wp:cNvGraphicFramePr>
                               <a:graphicFrameLocks xmlns:a="http://schemas.openxmlformats.org/drawingml/2006/main" noChangeAspect="1"/>
                             </wp:cNvGraphicFramePr>
@@ -5556,7 +5450,7 @@
                               <a:graphicData uri="http://schemas.openxmlformats.org/drawingml/2006/picture">
                                 <pic:pic xmlns:pic="http://schemas.openxmlformats.org/drawingml/2006/picture">
                                   <pic:nvPicPr>
-                                    <pic:cNvPr id="5" name="Image1" descr=""/>
+                                    <pic:cNvPr id="4" name="Image1" descr=""/>
                                     <pic:cNvPicPr>
                                       <a:picLocks noChangeAspect="1" noChangeArrowheads="1"/>
                                     </pic:cNvPicPr>
@@ -5570,7 +5464,7 @@
                                   <pic:spPr bwMode="auto">
                                     <a:xfrm>
                                       <a:off x="0" y="0"/>
-                                      <a:ext cx="5943600" cy="3282315"/>
+                                      <a:ext cx="5943600" cy="5228590"/>
                                     </a:xfrm>
                                     <a:prstGeom prst="rect">
                                       <a:avLst/>
@@ -5581,52 +5475,36 @@
                             </a:graphic>
                           </wp:inline>
                         </w:drawing>
-                      </w:r>
-                      <w:r>
-                        <w:rPr>
-                          <w:color w:val="000000"/>
-                        </w:rPr>
                         <w:t xml:space="preserve">Figure </w:t>
                       </w:r>
                       <w:r>
-                        <w:rPr>
-                          <w:color w:val="000000"/>
-                        </w:rPr>
+                        <w:rPr/>
                         <w:fldChar w:fldCharType="begin"/>
                       </w:r>
                       <w:r>
-                        <w:rPr>
-                          <w:color w:val="000000"/>
-                        </w:rPr>
+                        <w:rPr/>
                         <w:instrText> SEQ Figure \* ARABIC </w:instrText>
                       </w:r>
                       <w:r>
-                        <w:rPr>
-                          <w:color w:val="000000"/>
-                        </w:rPr>
+                        <w:rPr/>
                         <w:fldChar w:fldCharType="separate"/>
                       </w:r>
                       <w:r>
-                        <w:rPr>
-                          <w:color w:val="000000"/>
-                        </w:rPr>
+                        <w:rPr/>
                         <w:t>1</w:t>
                       </w:r>
                       <w:r>
-                        <w:rPr>
-                          <w:color w:val="000000"/>
-                        </w:rPr>
+                        <w:rPr/>
                         <w:fldChar w:fldCharType="end"/>
                       </w:r>
                       <w:r>
-                        <w:rPr>
-                          <w:color w:val="000000"/>
-                        </w:rPr>
-                        <w:t>: Level 0 Data Flow Diagram</w:t>
+                        <w:rPr/>
+                        <w:t>: Use Case Diagram</w:t>
                       </w:r>
                     </w:p>
                   </w:txbxContent>
                 </v:textbox>
+                <w10:wrap type="square" side="largest"/>
               </v:rect>
             </w:pict>
           </mc:Fallback>
@@ -5635,107 +5513,85 @@
     </w:p>
     <w:p>
       <w:pPr>
-        <w:pStyle w:val="LOnormal3"/>
-        <w:spacing w:lineRule="auto" w:line="480" w:before="0" w:after="0"/>
-        <w:jc w:val="both"/>
-        <w:rPr/>
-      </w:pPr>
-      <w:r>
-        <w:rPr/>
-      </w:r>
-    </w:p>
-    <w:p>
-      <w:pPr>
-        <w:pStyle w:val="LOnormal3"/>
-        <w:spacing w:lineRule="auto" w:line="480" w:before="0" w:after="0"/>
-        <w:jc w:val="both"/>
-        <w:rPr/>
-      </w:pPr>
-      <w:r>
-        <w:rPr/>
-        <w:tab/>
-        <w:tab/>
-        <w:tab/>
-      </w:r>
-    </w:p>
-    <w:p>
-      <w:pPr>
-        <w:pStyle w:val="LOnormal3"/>
-        <w:spacing w:lineRule="auto" w:line="480" w:before="0" w:after="0"/>
-        <w:jc w:val="both"/>
-        <w:rPr/>
-      </w:pPr>
-      <w:r>
-        <w:rPr/>
-      </w:r>
-    </w:p>
-    <w:p>
-      <w:pPr>
-        <w:pStyle w:val="LOnormal3"/>
-        <w:spacing w:lineRule="auto" w:line="480" w:before="0" w:after="0"/>
-        <w:jc w:val="both"/>
-        <w:rPr/>
-      </w:pPr>
-      <w:r>
-        <w:rPr/>
-      </w:r>
-    </w:p>
-    <w:p>
-      <w:pPr>
         <w:pStyle w:val="Heading4"/>
-        <w:spacing w:lineRule="auto" w:line="360"/>
-        <w:jc w:val="both"/>
         <w:rPr>
           <w:rFonts w:ascii="Times New Roman" w:hAnsi="Times New Roman" w:eastAsia="Times New Roman" w:cs="Times New Roman"/>
           <w:color w:val="000000"/>
-        </w:rPr>
-      </w:pPr>
+          <w:highlight w:val="white"/>
+        </w:rPr>
+      </w:pPr>
+      <w:bookmarkStart w:id="109" w:name="__RefHeading___Toc3223_858385607"/>
+      <w:bookmarkStart w:id="110" w:name="_Toc1248613831"/>
+      <w:bookmarkEnd w:id="109"/>
       <w:r>
         <w:rPr>
           <w:rFonts w:eastAsia="Times New Roman" w:cs="Times New Roman" w:ascii="Times New Roman" w:hAnsi="Times New Roman"/>
           <w:color w:val="000000"/>
         </w:rPr>
-      </w:r>
-    </w:p>
-    <w:p>
-      <w:pPr>
-        <w:pStyle w:val="Heading4"/>
-        <w:spacing w:lineRule="auto" w:line="360"/>
-        <w:jc w:val="both"/>
-        <w:rPr>
-          <w:rFonts w:ascii="Times New Roman" w:hAnsi="Times New Roman" w:eastAsia="Times New Roman" w:cs="Times New Roman"/>
-          <w:color w:val="000000"/>
-        </w:rPr>
-      </w:pPr>
+        <w:t>3.4.1.</w:t>
+      </w:r>
       <w:r>
         <w:rPr>
           <w:rFonts w:eastAsia="Times New Roman" w:cs="Times New Roman" w:ascii="Times New Roman" w:hAnsi="Times New Roman"/>
           <w:color w:val="000000"/>
         </w:rPr>
-      </w:r>
-      <w:r>
-        <w:br w:type="page"/>
-      </w:r>
-    </w:p>
-    <w:p>
-      <w:pPr>
-        <w:pStyle w:val="Heading4"/>
-        <w:spacing w:lineRule="auto" w:line="360"/>
-        <w:jc w:val="both"/>
-        <w:rPr>
-          <w:rFonts w:ascii="Times New Roman" w:hAnsi="Times New Roman" w:eastAsia="Times New Roman" w:cs="Times New Roman"/>
-          <w:color w:val="000000"/>
-        </w:rPr>
-      </w:pPr>
+        <w:t>2</w:t>
+      </w:r>
       <w:r>
         <w:rPr>
           <w:rFonts w:eastAsia="Times New Roman" w:cs="Times New Roman" w:ascii="Times New Roman" w:hAnsi="Times New Roman"/>
           <w:color w:val="000000"/>
         </w:rPr>
+        <w:t xml:space="preserve"> </w:t>
+      </w:r>
+      <w:bookmarkEnd w:id="110"/>
+      <w:r>
+        <w:rPr>
+          <w:rFonts w:eastAsia="Times New Roman" w:cs="Times New Roman" w:ascii="Times New Roman" w:hAnsi="Times New Roman"/>
+          <w:i/>
+          <w:iCs/>
+          <w:color w:val="2E74B5"/>
+          <w:kern w:val="0"/>
+          <w:sz w:val="24"/>
+          <w:szCs w:val="22"/>
+          <w:lang w:val="en-US" w:eastAsia="zh-CN" w:bidi="hi-IN"/>
+        </w:rPr>
+        <w:t>Sequence Diagram</w:t>
+      </w:r>
+    </w:p>
+    <w:p>
+      <w:pPr>
+        <w:pStyle w:val="LOnormal"/>
+        <w:spacing w:lineRule="auto" w:line="360"/>
+        <w:jc w:val="left"/>
+        <w:rPr>
+          <w:lang w:val="en-US" w:eastAsia="zh-CN" w:bidi="hi-IN"/>
+        </w:rPr>
+      </w:pPr>
+      <w:r>
+        <w:rPr>
+          <w:lang w:val="en-US" w:eastAsia="zh-CN" w:bidi="hi-IN"/>
+        </w:rPr>
+        <w:t>A sequence diagram is a type of interaction diagram that shows the interactions between objects or components in a system over time. It depicts the sequence of messages exchanged between the objects in a system, and the order in which these messages are exchanged.</w:t>
+      </w:r>
+    </w:p>
+    <w:p>
+      <w:pPr>
+        <w:pStyle w:val="LOnormal"/>
+        <w:spacing w:lineRule="auto" w:line="360"/>
+        <w:jc w:val="left"/>
+        <w:rPr>
+          <w:lang w:val="en-US" w:eastAsia="zh-CN" w:bidi="hi-IN"/>
+        </w:rPr>
+      </w:pPr>
+      <w:r>
+        <w:rPr/>
+      </w:r>
+      <w:r>
         <mc:AlternateContent>
           <mc:Choice Requires="wps">
             <w:drawing>
-              <wp:anchor behindDoc="0" distT="0" distB="0" distL="0" distR="0" simplePos="0" locked="0" layoutInCell="1" allowOverlap="1" relativeHeight="3">
+              <wp:anchor behindDoc="0" distT="0" distB="0" distL="0" distR="0" simplePos="0" locked="0" layoutInCell="1" allowOverlap="1" relativeHeight="8">
                 <wp:simplePos x="0" y="0"/>
                 <wp:positionH relativeFrom="column">
                   <wp:align>center</wp:align>
@@ -5743,50 +5599,36 @@
                 <wp:positionV relativeFrom="paragraph">
                   <wp:posOffset>635</wp:posOffset>
                 </wp:positionV>
-                <wp:extent cx="5946140" cy="4732020"/>
+                <wp:extent cx="5943600" cy="5819775"/>
                 <wp:effectExtent l="0" t="0" r="0" b="0"/>
                 <wp:wrapSquare wrapText="largest"/>
-                <wp:docPr id="6" name="Frame2"/>
+                <wp:docPr id="5" name="Frame2"/>
                 <a:graphic xmlns:a="http://schemas.openxmlformats.org/drawingml/2006/main">
                   <a:graphicData uri="http://schemas.microsoft.com/office/word/2010/wordprocessingShape">
                     <wps:wsp>
-                      <wps:cNvSpPr/>
+                      <wps:cNvSpPr txBox="1"/>
                       <wps:spPr>
                         <a:xfrm>
                           <a:off x="0" y="0"/>
-                          <a:ext cx="5945400" cy="4731480"/>
+                          <a:ext cx="5943600" cy="5819775"/>
                         </a:xfrm>
-                        <a:prstGeom prst="rect">
-                          <a:avLst/>
-                        </a:prstGeom>
-                        <a:noFill/>
-                        <a:ln>
-                          <a:noFill/>
-                        </a:ln>
+                        <a:prstGeom prst="rect"/>
                       </wps:spPr>
-                      <wps:style>
-                        <a:lnRef idx="0"/>
-                        <a:fillRef idx="0"/>
-                        <a:effectRef idx="0"/>
-                        <a:fontRef idx="minor"/>
-                      </wps:style>
                       <wps:txbx>
                         <w:txbxContent>
                           <w:p>
                             <w:pPr>
                               <w:pStyle w:val="Figure"/>
                               <w:spacing w:before="120" w:after="120"/>
-                              <w:rPr>
-                                <w:color w:val="000000"/>
-                              </w:rPr>
+                              <w:rPr/>
                             </w:pPr>
                             <w:r>
                               <w:rPr/>
                               <w:drawing>
                                 <wp:inline distT="0" distB="0" distL="0" distR="0">
-                                  <wp:extent cx="5943600" cy="4387850"/>
+                                  <wp:extent cx="5943600" cy="5478145"/>
                                   <wp:effectExtent l="0" t="0" r="0" b="0"/>
-                                  <wp:docPr id="8" name="Image2" descr=""/>
+                                  <wp:docPr id="6" name="Image2" descr=""/>
                                   <wp:cNvGraphicFramePr>
                                     <a:graphicFrameLocks xmlns:a="http://schemas.openxmlformats.org/drawingml/2006/main" noChangeAspect="1"/>
                                   </wp:cNvGraphicFramePr>
@@ -5794,7 +5636,7 @@
                                     <a:graphicData uri="http://schemas.openxmlformats.org/drawingml/2006/picture">
                                       <pic:pic xmlns:pic="http://schemas.openxmlformats.org/drawingml/2006/picture">
                                         <pic:nvPicPr>
-                                          <pic:cNvPr id="8" name="Image2" descr=""/>
+                                          <pic:cNvPr id="6" name="Image2" descr=""/>
                                           <pic:cNvPicPr>
                                             <a:picLocks noChangeAspect="1" noChangeArrowheads="1"/>
                                           </pic:cNvPicPr>
@@ -5808,7 +5650,7 @@
                                         <pic:spPr bwMode="auto">
                                           <a:xfrm>
                                             <a:off x="0" y="0"/>
-                                            <a:ext cx="5943600" cy="4387850"/>
+                                            <a:ext cx="5943600" cy="5478145"/>
                                           </a:xfrm>
                                           <a:prstGeom prst="rect">
                                             <a:avLst/>
@@ -5819,53 +5661,36 @@
                                   </a:graphic>
                                 </wp:inline>
                               </w:drawing>
-                            </w:r>
-                            <w:r>
-                              <w:rPr>
-                                <w:color w:val="000000"/>
-                              </w:rPr>
                               <w:t xml:space="preserve">Figure </w:t>
                             </w:r>
                             <w:r>
-                              <w:rPr>
-                                <w:color w:val="000000"/>
-                              </w:rPr>
+                              <w:rPr/>
                               <w:fldChar w:fldCharType="begin"/>
                             </w:r>
                             <w:r>
-                              <w:rPr>
-                                <w:color w:val="000000"/>
-                              </w:rPr>
+                              <w:rPr/>
                               <w:instrText> SEQ Figure \* ARABIC </w:instrText>
                             </w:r>
                             <w:r>
-                              <w:rPr>
-                                <w:color w:val="000000"/>
-                              </w:rPr>
+                              <w:rPr/>
                               <w:fldChar w:fldCharType="separate"/>
                             </w:r>
                             <w:r>
-                              <w:rPr>
-                                <w:color w:val="000000"/>
-                              </w:rPr>
+                              <w:rPr/>
                               <w:t>2</w:t>
                             </w:r>
                             <w:r>
-                              <w:rPr>
-                                <w:color w:val="000000"/>
-                              </w:rPr>
+                              <w:rPr/>
                               <w:fldChar w:fldCharType="end"/>
                             </w:r>
                             <w:r>
-                              <w:rPr>
-                                <w:color w:val="000000"/>
-                              </w:rPr>
-                              <w:t>: Level 1 Data Flow Diagram</w:t>
+                              <w:rPr/>
+                              <w:t>: Sequence Diagram</w:t>
                             </w:r>
                           </w:p>
                         </w:txbxContent>
                       </wps:txbx>
-                      <wps:bodyPr lIns="0" rIns="0" tIns="0" bIns="0">
+                      <wps:bodyPr anchor="t" lIns="0" tIns="0" rIns="0" bIns="0">
                         <a:noAutofit/>
                       </wps:bodyPr>
                     </wps:wsp>
@@ -5876,27 +5701,22 @@
           </mc:Choice>
           <mc:Fallback>
             <w:pict>
-              <v:rect id="shape_0" ID="Frame2" stroked="f" style="position:absolute;margin-left:-0.1pt;margin-top:0.05pt;width:468.1pt;height:372.5pt;mso-position-horizontal:center">
-                <w10:wrap type="square"/>
-                <v:fill o:detectmouseclick="t" on="false"/>
-                <v:stroke color="#3465a4" joinstyle="round" endcap="flat"/>
-                <v:textbox>
+              <v:rect style="position:absolute;rotation:0;width:468pt;height:458.25pt;mso-wrap-distance-left:0pt;mso-wrap-distance-right:0pt;mso-wrap-distance-top:0pt;mso-wrap-distance-bottom:0pt;margin-top:0pt;mso-position-vertical:top;mso-position-vertical-relative:text;margin-left:0pt;mso-position-horizontal:center;mso-position-horizontal-relative:text">
+                <v:textbox inset="0in,0in,0in,0in">
                   <w:txbxContent>
                     <w:p>
                       <w:pPr>
                         <w:pStyle w:val="Figure"/>
                         <w:spacing w:before="120" w:after="120"/>
-                        <w:rPr>
-                          <w:color w:val="000000"/>
-                        </w:rPr>
+                        <w:rPr/>
                       </w:pPr>
                       <w:r>
                         <w:rPr/>
                         <w:drawing>
                           <wp:inline distT="0" distB="0" distL="0" distR="0">
-                            <wp:extent cx="5943600" cy="4387850"/>
+                            <wp:extent cx="5943600" cy="5478145"/>
                             <wp:effectExtent l="0" t="0" r="0" b="0"/>
-                            <wp:docPr id="9" name="Image2" descr=""/>
+                            <wp:docPr id="7" name="Image2" descr=""/>
                             <wp:cNvGraphicFramePr>
                               <a:graphicFrameLocks xmlns:a="http://schemas.openxmlformats.org/drawingml/2006/main" noChangeAspect="1"/>
                             </wp:cNvGraphicFramePr>
@@ -5904,7 +5724,7 @@
                               <a:graphicData uri="http://schemas.openxmlformats.org/drawingml/2006/picture">
                                 <pic:pic xmlns:pic="http://schemas.openxmlformats.org/drawingml/2006/picture">
                                   <pic:nvPicPr>
-                                    <pic:cNvPr id="9" name="Image2" descr=""/>
+                                    <pic:cNvPr id="7" name="Image2" descr=""/>
                                     <pic:cNvPicPr>
                                       <a:picLocks noChangeAspect="1" noChangeArrowheads="1"/>
                                     </pic:cNvPicPr>
@@ -5918,7 +5738,7 @@
                                   <pic:spPr bwMode="auto">
                                     <a:xfrm>
                                       <a:off x="0" y="0"/>
-                                      <a:ext cx="5943600" cy="4387850"/>
+                                      <a:ext cx="5943600" cy="5478145"/>
                                     </a:xfrm>
                                     <a:prstGeom prst="rect">
                                       <a:avLst/>
@@ -5929,52 +5749,36 @@
                             </a:graphic>
                           </wp:inline>
                         </w:drawing>
-                      </w:r>
-                      <w:r>
-                        <w:rPr>
-                          <w:color w:val="000000"/>
-                        </w:rPr>
                         <w:t xml:space="preserve">Figure </w:t>
                       </w:r>
                       <w:r>
-                        <w:rPr>
-                          <w:color w:val="000000"/>
-                        </w:rPr>
+                        <w:rPr/>
                         <w:fldChar w:fldCharType="begin"/>
                       </w:r>
                       <w:r>
-                        <w:rPr>
-                          <w:color w:val="000000"/>
-                        </w:rPr>
+                        <w:rPr/>
                         <w:instrText> SEQ Figure \* ARABIC </w:instrText>
                       </w:r>
                       <w:r>
-                        <w:rPr>
-                          <w:color w:val="000000"/>
-                        </w:rPr>
+                        <w:rPr/>
                         <w:fldChar w:fldCharType="separate"/>
                       </w:r>
                       <w:r>
-                        <w:rPr>
-                          <w:color w:val="000000"/>
-                        </w:rPr>
+                        <w:rPr/>
                         <w:t>2</w:t>
                       </w:r>
                       <w:r>
-                        <w:rPr>
-                          <w:color w:val="000000"/>
-                        </w:rPr>
+                        <w:rPr/>
                         <w:fldChar w:fldCharType="end"/>
                       </w:r>
                       <w:r>
-                        <w:rPr>
-                          <w:color w:val="000000"/>
-                        </w:rPr>
-                        <w:t>: Level 1 Data Flow Diagram</w:t>
+                        <w:rPr/>
+                        <w:t>: Sequence Diagram</w:t>
                       </w:r>
                     </w:p>
                   </w:txbxContent>
                 </v:textbox>
+                <w10:wrap type="square" side="largest"/>
               </v:rect>
             </w:pict>
           </mc:Fallback>
@@ -5983,10 +5787,25 @@
     </w:p>
     <w:p>
       <w:pPr>
-        <w:pStyle w:val="Normal"/>
-        <w:spacing w:lineRule="auto" w:line="480"/>
-        <w:jc w:val="both"/>
-        <w:rPr/>
+        <w:pStyle w:val="LOnormal"/>
+        <w:spacing w:lineRule="auto" w:line="360"/>
+        <w:jc w:val="left"/>
+        <w:rPr>
+          <w:lang w:val="en-US" w:eastAsia="zh-CN" w:bidi="hi-IN"/>
+        </w:rPr>
+      </w:pPr>
+      <w:r>
+        <w:rPr/>
+      </w:r>
+    </w:p>
+    <w:p>
+      <w:pPr>
+        <w:pStyle w:val="LOnormal"/>
+        <w:rPr>
+          <w:rFonts w:ascii="Times New Roman" w:hAnsi="Times New Roman" w:eastAsia="Times New Roman" w:cs="Times New Roman"/>
+          <w:color w:val="000000"/>
+          <w:highlight w:val="white"/>
+        </w:rPr>
       </w:pPr>
       <w:r>
         <w:rPr/>
@@ -6006,11 +5825,11 @@
           <w:highlight w:val="white"/>
         </w:rPr>
       </w:pPr>
-      <w:bookmarkStart w:id="109" w:name="__RefHeading___Toc2696_1291767590"/>
-      <w:bookmarkStart w:id="110" w:name="_Toc124861384"/>
-      <w:bookmarkStart w:id="111" w:name="_heading=h.fgam0cymtc5i"/>
-      <w:bookmarkEnd w:id="109"/>
+      <w:bookmarkStart w:id="111" w:name="__RefHeading___Toc2696_1291767590"/>
+      <w:bookmarkStart w:id="112" w:name="_Toc124861384"/>
+      <w:bookmarkStart w:id="113" w:name="_heading=h.fgam0cymtc5i"/>
       <w:bookmarkEnd w:id="111"/>
+      <w:bookmarkEnd w:id="113"/>
       <w:r>
         <w:rPr>
           <w:rFonts w:eastAsia="Times New Roman" w:cs="Times New Roman" w:ascii="Times New Roman" w:hAnsi="Times New Roman"/>
@@ -6026,7 +5845,7 @@
         </w:rPr>
         <w:t>Entity Relational Diagram(ERD)</w:t>
       </w:r>
-      <w:bookmarkEnd w:id="110"/>
+      <w:bookmarkEnd w:id="112"/>
     </w:p>
     <w:p>
       <w:pPr>
@@ -6080,7 +5899,7 @@
         <mc:AlternateContent>
           <mc:Choice Requires="wps">
             <w:drawing>
-              <wp:anchor behindDoc="0" distT="0" distB="0" distL="0" distR="0" simplePos="0" locked="0" layoutInCell="1" allowOverlap="1" relativeHeight="4">
+              <wp:anchor behindDoc="0" distT="0" distB="0" distL="0" distR="0" simplePos="0" locked="0" layoutInCell="1" allowOverlap="1" relativeHeight="2">
                 <wp:simplePos x="0" y="0"/>
                 <wp:positionH relativeFrom="column">
                   <wp:align>center</wp:align>
@@ -6088,10 +5907,10 @@
                 <wp:positionV relativeFrom="paragraph">
                   <wp:posOffset>635</wp:posOffset>
                 </wp:positionV>
-                <wp:extent cx="5945505" cy="5788660"/>
+                <wp:extent cx="5946140" cy="5789295"/>
                 <wp:effectExtent l="0" t="0" r="0" b="0"/>
                 <wp:wrapSquare wrapText="largest"/>
-                <wp:docPr id="10" name="Frame3"/>
+                <wp:docPr id="8" name="Frame3"/>
                 <a:graphic xmlns:a="http://schemas.openxmlformats.org/drawingml/2006/main">
                   <a:graphicData uri="http://schemas.microsoft.com/office/word/2010/wordprocessingShape">
                     <wps:wsp>
@@ -6099,7 +5918,7 @@
                       <wps:spPr>
                         <a:xfrm>
                           <a:off x="0" y="0"/>
-                          <a:ext cx="5945040" cy="5788080"/>
+                          <a:ext cx="5945400" cy="5788800"/>
                         </a:xfrm>
                         <a:prstGeom prst="rect">
                           <a:avLst/>
@@ -6131,7 +5950,7 @@
                                 <wp:inline distT="0" distB="0" distL="0" distR="0">
                                   <wp:extent cx="5943600" cy="5445125"/>
                                   <wp:effectExtent l="0" t="0" r="0" b="0"/>
-                                  <wp:docPr id="12" name="Image3" descr=""/>
+                                  <wp:docPr id="10" name="Image3" descr=""/>
                                   <wp:cNvGraphicFramePr>
                                     <a:graphicFrameLocks xmlns:a="http://schemas.openxmlformats.org/drawingml/2006/main" noChangeAspect="1"/>
                                   </wp:cNvGraphicFramePr>
@@ -6139,7 +5958,7 @@
                                     <a:graphicData uri="http://schemas.openxmlformats.org/drawingml/2006/picture">
                                       <pic:pic xmlns:pic="http://schemas.openxmlformats.org/drawingml/2006/picture">
                                         <pic:nvPicPr>
-                                          <pic:cNvPr id="12" name="Image3" descr=""/>
+                                          <pic:cNvPr id="10" name="Image3" descr=""/>
                                           <pic:cNvPicPr>
                                             <a:picLocks noChangeAspect="1" noChangeArrowheads="1"/>
                                           </pic:cNvPicPr>
@@ -6221,7 +6040,7 @@
           </mc:Choice>
           <mc:Fallback>
             <w:pict>
-              <v:rect id="shape_0" ID="Frame3" stroked="f" style="position:absolute;margin-left:-0.05pt;margin-top:0.05pt;width:468.05pt;height:455.7pt;mso-position-horizontal:center">
+              <v:rect id="shape_0" ID="Frame3" stroked="f" style="position:absolute;margin-left:-0.1pt;margin-top:0.05pt;width:468.1pt;height:455.75pt;mso-position-horizontal:center">
                 <w10:wrap type="square"/>
                 <v:fill o:detectmouseclick="t" on="false"/>
                 <v:stroke color="#3465a4" joinstyle="round" endcap="flat"/>
@@ -6241,7 +6060,7 @@
                           <wp:inline distT="0" distB="0" distL="0" distR="0">
                             <wp:extent cx="5943600" cy="5445125"/>
                             <wp:effectExtent l="0" t="0" r="0" b="0"/>
-                            <wp:docPr id="13" name="Image3" descr=""/>
+                            <wp:docPr id="11" name="Image3" descr=""/>
                             <wp:cNvGraphicFramePr>
                               <a:graphicFrameLocks xmlns:a="http://schemas.openxmlformats.org/drawingml/2006/main" noChangeAspect="1"/>
                             </wp:cNvGraphicFramePr>
@@ -6249,7 +6068,7 @@
                               <a:graphicData uri="http://schemas.openxmlformats.org/drawingml/2006/picture">
                                 <pic:pic xmlns:pic="http://schemas.openxmlformats.org/drawingml/2006/picture">
                                   <pic:nvPicPr>
-                                    <pic:cNvPr id="13" name="Image3" descr=""/>
+                                    <pic:cNvPr id="11" name="Image3" descr=""/>
                                     <pic:cNvPicPr>
                                       <a:picLocks noChangeAspect="1" noChangeArrowheads="1"/>
                                     </pic:cNvPicPr>
@@ -6333,16 +6152,16 @@
         <w:jc w:val="both"/>
         <w:rPr/>
       </w:pPr>
-      <w:bookmarkStart w:id="112" w:name="__RefHeading___Toc2698_1291767590"/>
-      <w:bookmarkStart w:id="113" w:name="_heading=h.j3t8zl2lmz4j"/>
-      <w:bookmarkStart w:id="114" w:name="_Toc124861385"/>
-      <w:bookmarkEnd w:id="112"/>
-      <w:bookmarkEnd w:id="113"/>
+      <w:bookmarkStart w:id="114" w:name="__RefHeading___Toc2698_1291767590"/>
+      <w:bookmarkStart w:id="115" w:name="_Toc124861385"/>
+      <w:bookmarkStart w:id="116" w:name="_heading=h.j3t8zl2lmz4j"/>
+      <w:bookmarkEnd w:id="114"/>
+      <w:bookmarkEnd w:id="116"/>
       <w:r>
         <w:rPr/>
         <w:t>3.4.2 Development</w:t>
       </w:r>
-      <w:bookmarkEnd w:id="114"/>
+      <w:bookmarkEnd w:id="115"/>
     </w:p>
     <w:p>
       <w:pPr>
@@ -6396,11 +6215,11 @@
           <w:color w:val="000000"/>
         </w:rPr>
       </w:pPr>
-      <w:bookmarkStart w:id="115" w:name="__RefHeading___Toc2700_1291767590"/>
-      <w:bookmarkStart w:id="116" w:name="_heading=h.4w5trshryz30"/>
-      <w:bookmarkStart w:id="117" w:name="_Toc124861386"/>
-      <w:bookmarkEnd w:id="115"/>
-      <w:bookmarkEnd w:id="116"/>
+      <w:bookmarkStart w:id="117" w:name="__RefHeading___Toc2700_1291767590"/>
+      <w:bookmarkStart w:id="118" w:name="_Toc124861386"/>
+      <w:bookmarkStart w:id="119" w:name="_heading=h.4w5trshryz30"/>
+      <w:bookmarkEnd w:id="117"/>
+      <w:bookmarkEnd w:id="119"/>
       <w:r>
         <w:rPr>
           <w:rFonts w:eastAsia="Times New Roman" w:cs="Times New Roman" w:ascii="Times New Roman" w:hAnsi="Times New Roman"/>
@@ -6408,7 +6227,7 @@
         </w:rPr>
         <w:t>3.4.2.1 Hardware Platform</w:t>
       </w:r>
-      <w:bookmarkEnd w:id="117"/>
+      <w:bookmarkEnd w:id="118"/>
     </w:p>
     <w:p>
       <w:pPr>
@@ -6711,7 +6530,7 @@
         <w:pStyle w:val="Caption1"/>
         <w:rPr/>
       </w:pPr>
-      <w:bookmarkStart w:id="118" w:name="_Toc124450295"/>
+      <w:bookmarkStart w:id="120" w:name="_Toc124450295"/>
       <w:r>
         <w:rPr/>
         <w:t xml:space="preserve">Table </w:t>
@@ -6740,7 +6559,7 @@
         <w:rPr/>
         <w:t xml:space="preserve"> Hardware Specifications</w:t>
       </w:r>
-      <w:bookmarkEnd w:id="118"/>
+      <w:bookmarkEnd w:id="120"/>
     </w:p>
     <w:p>
       <w:pPr>
@@ -6785,9 +6604,9 @@
           <w:color w:val="000000"/>
         </w:rPr>
       </w:r>
-      <w:bookmarkStart w:id="119" w:name="_heading=h.la59pnq2r148"/>
-      <w:bookmarkStart w:id="120" w:name="_heading=h.la59pnq2r148"/>
-      <w:bookmarkEnd w:id="120"/>
+      <w:bookmarkStart w:id="121" w:name="_heading=h.la59pnq2r148"/>
+      <w:bookmarkStart w:id="122" w:name="_heading=h.la59pnq2r148"/>
+      <w:bookmarkEnd w:id="122"/>
       <w:r>
         <w:br w:type="page"/>
       </w:r>
@@ -6802,11 +6621,11 @@
           <w:color w:val="000000"/>
         </w:rPr>
       </w:pPr>
-      <w:bookmarkStart w:id="121" w:name="__RefHeading___Toc2702_1291767590"/>
-      <w:bookmarkStart w:id="122" w:name="_Toc124861387"/>
-      <w:bookmarkStart w:id="123" w:name="_heading=h.ry5ovujfoard"/>
-      <w:bookmarkEnd w:id="121"/>
+      <w:bookmarkStart w:id="123" w:name="__RefHeading___Toc2702_1291767590"/>
+      <w:bookmarkStart w:id="124" w:name="_Toc124861387"/>
+      <w:bookmarkStart w:id="125" w:name="_heading=h.ry5ovujfoard"/>
       <w:bookmarkEnd w:id="123"/>
+      <w:bookmarkEnd w:id="125"/>
       <w:r>
         <w:rPr>
           <w:rFonts w:eastAsia="Times New Roman" w:cs="Times New Roman" w:ascii="Times New Roman" w:hAnsi="Times New Roman"/>
@@ -6814,7 +6633,7 @@
         </w:rPr>
         <w:t>3.4.2.2 Software Environment</w:t>
       </w:r>
-      <w:bookmarkEnd w:id="122"/>
+      <w:bookmarkEnd w:id="124"/>
     </w:p>
     <w:p>
       <w:pPr>
@@ -7346,7 +7165,7 @@
         <w:pStyle w:val="Caption1"/>
         <w:rPr/>
       </w:pPr>
-      <w:bookmarkStart w:id="124" w:name="_Toc124450296"/>
+      <w:bookmarkStart w:id="126" w:name="_Toc124450296"/>
       <w:r>
         <w:rPr/>
         <w:t xml:space="preserve">Table </w:t>
@@ -7375,7 +7194,7 @@
         <w:rPr/>
         <w:t xml:space="preserve"> Software Environment</w:t>
       </w:r>
-      <w:bookmarkEnd w:id="124"/>
+      <w:bookmarkEnd w:id="126"/>
     </w:p>
     <w:p>
       <w:pPr>
@@ -7481,16 +7300,16 @@
         <w:jc w:val="both"/>
         <w:rPr/>
       </w:pPr>
-      <w:bookmarkStart w:id="125" w:name="__RefHeading___Toc2704_1291767590"/>
-      <w:bookmarkStart w:id="126" w:name="_Toc124861388"/>
-      <w:bookmarkStart w:id="127" w:name="_heading=h.4kf3raaaah6q"/>
-      <w:bookmarkEnd w:id="125"/>
+      <w:bookmarkStart w:id="127" w:name="__RefHeading___Toc2704_1291767590"/>
+      <w:bookmarkStart w:id="128" w:name="_Toc124861388"/>
+      <w:bookmarkStart w:id="129" w:name="_heading=h.4kf3raaaah6q"/>
       <w:bookmarkEnd w:id="127"/>
+      <w:bookmarkEnd w:id="129"/>
       <w:r>
         <w:rPr/>
         <w:t>3.5 Testing</w:t>
       </w:r>
-      <w:bookmarkEnd w:id="126"/>
+      <w:bookmarkEnd w:id="128"/>
     </w:p>
     <w:p>
       <w:pPr>
@@ -7511,16 +7330,16 @@
         <w:jc w:val="both"/>
         <w:rPr/>
       </w:pPr>
-      <w:bookmarkStart w:id="128" w:name="__RefHeading___Toc2706_1291767590"/>
-      <w:bookmarkStart w:id="129" w:name="_Toc124861389"/>
-      <w:bookmarkStart w:id="130" w:name="_heading=h.o4zps4z6490v"/>
-      <w:bookmarkEnd w:id="128"/>
+      <w:bookmarkStart w:id="130" w:name="__RefHeading___Toc2706_1291767590"/>
+      <w:bookmarkStart w:id="131" w:name="_Toc124861389"/>
+      <w:bookmarkStart w:id="132" w:name="_heading=h.o4zps4z6490v"/>
       <w:bookmarkEnd w:id="130"/>
+      <w:bookmarkEnd w:id="132"/>
       <w:r>
         <w:rPr/>
         <w:t>3.5.1 Unit testing</w:t>
       </w:r>
-      <w:bookmarkEnd w:id="129"/>
+      <w:bookmarkEnd w:id="131"/>
     </w:p>
     <w:p>
       <w:pPr>
@@ -7624,16 +7443,16 @@
         <w:jc w:val="both"/>
         <w:rPr/>
       </w:pPr>
-      <w:bookmarkStart w:id="131" w:name="__RefHeading___Toc2708_1291767590"/>
-      <w:bookmarkStart w:id="132" w:name="_Toc124861390"/>
-      <w:bookmarkStart w:id="133" w:name="_heading=h.qqr4o1bt2sld"/>
-      <w:bookmarkEnd w:id="131"/>
+      <w:bookmarkStart w:id="133" w:name="__RefHeading___Toc2708_1291767590"/>
+      <w:bookmarkStart w:id="134" w:name="_Toc124861390"/>
+      <w:bookmarkStart w:id="135" w:name="_heading=h.qqr4o1bt2sld"/>
       <w:bookmarkEnd w:id="133"/>
+      <w:bookmarkEnd w:id="135"/>
       <w:r>
         <w:rPr/>
         <w:t>3.5.2 Integration testing</w:t>
       </w:r>
-      <w:bookmarkEnd w:id="132"/>
+      <w:bookmarkEnd w:id="134"/>
     </w:p>
     <w:p>
       <w:pPr>
@@ -7771,16 +7590,16 @@
         <w:jc w:val="both"/>
         <w:rPr/>
       </w:pPr>
-      <w:bookmarkStart w:id="134" w:name="__RefHeading___Toc2710_1291767590"/>
-      <w:bookmarkStart w:id="135" w:name="_heading=h.rbsl3xx9xw4y"/>
-      <w:bookmarkStart w:id="136" w:name="_Toc124861391"/>
-      <w:bookmarkEnd w:id="134"/>
-      <w:bookmarkEnd w:id="135"/>
+      <w:bookmarkStart w:id="136" w:name="__RefHeading___Toc2710_1291767590"/>
+      <w:bookmarkStart w:id="137" w:name="_Toc124861391"/>
+      <w:bookmarkStart w:id="138" w:name="_heading=h.rbsl3xx9xw4y"/>
+      <w:bookmarkEnd w:id="136"/>
+      <w:bookmarkEnd w:id="138"/>
       <w:r>
         <w:rPr/>
         <w:t>3.5.3 System Testing</w:t>
       </w:r>
-      <w:bookmarkEnd w:id="136"/>
+      <w:bookmarkEnd w:id="137"/>
     </w:p>
     <w:p>
       <w:pPr>
@@ -7829,16 +7648,16 @@
         <w:jc w:val="both"/>
         <w:rPr/>
       </w:pPr>
-      <w:bookmarkStart w:id="137" w:name="__RefHeading___Toc2712_1291767590"/>
-      <w:bookmarkStart w:id="138" w:name="_Toc124861392"/>
-      <w:bookmarkStart w:id="139" w:name="_heading=h.6mez9jquohx6"/>
-      <w:bookmarkEnd w:id="137"/>
+      <w:bookmarkStart w:id="139" w:name="__RefHeading___Toc2712_1291767590"/>
+      <w:bookmarkStart w:id="140" w:name="_Toc124861392"/>
+      <w:bookmarkStart w:id="141" w:name="_heading=h.6mez9jquohx6"/>
       <w:bookmarkEnd w:id="139"/>
+      <w:bookmarkEnd w:id="141"/>
       <w:r>
         <w:rPr/>
         <w:t>3.6 Representation of Results</w:t>
       </w:r>
-      <w:bookmarkEnd w:id="138"/>
+      <w:bookmarkEnd w:id="140"/>
     </w:p>
     <w:p>
       <w:pPr>
@@ -7874,16 +7693,16 @@
         <w:jc w:val="both"/>
         <w:rPr/>
       </w:pPr>
-      <w:bookmarkStart w:id="140" w:name="__RefHeading___Toc2714_1291767590"/>
-      <w:bookmarkStart w:id="141" w:name="_Toc124861393"/>
-      <w:bookmarkStart w:id="142" w:name="_heading=h.9a9f2tb4iben"/>
-      <w:bookmarkEnd w:id="140"/>
+      <w:bookmarkStart w:id="142" w:name="__RefHeading___Toc2714_1291767590"/>
+      <w:bookmarkStart w:id="143" w:name="_Toc124861393"/>
+      <w:bookmarkStart w:id="144" w:name="_heading=h.9a9f2tb4iben"/>
       <w:bookmarkEnd w:id="142"/>
+      <w:bookmarkEnd w:id="144"/>
       <w:r>
         <w:rPr/>
         <w:t>3.7 Ethical Requirements</w:t>
       </w:r>
-      <w:bookmarkEnd w:id="141"/>
+      <w:bookmarkEnd w:id="143"/>
     </w:p>
     <w:p>
       <w:pPr>
@@ -8124,16 +7943,16 @@
         <w:ind w:left="720" w:hanging="0"/>
         <w:rPr/>
       </w:pPr>
-      <w:bookmarkStart w:id="143" w:name="__RefHeading___Toc2716_1291767590"/>
-      <w:bookmarkStart w:id="144" w:name="_Toc124861394"/>
-      <w:bookmarkStart w:id="145" w:name="_heading=h.1rvwp1q"/>
-      <w:bookmarkEnd w:id="143"/>
+      <w:bookmarkStart w:id="145" w:name="__RefHeading___Toc2716_1291767590"/>
+      <w:bookmarkStart w:id="146" w:name="_Toc124861394"/>
+      <w:bookmarkStart w:id="147" w:name="_heading=h.1rvwp1q"/>
       <w:bookmarkEnd w:id="145"/>
+      <w:bookmarkEnd w:id="147"/>
       <w:r>
         <w:rPr/>
         <w:t>REFERENCES</w:t>
       </w:r>
-      <w:bookmarkEnd w:id="144"/>
+      <w:bookmarkEnd w:id="146"/>
     </w:p>
     <w:p>
       <w:pPr>
@@ -8376,32 +8195,32 @@
         <w:pStyle w:val="Heading1"/>
         <w:rPr/>
       </w:pPr>
-      <w:bookmarkStart w:id="146" w:name="__RefHeading___Toc2718_1291767590"/>
-      <w:bookmarkStart w:id="147" w:name="_Toc124861395"/>
-      <w:bookmarkStart w:id="148" w:name="_heading=h.z337ya"/>
-      <w:bookmarkEnd w:id="146"/>
+      <w:bookmarkStart w:id="148" w:name="__RefHeading___Toc2718_1291767590"/>
+      <w:bookmarkStart w:id="149" w:name="_Toc124861395"/>
+      <w:bookmarkStart w:id="150" w:name="_heading=h.z337ya"/>
       <w:bookmarkEnd w:id="148"/>
+      <w:bookmarkEnd w:id="150"/>
       <w:r>
         <w:rPr/>
         <w:t>APPENDICES</w:t>
       </w:r>
-      <w:bookmarkEnd w:id="147"/>
+      <w:bookmarkEnd w:id="149"/>
     </w:p>
     <w:p>
       <w:pPr>
         <w:pStyle w:val="Heading2"/>
         <w:rPr/>
       </w:pPr>
-      <w:bookmarkStart w:id="149" w:name="__RefHeading___Toc2720_1291767590"/>
-      <w:bookmarkStart w:id="150" w:name="_Toc124861396"/>
-      <w:bookmarkStart w:id="151" w:name="_heading=h.3j2qqm3"/>
-      <w:bookmarkEnd w:id="149"/>
+      <w:bookmarkStart w:id="151" w:name="__RefHeading___Toc2720_1291767590"/>
+      <w:bookmarkStart w:id="152" w:name="_Toc124861396"/>
+      <w:bookmarkStart w:id="153" w:name="_heading=h.3j2qqm3"/>
       <w:bookmarkEnd w:id="151"/>
+      <w:bookmarkEnd w:id="153"/>
       <w:r>
         <w:rPr/>
         <w:t>GANTT CHART</w:t>
       </w:r>
-      <w:bookmarkEnd w:id="150"/>
+      <w:bookmarkEnd w:id="152"/>
     </w:p>
     <w:tbl>
       <w:tblPr>
@@ -10618,7 +10437,7 @@
           <w:rFonts w:eastAsia="Times New Roman" w:cs="Times New Roman"/>
         </w:rPr>
       </w:pPr>
-      <w:bookmarkStart w:id="152" w:name="_Toc124450297"/>
+      <w:bookmarkStart w:id="154" w:name="_Toc124450297"/>
       <w:r>
         <w:rPr/>
         <w:t xml:space="preserve">Figure </w:t>
@@ -10647,7 +10466,7 @@
         <w:rPr/>
         <w:t xml:space="preserve"> Gantt Chart</w:t>
       </w:r>
-      <w:bookmarkEnd w:id="152"/>
+      <w:bookmarkEnd w:id="154"/>
     </w:p>
     <w:p>
       <w:pPr>
@@ -10684,7 +10503,7 @@
         <w:docPartGallery w:val="Page Numbers (Bottom of Page)"/>
         <w:docPartUnique w:val="true"/>
       </w:docPartObj>
-      <w:id w:val="1279584296"/>
+      <w:id w:val="602003744"/>
     </w:sdtPr>
     <w:sdtContent>
       <w:p>
@@ -10758,7 +10577,7 @@
     </w:r>
     <w:r>
       <w:rPr/>
-      <w:t>33</w:t>
+      <w:t>32</w:t>
     </w:r>
     <w:r>
       <w:rPr/>
@@ -12693,7 +12512,7 @@
     <w:pPr>
       <w:widowControl/>
       <w:suppressAutoHyphens w:val="true"/>
-      <w:overflowPunct w:val="false"/>
+      <w:overflowPunct w:val="true"/>
       <w:bidi w:val="0"/>
       <w:spacing w:lineRule="auto" w:line="259" w:before="0" w:after="160"/>
       <w:jc w:val="left"/>
@@ -13102,7 +12921,7 @@
     <w:pPr>
       <w:widowControl/>
       <w:suppressAutoHyphens w:val="true"/>
-      <w:overflowPunct w:val="false"/>
+      <w:overflowPunct w:val="true"/>
       <w:bidi w:val="0"/>
       <w:spacing w:lineRule="auto" w:line="259" w:before="0" w:after="160"/>
       <w:jc w:val="left"/>
@@ -13122,7 +12941,7 @@
     <w:pPr>
       <w:widowControl/>
       <w:suppressAutoHyphens w:val="true"/>
-      <w:overflowPunct w:val="false"/>
+      <w:overflowPunct w:val="true"/>
       <w:bidi w:val="0"/>
       <w:spacing w:lineRule="auto" w:line="259" w:before="0" w:after="160"/>
       <w:jc w:val="left"/>

</xml_diff>